<commit_message>
add appendix for SPARQL query examples
</commit_message>
<xml_diff>
--- a/Draft1.1Report.docx
+++ b/Draft1.1Report.docx
@@ -27,7 +27,7 @@
         <w:rPr>
           <w:noProof/>
         </w:rPr>
-        <w:t>2020-03-17</w:t>
+        <w:t>2020-05-09</w:t>
       </w:r>
       <w:r>
         <w:fldChar w:fldCharType="end"/>
@@ -48,7 +48,7 @@
         <w:rPr>
           <w:noProof/>
         </w:rPr>
-        <w:t>10:16 AM</w:t>
+        <w:t>8:03 AM</w:t>
       </w:r>
       <w:r>
         <w:fldChar w:fldCharType="end"/>
@@ -115,8 +115,6 @@
             <w:t>Table of Contents</w:t>
           </w:r>
         </w:p>
-        <w:bookmarkStart w:id="0" w:name="_GoBack"/>
-        <w:bookmarkEnd w:id="0"/>
         <w:p>
           <w:pPr>
             <w:pStyle w:val="TOC1"/>
@@ -1938,11 +1936,11 @@
       <w:pPr>
         <w:pStyle w:val="Heading1"/>
       </w:pPr>
-      <w:bookmarkStart w:id="1" w:name="_Toc35332530"/>
+      <w:bookmarkStart w:id="0" w:name="_Toc35332530"/>
       <w:r>
         <w:t>Introduction</w:t>
       </w:r>
-      <w:bookmarkEnd w:id="1"/>
+      <w:bookmarkEnd w:id="0"/>
     </w:p>
     <w:p>
       <w:pPr>
@@ -2175,7 +2173,7 @@
       <w:pPr>
         <w:pStyle w:val="Heading1"/>
       </w:pPr>
-      <w:bookmarkStart w:id="2" w:name="_Toc35332531"/>
+      <w:bookmarkStart w:id="1" w:name="_Toc35332531"/>
       <w:r>
         <w:rPr>
           <w:noProof/>
@@ -2224,30 +2222,14 @@
                             <w:r>
                               <w:t xml:space="preserve">Figure </w:t>
                             </w:r>
-                            <w:r>
-                              <w:fldChar w:fldCharType="begin"/>
-                            </w:r>
-                            <w:r>
-                              <w:instrText xml:space="preserve"> SEQ Figure \</w:instrText>
-                            </w:r>
-                            <w:r>
-                              <w:instrText xml:space="preserve">* ARABIC </w:instrText>
-                            </w:r>
-                            <w:r>
-                              <w:fldChar w:fldCharType="separate"/>
-                            </w:r>
-                            <w:r>
-                              <w:rPr>
-                                <w:noProof/>
-                              </w:rPr>
-                              <w:t>1</w:t>
-                            </w:r>
-                            <w:r>
-                              <w:rPr>
-                                <w:noProof/>
-                              </w:rPr>
-                              <w:fldChar w:fldCharType="end"/>
-                            </w:r>
+                            <w:fldSimple w:instr=" SEQ Figure \* ARABIC ">
+                              <w:r>
+                                <w:rPr>
+                                  <w:noProof/>
+                                </w:rPr>
+                                <w:t>1</w:t>
+                              </w:r>
+                            </w:fldSimple>
                             <w:r>
                               <w:t>. Github repository layout.</w:t>
                             </w:r>
@@ -2282,30 +2264,14 @@
                       <w:r>
                         <w:t xml:space="preserve">Figure </w:t>
                       </w:r>
-                      <w:r>
-                        <w:fldChar w:fldCharType="begin"/>
-                      </w:r>
-                      <w:r>
-                        <w:instrText xml:space="preserve"> SEQ Figure \</w:instrText>
-                      </w:r>
-                      <w:r>
-                        <w:instrText xml:space="preserve">* ARABIC </w:instrText>
-                      </w:r>
-                      <w:r>
-                        <w:fldChar w:fldCharType="separate"/>
-                      </w:r>
-                      <w:r>
-                        <w:rPr>
-                          <w:noProof/>
-                        </w:rPr>
-                        <w:t>1</w:t>
-                      </w:r>
-                      <w:r>
-                        <w:rPr>
-                          <w:noProof/>
-                        </w:rPr>
-                        <w:fldChar w:fldCharType="end"/>
-                      </w:r>
+                      <w:fldSimple w:instr=" SEQ Figure \* ARABIC ">
+                        <w:r>
+                          <w:rPr>
+                            <w:noProof/>
+                          </w:rPr>
+                          <w:t>1</w:t>
+                        </w:r>
+                      </w:fldSimple>
                       <w:r>
                         <w:t>. Github repository layout.</w:t>
                       </w:r>
@@ -2375,7 +2341,7 @@
       <w:r>
         <w:t>Modules:</w:t>
       </w:r>
-      <w:bookmarkEnd w:id="2"/>
+      <w:bookmarkEnd w:id="1"/>
     </w:p>
     <w:p>
       <w:r>
@@ -2424,14 +2390,14 @@
           <w:noProof/>
         </w:rPr>
       </w:pPr>
-      <w:bookmarkStart w:id="3" w:name="_Toc35332532"/>
+      <w:bookmarkStart w:id="2" w:name="_Toc35332532"/>
       <w:r>
         <w:rPr>
           <w:noProof/>
         </w:rPr>
         <w:t>Ontology Classes</w:t>
       </w:r>
-      <w:bookmarkEnd w:id="3"/>
+      <w:bookmarkEnd w:id="2"/>
     </w:p>
     <w:p>
       <w:r>
@@ -2488,11 +2454,11 @@
                             <w:pPr>
                               <w:pStyle w:val="Heading2"/>
                             </w:pPr>
-                            <w:bookmarkStart w:id="4" w:name="_Toc35332533"/>
+                            <w:bookmarkStart w:id="3" w:name="_Toc35332533"/>
                             <w:r>
                               <w:t>Top Level Classes</w:t>
                             </w:r>
-                            <w:bookmarkEnd w:id="4"/>
+                            <w:bookmarkEnd w:id="3"/>
                           </w:p>
                           <w:p>
                             <w:pPr>
@@ -2793,11 +2759,11 @@
                       <w:pPr>
                         <w:pStyle w:val="Heading2"/>
                       </w:pPr>
-                      <w:bookmarkStart w:id="5" w:name="_Toc35332533"/>
+                      <w:bookmarkStart w:id="4" w:name="_Toc35332533"/>
                       <w:r>
                         <w:t>Top Level Classes</w:t>
                       </w:r>
-                      <w:bookmarkEnd w:id="5"/>
+                      <w:bookmarkEnd w:id="4"/>
                     </w:p>
                     <w:p>
                       <w:pPr>
@@ -3196,27 +3162,14 @@
                             <w:r>
                               <w:t xml:space="preserve">Figure </w:t>
                             </w:r>
-                            <w:r>
-                              <w:fldChar w:fldCharType="begin"/>
-                            </w:r>
-                            <w:r>
-                              <w:instrText xml:space="preserve"> SEQ Figure \* ARABIC </w:instrText>
-                            </w:r>
-                            <w:r>
-                              <w:fldChar w:fldCharType="separate"/>
-                            </w:r>
-                            <w:r>
-                              <w:rPr>
-                                <w:noProof/>
-                              </w:rPr>
-                              <w:t>2</w:t>
-                            </w:r>
-                            <w:r>
-                              <w:rPr>
-                                <w:noProof/>
-                              </w:rPr>
-                              <w:fldChar w:fldCharType="end"/>
-                            </w:r>
+                            <w:fldSimple w:instr=" SEQ Figure \* ARABIC ">
+                              <w:r>
+                                <w:rPr>
+                                  <w:noProof/>
+                                </w:rPr>
+                                <w:t>2</w:t>
+                              </w:r>
+                            </w:fldSimple>
                             <w:r>
                               <w:t>. Top Level Classes.</w:t>
                             </w:r>
@@ -3250,27 +3203,14 @@
                       <w:r>
                         <w:t xml:space="preserve">Figure </w:t>
                       </w:r>
-                      <w:r>
-                        <w:fldChar w:fldCharType="begin"/>
-                      </w:r>
-                      <w:r>
-                        <w:instrText xml:space="preserve"> SEQ Figure \* ARABIC </w:instrText>
-                      </w:r>
-                      <w:r>
-                        <w:fldChar w:fldCharType="separate"/>
-                      </w:r>
-                      <w:r>
-                        <w:rPr>
-                          <w:noProof/>
-                        </w:rPr>
-                        <w:t>2</w:t>
-                      </w:r>
-                      <w:r>
-                        <w:rPr>
-                          <w:noProof/>
-                        </w:rPr>
-                        <w:fldChar w:fldCharType="end"/>
-                      </w:r>
+                      <w:fldSimple w:instr=" SEQ Figure \* ARABIC ">
+                        <w:r>
+                          <w:rPr>
+                            <w:noProof/>
+                          </w:rPr>
+                          <w:t>2</w:t>
+                        </w:r>
+                      </w:fldSimple>
                       <w:r>
                         <w:t>. Top Level Classes.</w:t>
                       </w:r>
@@ -3343,11 +3283,11 @@
                             <w:pPr>
                               <w:pStyle w:val="Heading2"/>
                             </w:pPr>
-                            <w:bookmarkStart w:id="6" w:name="_Toc35332534"/>
+                            <w:bookmarkStart w:id="5" w:name="_Toc35332534"/>
                             <w:r>
                               <w:t>Physical Endurants</w:t>
                             </w:r>
-                            <w:bookmarkEnd w:id="6"/>
+                            <w:bookmarkEnd w:id="5"/>
                             <w:r>
                               <w:t xml:space="preserve"> </w:t>
                             </w:r>
@@ -3436,11 +3376,11 @@
                       <w:pPr>
                         <w:pStyle w:val="Heading2"/>
                       </w:pPr>
-                      <w:bookmarkStart w:id="7" w:name="_Toc35332534"/>
+                      <w:bookmarkStart w:id="6" w:name="_Toc35332534"/>
                       <w:r>
                         <w:t>Physical Endurants</w:t>
                       </w:r>
-                      <w:bookmarkEnd w:id="7"/>
+                      <w:bookmarkEnd w:id="6"/>
                       <w:r>
                         <w:t xml:space="preserve"> </w:t>
                       </w:r>
@@ -3567,27 +3507,14 @@
       <w:r>
         <w:t xml:space="preserve">Figure </w:t>
       </w:r>
-      <w:r>
-        <w:fldChar w:fldCharType="begin"/>
-      </w:r>
-      <w:r>
-        <w:instrText xml:space="preserve"> SEQ Figure \* ARABIC </w:instrText>
-      </w:r>
-      <w:r>
-        <w:fldChar w:fldCharType="separate"/>
-      </w:r>
-      <w:r>
-        <w:rPr>
-          <w:noProof/>
-        </w:rPr>
-        <w:t>3</w:t>
-      </w:r>
-      <w:r>
-        <w:rPr>
-          <w:noProof/>
-        </w:rPr>
-        <w:fldChar w:fldCharType="end"/>
-      </w:r>
+      <w:fldSimple w:instr=" SEQ Figure \* ARABIC ">
+        <w:r>
+          <w:rPr>
+            <w:noProof/>
+          </w:rPr>
+          <w:t>3</w:t>
+        </w:r>
+      </w:fldSimple>
       <w:r>
         <w:t>. Subclasses of Top Level 'Endurant' Class</w:t>
       </w:r>
@@ -3648,11 +3575,11 @@
                             <w:pPr>
                               <w:pStyle w:val="Heading2"/>
                             </w:pPr>
-                            <w:bookmarkStart w:id="8" w:name="_Toc35332535"/>
+                            <w:bookmarkStart w:id="7" w:name="_Toc35332535"/>
                             <w:r>
                               <w:t>Perdurants</w:t>
                             </w:r>
-                            <w:bookmarkEnd w:id="8"/>
+                            <w:bookmarkEnd w:id="7"/>
                           </w:p>
                           <w:p>
                             <w:pPr>
@@ -3905,63 +3832,7 @@
                                 <w:sz w:val="16"/>
                                 <w:szCs w:val="16"/>
                               </w:rPr>
-                              <w:t>Time Region rep</w:t>
-                            </w:r>
-                            <w:r>
-                              <w:rPr>
-                                <w:rFonts w:ascii="Segoe UI" w:hAnsi="Segoe UI" w:cs="Segoe UI"/>
-                                <w:sz w:val="16"/>
-                                <w:szCs w:val="16"/>
-                              </w:rPr>
-                              <w:t>re</w:t>
-                            </w:r>
-                            <w:r>
-                              <w:rPr>
-                                <w:rFonts w:ascii="Segoe UI" w:hAnsi="Segoe UI" w:cs="Segoe UI"/>
-                                <w:sz w:val="16"/>
-                                <w:szCs w:val="16"/>
-                              </w:rPr>
-                              <w:t>sents intervals or instants of time, including the standard geol</w:t>
-                            </w:r>
-                            <w:r>
-                              <w:rPr>
-                                <w:rFonts w:ascii="Segoe UI" w:hAnsi="Segoe UI" w:cs="Segoe UI"/>
-                                <w:sz w:val="16"/>
-                                <w:szCs w:val="16"/>
-                              </w:rPr>
-                              <w:t>og</w:t>
-                            </w:r>
-                            <w:r>
-                              <w:rPr>
-                                <w:rFonts w:ascii="Segoe UI" w:hAnsi="Segoe UI" w:cs="Segoe UI"/>
-                                <w:sz w:val="16"/>
-                                <w:szCs w:val="16"/>
-                              </w:rPr>
-                              <w:t>ic time s</w:t>
-                            </w:r>
-                            <w:r>
-                              <w:rPr>
-                                <w:rFonts w:ascii="Segoe UI" w:hAnsi="Segoe UI" w:cs="Segoe UI"/>
-                                <w:sz w:val="16"/>
-                                <w:szCs w:val="16"/>
-                              </w:rPr>
-                              <w:t>ca</w:t>
-                            </w:r>
-                            <w:r>
-                              <w:rPr>
-                                <w:rFonts w:ascii="Segoe UI" w:hAnsi="Segoe UI" w:cs="Segoe UI"/>
-                                <w:sz w:val="16"/>
-                                <w:szCs w:val="16"/>
-                              </w:rPr>
-                              <w:t>le</w:t>
-                            </w:r>
-                            <w:r>
-                              <w:rPr>
-                                <w:rFonts w:ascii="Segoe UI" w:hAnsi="Segoe UI" w:cs="Segoe UI"/>
-                                <w:sz w:val="16"/>
-                                <w:szCs w:val="16"/>
-                              </w:rPr>
-                              <w:t xml:space="preserve"> as well as geochronologic age dates</w:t>
+                              <w:t>Time Region represents intervals or instants of time, including the standard geologic time scale as well as geochronologic age dates</w:t>
                             </w:r>
                           </w:p>
                         </w:txbxContent>
@@ -3993,11 +3864,11 @@
                       <w:pPr>
                         <w:pStyle w:val="Heading2"/>
                       </w:pPr>
-                      <w:bookmarkStart w:id="9" w:name="_Toc35332535"/>
+                      <w:bookmarkStart w:id="8" w:name="_Toc35332535"/>
                       <w:r>
                         <w:t>Perdurants</w:t>
                       </w:r>
-                      <w:bookmarkEnd w:id="9"/>
+                      <w:bookmarkEnd w:id="8"/>
                     </w:p>
                     <w:p>
                       <w:pPr>
@@ -4250,63 +4121,7 @@
                           <w:sz w:val="16"/>
                           <w:szCs w:val="16"/>
                         </w:rPr>
-                        <w:t>Time Region rep</w:t>
-                      </w:r>
-                      <w:r>
-                        <w:rPr>
-                          <w:rFonts w:ascii="Segoe UI" w:hAnsi="Segoe UI" w:cs="Segoe UI"/>
-                          <w:sz w:val="16"/>
-                          <w:szCs w:val="16"/>
-                        </w:rPr>
-                        <w:t>re</w:t>
-                      </w:r>
-                      <w:r>
-                        <w:rPr>
-                          <w:rFonts w:ascii="Segoe UI" w:hAnsi="Segoe UI" w:cs="Segoe UI"/>
-                          <w:sz w:val="16"/>
-                          <w:szCs w:val="16"/>
-                        </w:rPr>
-                        <w:t>sents intervals or instants of time, including the standard geol</w:t>
-                      </w:r>
-                      <w:r>
-                        <w:rPr>
-                          <w:rFonts w:ascii="Segoe UI" w:hAnsi="Segoe UI" w:cs="Segoe UI"/>
-                          <w:sz w:val="16"/>
-                          <w:szCs w:val="16"/>
-                        </w:rPr>
-                        <w:t>og</w:t>
-                      </w:r>
-                      <w:r>
-                        <w:rPr>
-                          <w:rFonts w:ascii="Segoe UI" w:hAnsi="Segoe UI" w:cs="Segoe UI"/>
-                          <w:sz w:val="16"/>
-                          <w:szCs w:val="16"/>
-                        </w:rPr>
-                        <w:t>ic time s</w:t>
-                      </w:r>
-                      <w:r>
-                        <w:rPr>
-                          <w:rFonts w:ascii="Segoe UI" w:hAnsi="Segoe UI" w:cs="Segoe UI"/>
-                          <w:sz w:val="16"/>
-                          <w:szCs w:val="16"/>
-                        </w:rPr>
-                        <w:t>ca</w:t>
-                      </w:r>
-                      <w:r>
-                        <w:rPr>
-                          <w:rFonts w:ascii="Segoe UI" w:hAnsi="Segoe UI" w:cs="Segoe UI"/>
-                          <w:sz w:val="16"/>
-                          <w:szCs w:val="16"/>
-                        </w:rPr>
-                        <w:t>le</w:t>
-                      </w:r>
-                      <w:r>
-                        <w:rPr>
-                          <w:rFonts w:ascii="Segoe UI" w:hAnsi="Segoe UI" w:cs="Segoe UI"/>
-                          <w:sz w:val="16"/>
-                          <w:szCs w:val="16"/>
-                        </w:rPr>
-                        <w:t xml:space="preserve"> as well as geochronologic age dates</w:t>
+                        <w:t>Time Region represents intervals or instants of time, including the standard geologic time scale as well as geochronologic age dates</w:t>
                       </w:r>
                     </w:p>
                   </w:txbxContent>
@@ -4371,11 +4186,11 @@
                             <w:pPr>
                               <w:pStyle w:val="Heading2"/>
                             </w:pPr>
-                            <w:bookmarkStart w:id="10" w:name="_Toc35332536"/>
+                            <w:bookmarkStart w:id="9" w:name="_Toc35332536"/>
                             <w:r>
                               <w:t>Feature</w:t>
                             </w:r>
-                            <w:bookmarkEnd w:id="10"/>
+                            <w:bookmarkEnd w:id="9"/>
                             <w:r>
                               <w:t xml:space="preserve"> </w:t>
                             </w:r>
@@ -4551,11 +4366,11 @@
                       <w:pPr>
                         <w:pStyle w:val="Heading2"/>
                       </w:pPr>
-                      <w:bookmarkStart w:id="11" w:name="_Toc35332536"/>
+                      <w:bookmarkStart w:id="10" w:name="_Toc35332536"/>
                       <w:r>
                         <w:t>Feature</w:t>
                       </w:r>
-                      <w:bookmarkEnd w:id="11"/>
+                      <w:bookmarkEnd w:id="10"/>
                       <w:r>
                         <w:t xml:space="preserve"> </w:t>
                       </w:r>
@@ -4819,27 +4634,14 @@
                             <w:r>
                               <w:t xml:space="preserve">Figure </w:t>
                             </w:r>
-                            <w:r>
-                              <w:fldChar w:fldCharType="begin"/>
-                            </w:r>
-                            <w:r>
-                              <w:instrText xml:space="preserve"> SEQ Figure \* ARABIC </w:instrText>
-                            </w:r>
-                            <w:r>
-                              <w:fldChar w:fldCharType="separate"/>
-                            </w:r>
-                            <w:r>
-                              <w:rPr>
-                                <w:noProof/>
-                              </w:rPr>
-                              <w:t>4</w:t>
-                            </w:r>
-                            <w:r>
-                              <w:rPr>
-                                <w:noProof/>
-                              </w:rPr>
-                              <w:fldChar w:fldCharType="end"/>
-                            </w:r>
+                            <w:fldSimple w:instr=" SEQ Figure \* ARABIC ">
+                              <w:r>
+                                <w:rPr>
+                                  <w:noProof/>
+                                </w:rPr>
+                                <w:t>4</w:t>
+                              </w:r>
+                            </w:fldSimple>
                             <w:r>
                               <w:t xml:space="preserve">. </w:t>
                             </w:r>
@@ -4928,27 +4730,14 @@
                       <w:r>
                         <w:t xml:space="preserve">Figure </w:t>
                       </w:r>
-                      <w:r>
-                        <w:fldChar w:fldCharType="begin"/>
-                      </w:r>
-                      <w:r>
-                        <w:instrText xml:space="preserve"> SEQ Figure \* ARABIC </w:instrText>
-                      </w:r>
-                      <w:r>
-                        <w:fldChar w:fldCharType="separate"/>
-                      </w:r>
-                      <w:r>
-                        <w:rPr>
-                          <w:noProof/>
-                        </w:rPr>
-                        <w:t>4</w:t>
-                      </w:r>
-                      <w:r>
-                        <w:rPr>
-                          <w:noProof/>
-                        </w:rPr>
-                        <w:fldChar w:fldCharType="end"/>
-                      </w:r>
+                      <w:fldSimple w:instr=" SEQ Figure \* ARABIC ">
+                        <w:r>
+                          <w:rPr>
+                            <w:noProof/>
+                          </w:rPr>
+                          <w:t>4</w:t>
+                        </w:r>
+                      </w:fldSimple>
                       <w:r>
                         <w:t xml:space="preserve">. </w:t>
                       </w:r>
@@ -5069,27 +4858,14 @@
                             <w:r>
                               <w:t xml:space="preserve">Figure </w:t>
                             </w:r>
-                            <w:r>
-                              <w:fldChar w:fldCharType="begin"/>
-                            </w:r>
-                            <w:r>
-                              <w:instrText xml:space="preserve"> SEQ Figure \* ARABIC </w:instrText>
-                            </w:r>
-                            <w:r>
-                              <w:fldChar w:fldCharType="separate"/>
-                            </w:r>
-                            <w:r>
-                              <w:rPr>
-                                <w:noProof/>
-                              </w:rPr>
-                              <w:t>5</w:t>
-                            </w:r>
-                            <w:r>
-                              <w:rPr>
-                                <w:noProof/>
-                              </w:rPr>
-                              <w:fldChar w:fldCharType="end"/>
-                            </w:r>
+                            <w:fldSimple w:instr=" SEQ Figure \* ARABIC ">
+                              <w:r>
+                                <w:rPr>
+                                  <w:noProof/>
+                                </w:rPr>
+                                <w:t>5</w:t>
+                              </w:r>
+                            </w:fldSimple>
                             <w:r>
                               <w:t>. Subclasses of Feature</w:t>
                             </w:r>
@@ -5169,27 +4945,14 @@
                       <w:r>
                         <w:t xml:space="preserve">Figure </w:t>
                       </w:r>
-                      <w:r>
-                        <w:fldChar w:fldCharType="begin"/>
-                      </w:r>
-                      <w:r>
-                        <w:instrText xml:space="preserve"> SEQ Figure \* ARABIC </w:instrText>
-                      </w:r>
-                      <w:r>
-                        <w:fldChar w:fldCharType="separate"/>
-                      </w:r>
-                      <w:r>
-                        <w:rPr>
-                          <w:noProof/>
-                        </w:rPr>
-                        <w:t>5</w:t>
-                      </w:r>
-                      <w:r>
-                        <w:rPr>
-                          <w:noProof/>
-                        </w:rPr>
-                        <w:fldChar w:fldCharType="end"/>
-                      </w:r>
+                      <w:fldSimple w:instr=" SEQ Figure \* ARABIC ">
+                        <w:r>
+                          <w:rPr>
+                            <w:noProof/>
+                          </w:rPr>
+                          <w:t>5</w:t>
+                        </w:r>
+                      </w:fldSimple>
                       <w:r>
                         <w:t>. Subclasses of Feature</w:t>
                       </w:r>
@@ -5203,22 +4966,22 @@
           </mc:Fallback>
         </mc:AlternateContent>
       </w:r>
-      <w:bookmarkStart w:id="12" w:name="_Ref32214142"/>
+      <w:bookmarkStart w:id="11" w:name="_Ref32214142"/>
       <w:r>
         <w:rPr>
           <w:rStyle w:val="FootnoteReference"/>
         </w:rPr>
         <w:footnoteReference w:id="1"/>
       </w:r>
-      <w:bookmarkStart w:id="13" w:name="_Ref32214239"/>
+      <w:bookmarkStart w:id="12" w:name="_Ref32214239"/>
+      <w:bookmarkEnd w:id="11"/>
+      <w:r>
+        <w:rPr>
+          <w:rStyle w:val="FootnoteReference"/>
+        </w:rPr>
+        <w:footnoteReference w:id="2"/>
+      </w:r>
       <w:bookmarkEnd w:id="12"/>
-      <w:r>
-        <w:rPr>
-          <w:rStyle w:val="FootnoteReference"/>
-        </w:rPr>
-        <w:footnoteReference w:id="2"/>
-      </w:r>
-      <w:bookmarkEnd w:id="13"/>
       <w:r>
         <w:br w:type="page"/>
       </w:r>
@@ -5277,22 +5040,13 @@
                         <w:txbxContent>
                           <w:p>
                             <w:r>
-                              <w:t>Geologic Settings</w:t>
-                            </w:r>
-                            <w:r>
-                              <w:t xml:space="preserve"> included in the model are sedimentary or tectonic environments that are the context in which geologic processes operate. The detailed hierarchy of settings is defined in the Physical Setting module (</w:t>
+                              <w:t>Geologic Settings included in the model are sedimentary or tectonic environments that are the context in which geologic processes operate. The detailed hierarchy of settings is defined in the Physical Setting module (</w:t>
                             </w:r>
                             <w:r>
                               <w:t>GSO-Physical_Setting.ttl</w:t>
                             </w:r>
                             <w:r>
-                              <w:t xml:space="preserve">).  Properties are classes representing qualities that characterize geologic entities. </w:t>
-                            </w:r>
-                            <w:r>
-                              <w:t xml:space="preserve">Properties shown here are shared across multiple modules. </w:t>
-                            </w:r>
-                            <w:r>
-                              <w:t>The Propery hierarchy is elucidated below (</w:t>
+                              <w:t>).  Properties are classes representing qualities that characterize geologic entities. Properties shown here are shared across multiple modules. The Propery hierarchy is elucidated below (</w:t>
                             </w:r>
                             <w:r>
                               <w:fldChar w:fldCharType="begin"/>
@@ -5346,22 +5100,13 @@
                   <w:txbxContent>
                     <w:p>
                       <w:r>
-                        <w:t>Geologic Settings</w:t>
-                      </w:r>
-                      <w:r>
-                        <w:t xml:space="preserve"> included in the model are sedimentary or tectonic environments that are the context in which geologic processes operate. The detailed hierarchy of settings is defined in the Physical Setting module (</w:t>
+                        <w:t>Geologic Settings included in the model are sedimentary or tectonic environments that are the context in which geologic processes operate. The detailed hierarchy of settings is defined in the Physical Setting module (</w:t>
                       </w:r>
                       <w:r>
                         <w:t>GSO-Physical_Setting.ttl</w:t>
                       </w:r>
                       <w:r>
-                        <w:t xml:space="preserve">).  Properties are classes representing qualities that characterize geologic entities. </w:t>
-                      </w:r>
-                      <w:r>
-                        <w:t xml:space="preserve">Properties shown here are shared across multiple modules. </w:t>
-                      </w:r>
-                      <w:r>
-                        <w:t>The Propery hierarchy is elucidated below (</w:t>
+                        <w:t>).  Properties are classes representing qualities that characterize geologic entities. Properties shown here are shared across multiple modules. The Propery hierarchy is elucidated below (</w:t>
                       </w:r>
                       <w:r>
                         <w:fldChar w:fldCharType="begin"/>
@@ -5580,35 +5325,16 @@
                             <w:r>
                               <w:t xml:space="preserve">Figure </w:t>
                             </w:r>
+                            <w:fldSimple w:instr=" SEQ Figure \* ARABIC ">
+                              <w:r>
+                                <w:rPr>
+                                  <w:noProof/>
+                                </w:rPr>
+                                <w:t>6</w:t>
+                              </w:r>
+                            </w:fldSimple>
                             <w:r>
-                              <w:fldChar w:fldCharType="begin"/>
-                            </w:r>
-                            <w:r>
-                              <w:instrText xml:space="preserve"> SEQ Figure \* ARABIC </w:instrText>
-                            </w:r>
-                            <w:r>
-                              <w:fldChar w:fldCharType="separate"/>
-                            </w:r>
-                            <w:r>
-                              <w:rPr>
-                                <w:noProof/>
-                              </w:rPr>
-                              <w:t>6</w:t>
-                            </w:r>
-                            <w:r>
-                              <w:rPr>
-                                <w:noProof/>
-                              </w:rPr>
-                              <w:fldChar w:fldCharType="end"/>
-                            </w:r>
-                            <w:r>
-                              <w:t xml:space="preserve">. Subclasses of Top-Level </w:t>
-                            </w:r>
-                            <w:r>
-                              <w:t>Situation</w:t>
-                            </w:r>
-                            <w:r>
-                              <w:t xml:space="preserve"> and Property</w:t>
+                              <w:t>. Subclasses of Top-Level Situation and Property</w:t>
                             </w:r>
                           </w:p>
                         </w:txbxContent>
@@ -5640,35 +5366,16 @@
                       <w:r>
                         <w:t xml:space="preserve">Figure </w:t>
                       </w:r>
+                      <w:fldSimple w:instr=" SEQ Figure \* ARABIC ">
+                        <w:r>
+                          <w:rPr>
+                            <w:noProof/>
+                          </w:rPr>
+                          <w:t>6</w:t>
+                        </w:r>
+                      </w:fldSimple>
                       <w:r>
-                        <w:fldChar w:fldCharType="begin"/>
-                      </w:r>
-                      <w:r>
-                        <w:instrText xml:space="preserve"> SEQ Figure \* ARABIC </w:instrText>
-                      </w:r>
-                      <w:r>
-                        <w:fldChar w:fldCharType="separate"/>
-                      </w:r>
-                      <w:r>
-                        <w:rPr>
-                          <w:noProof/>
-                        </w:rPr>
-                        <w:t>6</w:t>
-                      </w:r>
-                      <w:r>
-                        <w:rPr>
-                          <w:noProof/>
-                        </w:rPr>
-                        <w:fldChar w:fldCharType="end"/>
-                      </w:r>
-                      <w:r>
-                        <w:t xml:space="preserve">. Subclasses of Top-Level </w:t>
-                      </w:r>
-                      <w:r>
-                        <w:t>Situation</w:t>
-                      </w:r>
-                      <w:r>
-                        <w:t xml:space="preserve"> and Property</w:t>
+                        <w:t>. Subclasses of Top-Level Situation and Property</w:t>
                       </w:r>
                     </w:p>
                   </w:txbxContent>
@@ -5738,32 +5445,19 @@
                                 <w:noProof/>
                               </w:rPr>
                             </w:pPr>
-                            <w:bookmarkStart w:id="14" w:name="_Ref32215274"/>
+                            <w:bookmarkStart w:id="13" w:name="_Ref32215274"/>
                             <w:r>
                               <w:t xml:space="preserve">Figure </w:t>
                             </w:r>
-                            <w:r>
-                              <w:fldChar w:fldCharType="begin"/>
-                            </w:r>
-                            <w:r>
-                              <w:instrText xml:space="preserve"> SEQ Figure \* ARABIC </w:instrText>
-                            </w:r>
-                            <w:r>
-                              <w:fldChar w:fldCharType="separate"/>
-                            </w:r>
-                            <w:r>
-                              <w:rPr>
-                                <w:noProof/>
-                              </w:rPr>
-                              <w:t>7</w:t>
-                            </w:r>
-                            <w:r>
-                              <w:rPr>
-                                <w:noProof/>
-                              </w:rPr>
-                              <w:fldChar w:fldCharType="end"/>
-                            </w:r>
-                            <w:bookmarkEnd w:id="14"/>
+                            <w:fldSimple w:instr=" SEQ Figure \* ARABIC ">
+                              <w:r>
+                                <w:rPr>
+                                  <w:noProof/>
+                                </w:rPr>
+                                <w:t>7</w:t>
+                              </w:r>
+                            </w:fldSimple>
+                            <w:bookmarkEnd w:id="13"/>
                             <w:r>
                               <w:t>. Physical Property classes.</w:t>
                             </w:r>
@@ -5794,32 +5488,19 @@
                           <w:noProof/>
                         </w:rPr>
                       </w:pPr>
-                      <w:bookmarkStart w:id="15" w:name="_Ref32215274"/>
+                      <w:bookmarkStart w:id="14" w:name="_Ref32215274"/>
                       <w:r>
                         <w:t xml:space="preserve">Figure </w:t>
                       </w:r>
-                      <w:r>
-                        <w:fldChar w:fldCharType="begin"/>
-                      </w:r>
-                      <w:r>
-                        <w:instrText xml:space="preserve"> SEQ Figure \* ARABIC </w:instrText>
-                      </w:r>
-                      <w:r>
-                        <w:fldChar w:fldCharType="separate"/>
-                      </w:r>
-                      <w:r>
-                        <w:rPr>
-                          <w:noProof/>
-                        </w:rPr>
-                        <w:t>7</w:t>
-                      </w:r>
-                      <w:r>
-                        <w:rPr>
-                          <w:noProof/>
-                        </w:rPr>
-                        <w:fldChar w:fldCharType="end"/>
-                      </w:r>
-                      <w:bookmarkEnd w:id="15"/>
+                      <w:fldSimple w:instr=" SEQ Figure \* ARABIC ">
+                        <w:r>
+                          <w:rPr>
+                            <w:noProof/>
+                          </w:rPr>
+                          <w:t>7</w:t>
+                        </w:r>
+                      </w:fldSimple>
+                      <w:bookmarkEnd w:id="14"/>
                       <w:r>
                         <w:t>. Physical Property classes.</w:t>
                       </w:r>
@@ -5879,11 +5560,11 @@
                             <w:pPr>
                               <w:pStyle w:val="Heading2"/>
                             </w:pPr>
-                            <w:bookmarkStart w:id="16" w:name="_Toc35332537"/>
+                            <w:bookmarkStart w:id="15" w:name="_Toc35332537"/>
                             <w:r>
                               <w:t>Properties</w:t>
                             </w:r>
-                            <w:bookmarkEnd w:id="16"/>
+                            <w:bookmarkEnd w:id="15"/>
                           </w:p>
                           <w:p>
                             <w:r>
@@ -5908,25 +5589,7 @@
                               <w:fldChar w:fldCharType="end"/>
                             </w:r>
                             <w:r>
-                              <w:t xml:space="preserve"> is a list of all the properties aggregated from the modules in the Loop3D model. Most of the properties are based on the GeoSciML v3.2 conceptual model. One of the advantages of an RDF implementation of the model is the open world asumption, which allows introduction of other properties as necessary. In order to preserve interoperability between different model instances, some govenance of the property classes and associated vocabularies used to specify property instances is necessary.  Properties currently have values that are</w:t>
-                            </w:r>
-                            <w:r>
-                              <w:t xml:space="preserve"> subclasses of the property, </w:t>
-                            </w:r>
-                            <w:r>
-                              <w:t>free text</w:t>
-                            </w:r>
-                            <w:r>
-                              <w:t xml:space="preserve"> if</w:t>
-                            </w:r>
-                            <w:r>
-                              <w:t xml:space="preserve"> a controlled vocabulary</w:t>
-                            </w:r>
-                            <w:r>
-                              <w:t xml:space="preserve"> is not available, </w:t>
-                            </w:r>
-                            <w:r>
-                              <w:t xml:space="preserve">or decimal numeric values. </w:t>
+                              <w:t xml:space="preserve"> is a list of all the properties aggregated from the modules in the Loop3D model. Most of the properties are based on the GeoSciML v3.2 conceptual model. One of the advantages of an RDF implementation of the model is the open world asumption, which allows introduction of other properties as necessary. In order to preserve interoperability between different model instances, some govenance of the property classes and associated vocabularies used to specify property instances is necessary.  Properties currently have values that are subclasses of the property, free text if a controlled vocabulary is not available, or decimal numeric values. </w:t>
                             </w:r>
                           </w:p>
                         </w:txbxContent>
@@ -5955,11 +5618,11 @@
                       <w:pPr>
                         <w:pStyle w:val="Heading2"/>
                       </w:pPr>
-                      <w:bookmarkStart w:id="17" w:name="_Toc35332537"/>
+                      <w:bookmarkStart w:id="16" w:name="_Toc35332537"/>
                       <w:r>
                         <w:t>Properties</w:t>
                       </w:r>
-                      <w:bookmarkEnd w:id="17"/>
+                      <w:bookmarkEnd w:id="16"/>
                     </w:p>
                     <w:p>
                       <w:r>
@@ -5984,25 +5647,7 @@
                         <w:fldChar w:fldCharType="end"/>
                       </w:r>
                       <w:r>
-                        <w:t xml:space="preserve"> is a list of all the properties aggregated from the modules in the Loop3D model. Most of the properties are based on the GeoSciML v3.2 conceptual model. One of the advantages of an RDF implementation of the model is the open world asumption, which allows introduction of other properties as necessary. In order to preserve interoperability between different model instances, some govenance of the property classes and associated vocabularies used to specify property instances is necessary.  Properties currently have values that are</w:t>
-                      </w:r>
-                      <w:r>
-                        <w:t xml:space="preserve"> subclasses of the property, </w:t>
-                      </w:r>
-                      <w:r>
-                        <w:t>free text</w:t>
-                      </w:r>
-                      <w:r>
-                        <w:t xml:space="preserve"> if</w:t>
-                      </w:r>
-                      <w:r>
-                        <w:t xml:space="preserve"> a controlled vocabulary</w:t>
-                      </w:r>
-                      <w:r>
-                        <w:t xml:space="preserve"> is not available, </w:t>
-                      </w:r>
-                      <w:r>
-                        <w:t xml:space="preserve">or decimal numeric values. </w:t>
+                        <w:t xml:space="preserve"> is a list of all the properties aggregated from the modules in the Loop3D model. Most of the properties are based on the GeoSciML v3.2 conceptual model. One of the advantages of an RDF implementation of the model is the open world asumption, which allows introduction of other properties as necessary. In order to preserve interoperability between different model instances, some govenance of the property classes and associated vocabularies used to specify property instances is necessary.  Properties currently have values that are subclasses of the property, free text if a controlled vocabulary is not available, or decimal numeric values. </w:t>
                       </w:r>
                     </w:p>
                   </w:txbxContent>
@@ -6021,39 +5666,39 @@
       <w:pPr>
         <w:pStyle w:val="Heading1"/>
       </w:pPr>
-      <w:bookmarkStart w:id="18" w:name="_Toc35332538"/>
+      <w:bookmarkStart w:id="17" w:name="_Toc35332538"/>
       <w:r>
         <w:t>Geology</w:t>
       </w:r>
       <w:r>
         <w:t xml:space="preserve"> Modules</w:t>
       </w:r>
+      <w:bookmarkEnd w:id="17"/>
+      <w:r>
+        <w:t xml:space="preserve"> </w:t>
+      </w:r>
+    </w:p>
+    <w:p>
+      <w:r>
+        <w:t>Th</w:t>
+      </w:r>
+      <w:r>
+        <w:t>e</w:t>
+      </w:r>
+      <w:r>
+        <w:t xml:space="preserve"> detailed geoscience model is packaged in a set of modules that have dependencies only on the top level Common (</w:t>
+      </w:r>
+      <w:r>
+        <w:t>GSO-Common.ttl</w:t>
+      </w:r>
+      <w:r>
+        <w:t>) and Geology (</w:t>
+      </w:r>
+      <w:bookmarkStart w:id="18" w:name="_Hlk32217728"/>
+      <w:r>
+        <w:t>GSO-Geology.ttl</w:t>
+      </w:r>
       <w:bookmarkEnd w:id="18"/>
-      <w:r>
-        <w:t xml:space="preserve"> </w:t>
-      </w:r>
-    </w:p>
-    <w:p>
-      <w:r>
-        <w:t>Th</w:t>
-      </w:r>
-      <w:r>
-        <w:t>e</w:t>
-      </w:r>
-      <w:r>
-        <w:t xml:space="preserve"> detailed geoscience model is packaged in a set of modules that have dependencies only on the top level Common (</w:t>
-      </w:r>
-      <w:r>
-        <w:t>GSO-Common.ttl</w:t>
-      </w:r>
-      <w:r>
-        <w:t>) and Geology (</w:t>
-      </w:r>
-      <w:bookmarkStart w:id="19" w:name="_Hlk32217728"/>
-      <w:r>
-        <w:t>GSO-Geology.ttl</w:t>
-      </w:r>
-      <w:bookmarkEnd w:id="19"/>
       <w:r>
         <w:t xml:space="preserve">) ontologies.  They can thus be imported as necessary depending on the requirements of a particular application. </w:t>
       </w:r>
@@ -6062,11 +5707,11 @@
       <w:pPr>
         <w:pStyle w:val="Heading2"/>
       </w:pPr>
-      <w:bookmarkStart w:id="20" w:name="_Toc35332539"/>
+      <w:bookmarkStart w:id="19" w:name="_Toc35332539"/>
       <w:r>
         <w:t>Geology Base.</w:t>
       </w:r>
-      <w:bookmarkEnd w:id="20"/>
+      <w:bookmarkEnd w:id="19"/>
     </w:p>
     <w:p>
       <w:r>
@@ -6087,27 +5732,14 @@
       <w:r>
         <w:t xml:space="preserve">Table </w:t>
       </w:r>
-      <w:r>
-        <w:fldChar w:fldCharType="begin"/>
-      </w:r>
-      <w:r>
-        <w:instrText xml:space="preserve"> SEQ Table \* ARABIC </w:instrText>
-      </w:r>
-      <w:r>
-        <w:fldChar w:fldCharType="separate"/>
-      </w:r>
-      <w:r>
-        <w:rPr>
-          <w:noProof/>
-        </w:rPr>
-        <w:t>1</w:t>
-      </w:r>
-      <w:r>
-        <w:rPr>
-          <w:noProof/>
-        </w:rPr>
-        <w:fldChar w:fldCharType="end"/>
-      </w:r>
+      <w:fldSimple w:instr=" SEQ Table \* ARABIC ">
+        <w:r>
+          <w:rPr>
+            <w:noProof/>
+          </w:rPr>
+          <w:t>1</w:t>
+        </w:r>
+      </w:fldSimple>
       <w:r>
         <w:t>.  Classes defined in GSO-Geology (gsog: namespace)</w:t>
       </w:r>
@@ -9984,11 +9616,11 @@
       <w:pPr>
         <w:pStyle w:val="Heading2"/>
       </w:pPr>
-      <w:bookmarkStart w:id="21" w:name="_Toc35332540"/>
+      <w:bookmarkStart w:id="20" w:name="_Toc35332540"/>
       <w:r>
         <w:t>Geologic Structure Modules</w:t>
       </w:r>
-      <w:bookmarkEnd w:id="21"/>
+      <w:bookmarkEnd w:id="20"/>
     </w:p>
     <w:p>
       <w:r>
@@ -10224,11 +9856,11 @@
       <w:pPr>
         <w:pStyle w:val="Heading2"/>
       </w:pPr>
-      <w:bookmarkStart w:id="22" w:name="_Toc35332541"/>
+      <w:bookmarkStart w:id="21" w:name="_Toc35332541"/>
       <w:r>
         <w:t>Rock material</w:t>
       </w:r>
-      <w:bookmarkEnd w:id="22"/>
+      <w:bookmarkEnd w:id="21"/>
     </w:p>
     <w:p>
       <w:r>
@@ -10323,11 +9955,11 @@
       <w:pPr>
         <w:pStyle w:val="Heading2"/>
       </w:pPr>
-      <w:bookmarkStart w:id="23" w:name="_Toc35332542"/>
+      <w:bookmarkStart w:id="22" w:name="_Toc35332542"/>
       <w:r>
         <w:t>Elements</w:t>
       </w:r>
-      <w:bookmarkEnd w:id="23"/>
+      <w:bookmarkEnd w:id="22"/>
     </w:p>
     <w:p>
       <w:r>
@@ -10364,11 +9996,11 @@
       <w:pPr>
         <w:pStyle w:val="Heading2"/>
       </w:pPr>
-      <w:bookmarkStart w:id="24" w:name="_Toc35332543"/>
+      <w:bookmarkStart w:id="23" w:name="_Toc35332543"/>
       <w:r>
         <w:t>Minerals</w:t>
       </w:r>
-      <w:bookmarkEnd w:id="24"/>
+      <w:bookmarkEnd w:id="23"/>
     </w:p>
     <w:p>
       <w:r>
@@ -10390,11 +10022,11 @@
       <w:pPr>
         <w:pStyle w:val="Heading2"/>
       </w:pPr>
-      <w:bookmarkStart w:id="25" w:name="_Toc35332544"/>
+      <w:bookmarkStart w:id="24" w:name="_Toc35332544"/>
       <w:r>
         <w:t>Geologic Process</w:t>
       </w:r>
-      <w:bookmarkEnd w:id="25"/>
+      <w:bookmarkEnd w:id="24"/>
     </w:p>
     <w:p>
       <w:r>
@@ -10411,11 +10043,11 @@
       <w:pPr>
         <w:pStyle w:val="Heading2"/>
       </w:pPr>
-      <w:bookmarkStart w:id="26" w:name="_Toc35332545"/>
+      <w:bookmarkStart w:id="25" w:name="_Toc35332545"/>
       <w:r>
         <w:t>Physical Setting</w:t>
       </w:r>
-      <w:bookmarkEnd w:id="26"/>
+      <w:bookmarkEnd w:id="25"/>
     </w:p>
     <w:p>
       <w:r>
@@ -10432,11 +10064,11 @@
       <w:pPr>
         <w:pStyle w:val="Heading2"/>
       </w:pPr>
-      <w:bookmarkStart w:id="27" w:name="_Toc35332546"/>
+      <w:bookmarkStart w:id="26" w:name="_Toc35332546"/>
       <w:r>
         <w:t>Geologic Unit</w:t>
       </w:r>
-      <w:bookmarkEnd w:id="27"/>
+      <w:bookmarkEnd w:id="26"/>
     </w:p>
     <w:p>
       <w:r>
@@ -10495,11 +10127,11 @@
       <w:pPr>
         <w:pStyle w:val="Heading2"/>
       </w:pPr>
-      <w:bookmarkStart w:id="28" w:name="_Toc35332547"/>
+      <w:bookmarkStart w:id="27" w:name="_Toc35332547"/>
       <w:r>
         <w:t>Geologic Time Interval</w:t>
       </w:r>
-      <w:bookmarkEnd w:id="28"/>
+      <w:bookmarkEnd w:id="27"/>
     </w:p>
     <w:p>
       <w:r>
@@ -10520,6 +10152,25 @@
         <w:t xml:space="preserve">reduce the voluminous import dependencies in the full implemenation. Named time intervals from the time scale are instances of the Geologic_Time_Interval subclasses lik Eon, Era, Period, as appropriate. The bounding time positions for the named time ordinal eras are implemented as Geochronologic_Boundary instances or as GSSA instances. </w:t>
       </w:r>
     </w:p>
+    <w:p/>
+    <w:p>
+      <w:r>
+        <w:t xml:space="preserve">the identity of a Time Ordinal era (TOE) is based on the events bounding the era; the time coordinates (dates) assigned to those events vary across versions of the time scale, but the dates are a property of the TOE (Time Interval in the model).  I think the hasYoungerDate and hasOlderDate will need to be arrays (like Marshal is doing), that are indexed by the time scale version, with the constraint that the StratigraphicPoint that is the reference for the boundary must be the same for all GeoChronologic boundaries associated with the TOE. </w:t>
+      </w:r>
+    </w:p>
+    <w:p>
+      <w:bookmarkStart w:id="28" w:name="_Hlk39904219"/>
+      <w:r>
+        <w:t>The TOE themselves (e.g. Miocene, Jurassic) also need to be versioned, with a new instance representing versions that have different boundary events (StratigraphicPoints).   The identity of the TOE doesn’t change when its subdivisions are changed—the boundaries of the Era are the same.  In practical terms, this requires that the subdivisions declare that they are ‘part of’ (age_interval_in) the containing interval; the part of relations from the containing interval have to be inferred with the condition that both intervals are included in the same version of the time scale.</w:t>
+      </w:r>
+    </w:p>
+    <w:p>
+      <w:r>
+        <w:t>What is a geologic time scale?  Analogy would be a system of measurement for spatial location, e.g. UTM, latitude/longitude, or perhaps a system for linear meassure like the metric system.  The hierarchy of intervals (Period, epoch, age, era, eon…) would correspond to measurement units like mm, cm, meter, km. Instances of intervals represent time regions.  Where would something like a spatial or temporal reference system fit in the GSO model?  That’s where ‘Geologic Time Scale’ should be.</w:t>
+      </w:r>
+    </w:p>
+    <w:bookmarkEnd w:id="28"/>
+    <w:p/>
     <w:p>
       <w:pPr>
         <w:pStyle w:val="Heading2"/>
@@ -12632,27 +12283,14 @@
       <w:r>
         <w:t xml:space="preserve">Figure </w:t>
       </w:r>
-      <w:r>
-        <w:fldChar w:fldCharType="begin"/>
-      </w:r>
-      <w:r>
-        <w:instrText xml:space="preserve"> SEQ Figure \* ARABIC </w:instrText>
-      </w:r>
-      <w:r>
-        <w:fldChar w:fldCharType="separate"/>
-      </w:r>
-      <w:r>
-        <w:rPr>
-          <w:noProof/>
-        </w:rPr>
-        <w:t>8</w:t>
-      </w:r>
-      <w:r>
-        <w:rPr>
-          <w:noProof/>
-        </w:rPr>
-        <w:fldChar w:fldCharType="end"/>
-      </w:r>
+      <w:fldSimple w:instr=" SEQ Figure \* ARABIC ">
+        <w:r>
+          <w:rPr>
+            <w:noProof/>
+          </w:rPr>
+          <w:t>8</w:t>
+        </w:r>
+      </w:fldSimple>
       <w:r>
         <w:t>.  Example instances included in the version one package.</w:t>
       </w:r>
@@ -12761,7 +12399,893 @@
         <w:t>.</w:t>
       </w:r>
     </w:p>
+    <w:p>
+      <w:r>
+        <w:br w:type="page"/>
+      </w:r>
+    </w:p>
+    <w:p>
+      <w:pPr>
+        <w:pStyle w:val="Heading1"/>
+      </w:pPr>
+      <w:r>
+        <w:t>Appendix 1. SPARQL Queries</w:t>
+      </w:r>
+    </w:p>
     <w:p/>
+    <w:p>
+      <w:pPr>
+        <w:pStyle w:val="Heading2"/>
+      </w:pPr>
+      <w:r>
+        <w:t>Get all the time ordinal eras in a version of the Geologic time scale</w:t>
+      </w:r>
+    </w:p>
+    <w:p/>
+    <w:p>
+      <w:r>
+        <w:t>Two versions of the International Chronostratigraphic Chart from the International Commission on Stratigraphy have been implemented in the GSO-Geologic_Time_Interval.ttl module as a proof of concept. These are the 2017 (</w:t>
+      </w:r>
+      <w:r>
+        <w:rPr>
+          <w:rFonts w:ascii="Segoe UI" w:hAnsi="Segoe UI" w:cs="Segoe UI"/>
+          <w:color w:val="000000"/>
+          <w:sz w:val="18"/>
+          <w:szCs w:val="18"/>
+          <w:u w:val="single"/>
+        </w:rPr>
+        <w:t>gstime:isc2017-02</w:t>
+      </w:r>
+      <w:r>
+        <w:rPr>
+          <w:rFonts w:ascii="Segoe UI" w:hAnsi="Segoe UI" w:cs="Segoe UI"/>
+          <w:color w:val="000000"/>
+          <w:sz w:val="18"/>
+          <w:szCs w:val="18"/>
+          <w:u w:val="single"/>
+        </w:rPr>
+        <w:t xml:space="preserve">) </w:t>
+      </w:r>
+      <w:r>
+        <w:t>and 2004 (</w:t>
+      </w:r>
+      <w:r>
+        <w:rPr>
+          <w:rFonts w:ascii="Segoe UI" w:hAnsi="Segoe UI" w:cs="Segoe UI"/>
+          <w:color w:val="000000"/>
+          <w:sz w:val="18"/>
+          <w:szCs w:val="18"/>
+          <w:u w:val="single"/>
+        </w:rPr>
+        <w:t>gstime:isc20</w:t>
+      </w:r>
+      <w:r>
+        <w:rPr>
+          <w:rFonts w:ascii="Segoe UI" w:hAnsi="Segoe UI" w:cs="Segoe UI"/>
+          <w:color w:val="000000"/>
+          <w:sz w:val="18"/>
+          <w:szCs w:val="18"/>
+          <w:u w:val="single"/>
+        </w:rPr>
+        <w:t xml:space="preserve">04-04) </w:t>
+      </w:r>
+      <w:r>
+        <w:t>versions.  The following query will generate a table with all the named eras, their lower boundary age assigned in that version, and labels for the type of Geochronologic boundary defined (if there is one defined).</w:t>
+      </w:r>
+    </w:p>
+    <w:p/>
+    <w:p>
+      <w:pPr>
+        <w:autoSpaceDE w:val="0"/>
+        <w:autoSpaceDN w:val="0"/>
+        <w:adjustRightInd w:val="0"/>
+        <w:spacing w:after="0" w:line="240" w:lineRule="auto"/>
+        <w:rPr>
+          <w:rFonts w:ascii="Segoe UI" w:hAnsi="Segoe UI" w:cs="Segoe UI"/>
+          <w:sz w:val="18"/>
+          <w:szCs w:val="18"/>
+        </w:rPr>
+      </w:pPr>
+      <w:r>
+        <w:rPr>
+          <w:rFonts w:ascii="Segoe UI" w:hAnsi="Segoe UI" w:cs="Segoe UI"/>
+          <w:sz w:val="18"/>
+          <w:szCs w:val="18"/>
+        </w:rPr>
+        <w:t>prefix dc: &lt;http://purl.org/dc/elements/1.1/&gt;</w:t>
+      </w:r>
+    </w:p>
+    <w:p>
+      <w:pPr>
+        <w:autoSpaceDE w:val="0"/>
+        <w:autoSpaceDN w:val="0"/>
+        <w:adjustRightInd w:val="0"/>
+        <w:spacing w:after="0" w:line="240" w:lineRule="auto"/>
+        <w:rPr>
+          <w:rFonts w:ascii="Segoe UI" w:hAnsi="Segoe UI" w:cs="Segoe UI"/>
+          <w:sz w:val="18"/>
+          <w:szCs w:val="18"/>
+        </w:rPr>
+      </w:pPr>
+      <w:r>
+        <w:rPr>
+          <w:rFonts w:ascii="Segoe UI" w:hAnsi="Segoe UI" w:cs="Segoe UI"/>
+          <w:sz w:val="18"/>
+          <w:szCs w:val="18"/>
+        </w:rPr>
+        <w:t>prefix gts: &lt;http://resource.geosciml.org/ontology/timescale/gts#&gt;</w:t>
+      </w:r>
+    </w:p>
+    <w:p>
+      <w:pPr>
+        <w:autoSpaceDE w:val="0"/>
+        <w:autoSpaceDN w:val="0"/>
+        <w:adjustRightInd w:val="0"/>
+        <w:spacing w:after="0" w:line="240" w:lineRule="auto"/>
+        <w:rPr>
+          <w:rFonts w:ascii="Segoe UI" w:hAnsi="Segoe UI" w:cs="Segoe UI"/>
+          <w:sz w:val="18"/>
+          <w:szCs w:val="18"/>
+        </w:rPr>
+      </w:pPr>
+      <w:r>
+        <w:rPr>
+          <w:rFonts w:ascii="Segoe UI" w:hAnsi="Segoe UI" w:cs="Segoe UI"/>
+          <w:sz w:val="18"/>
+          <w:szCs w:val="18"/>
+        </w:rPr>
+        <w:t>prefix skos: &lt;http://www.w3.org/2004/02/skos/core#&gt;</w:t>
+      </w:r>
+    </w:p>
+    <w:p>
+      <w:pPr>
+        <w:autoSpaceDE w:val="0"/>
+        <w:autoSpaceDN w:val="0"/>
+        <w:adjustRightInd w:val="0"/>
+        <w:spacing w:after="0" w:line="240" w:lineRule="auto"/>
+        <w:rPr>
+          <w:rFonts w:ascii="Segoe UI" w:hAnsi="Segoe UI" w:cs="Segoe UI"/>
+          <w:sz w:val="18"/>
+          <w:szCs w:val="18"/>
+        </w:rPr>
+      </w:pPr>
+      <w:r>
+        <w:rPr>
+          <w:rFonts w:ascii="Segoe UI" w:hAnsi="Segoe UI" w:cs="Segoe UI"/>
+          <w:sz w:val="18"/>
+          <w:szCs w:val="18"/>
+        </w:rPr>
+        <w:t>prefix time: &lt;http://www.w3.org/2006/time#&gt;</w:t>
+      </w:r>
+    </w:p>
+    <w:p>
+      <w:pPr>
+        <w:autoSpaceDE w:val="0"/>
+        <w:autoSpaceDN w:val="0"/>
+        <w:adjustRightInd w:val="0"/>
+        <w:spacing w:after="0" w:line="240" w:lineRule="auto"/>
+        <w:rPr>
+          <w:rFonts w:ascii="Segoe UI" w:hAnsi="Segoe UI" w:cs="Segoe UI"/>
+          <w:sz w:val="18"/>
+          <w:szCs w:val="18"/>
+        </w:rPr>
+      </w:pPr>
+      <w:r>
+        <w:rPr>
+          <w:rFonts w:ascii="Segoe UI" w:hAnsi="Segoe UI" w:cs="Segoe UI"/>
+          <w:sz w:val="18"/>
+          <w:szCs w:val="18"/>
+        </w:rPr>
+        <w:t>prefix ts: &lt;http://resource.geosciml.org/vocabulary/timescale/&gt;</w:t>
+      </w:r>
+    </w:p>
+    <w:p>
+      <w:pPr>
+        <w:autoSpaceDE w:val="0"/>
+        <w:autoSpaceDN w:val="0"/>
+        <w:adjustRightInd w:val="0"/>
+        <w:spacing w:after="0" w:line="240" w:lineRule="auto"/>
+        <w:rPr>
+          <w:rFonts w:ascii="Segoe UI" w:hAnsi="Segoe UI" w:cs="Segoe UI"/>
+          <w:sz w:val="18"/>
+          <w:szCs w:val="18"/>
+        </w:rPr>
+      </w:pPr>
+      <w:r>
+        <w:rPr>
+          <w:rFonts w:ascii="Segoe UI" w:hAnsi="Segoe UI" w:cs="Segoe UI"/>
+          <w:sz w:val="18"/>
+          <w:szCs w:val="18"/>
+        </w:rPr>
+        <w:t>prefix gsog: &lt;http://loop3d.org/GSO/ontology/2020/1/geologicfeature/&gt;</w:t>
+      </w:r>
+    </w:p>
+    <w:p>
+      <w:pPr>
+        <w:autoSpaceDE w:val="0"/>
+        <w:autoSpaceDN w:val="0"/>
+        <w:adjustRightInd w:val="0"/>
+        <w:spacing w:after="0" w:line="240" w:lineRule="auto"/>
+        <w:rPr>
+          <w:rFonts w:ascii="Segoe UI" w:hAnsi="Segoe UI" w:cs="Segoe UI"/>
+          <w:sz w:val="18"/>
+          <w:szCs w:val="18"/>
+        </w:rPr>
+      </w:pPr>
+    </w:p>
+    <w:p>
+      <w:pPr>
+        <w:autoSpaceDE w:val="0"/>
+        <w:autoSpaceDN w:val="0"/>
+        <w:adjustRightInd w:val="0"/>
+        <w:spacing w:after="0" w:line="240" w:lineRule="auto"/>
+        <w:rPr>
+          <w:rFonts w:ascii="Segoe UI" w:hAnsi="Segoe UI" w:cs="Segoe UI"/>
+          <w:sz w:val="18"/>
+          <w:szCs w:val="18"/>
+        </w:rPr>
+      </w:pPr>
+      <w:r>
+        <w:rPr>
+          <w:rFonts w:ascii="Segoe UI" w:hAnsi="Segoe UI" w:cs="Segoe UI"/>
+          <w:b/>
+          <w:bCs/>
+          <w:color w:val="800080"/>
+          <w:sz w:val="18"/>
+          <w:szCs w:val="18"/>
+        </w:rPr>
+        <w:t>SELECT</w:t>
+      </w:r>
+      <w:r>
+        <w:rPr>
+          <w:rFonts w:ascii="Segoe UI" w:hAnsi="Segoe UI" w:cs="Segoe UI"/>
+          <w:sz w:val="18"/>
+          <w:szCs w:val="18"/>
+        </w:rPr>
+        <w:t xml:space="preserve"> </w:t>
+      </w:r>
+      <w:r>
+        <w:rPr>
+          <w:rFonts w:ascii="Segoe UI" w:hAnsi="Segoe UI" w:cs="Segoe UI"/>
+          <w:b/>
+          <w:bCs/>
+          <w:color w:val="800080"/>
+          <w:sz w:val="18"/>
+          <w:szCs w:val="18"/>
+        </w:rPr>
+        <w:t>DISTINCT</w:t>
+      </w:r>
+      <w:r>
+        <w:rPr>
+          <w:rFonts w:ascii="Segoe UI" w:hAnsi="Segoe UI" w:cs="Segoe UI"/>
+          <w:sz w:val="18"/>
+          <w:szCs w:val="18"/>
+        </w:rPr>
+        <w:t xml:space="preserve"> </w:t>
+      </w:r>
+      <w:r>
+        <w:rPr>
+          <w:rFonts w:ascii="Segoe UI" w:hAnsi="Segoe UI" w:cs="Segoe UI"/>
+          <w:color w:val="000080"/>
+          <w:sz w:val="18"/>
+          <w:szCs w:val="18"/>
+        </w:rPr>
+        <w:t>?tconcept</w:t>
+      </w:r>
+      <w:r>
+        <w:rPr>
+          <w:rFonts w:ascii="Segoe UI" w:hAnsi="Segoe UI" w:cs="Segoe UI"/>
+          <w:sz w:val="18"/>
+          <w:szCs w:val="18"/>
+        </w:rPr>
+        <w:t xml:space="preserve"> </w:t>
+      </w:r>
+      <w:r>
+        <w:rPr>
+          <w:rFonts w:ascii="Segoe UI" w:hAnsi="Segoe UI" w:cs="Segoe UI"/>
+          <w:color w:val="000080"/>
+          <w:sz w:val="18"/>
+          <w:szCs w:val="18"/>
+        </w:rPr>
+        <w:t>?label</w:t>
+      </w:r>
+      <w:r>
+        <w:rPr>
+          <w:rFonts w:ascii="Segoe UI" w:hAnsi="Segoe UI" w:cs="Segoe UI"/>
+          <w:sz w:val="18"/>
+          <w:szCs w:val="18"/>
+        </w:rPr>
+        <w:t xml:space="preserve"> </w:t>
+      </w:r>
+      <w:r>
+        <w:rPr>
+          <w:rFonts w:ascii="Segoe UI" w:hAnsi="Segoe UI" w:cs="Segoe UI"/>
+          <w:color w:val="000080"/>
+          <w:sz w:val="18"/>
+          <w:szCs w:val="18"/>
+        </w:rPr>
+        <w:t>?date</w:t>
+      </w:r>
+      <w:r>
+        <w:rPr>
+          <w:rFonts w:ascii="Segoe UI" w:hAnsi="Segoe UI" w:cs="Segoe UI"/>
+          <w:sz w:val="18"/>
+          <w:szCs w:val="18"/>
+        </w:rPr>
+        <w:t xml:space="preserve"> </w:t>
+      </w:r>
+      <w:r>
+        <w:rPr>
+          <w:rFonts w:ascii="Segoe UI" w:hAnsi="Segoe UI" w:cs="Segoe UI"/>
+          <w:color w:val="000080"/>
+          <w:sz w:val="18"/>
+          <w:szCs w:val="18"/>
+        </w:rPr>
+        <w:t>?reflabel</w:t>
+      </w:r>
+      <w:r>
+        <w:rPr>
+          <w:rFonts w:ascii="Segoe UI" w:hAnsi="Segoe UI" w:cs="Segoe UI"/>
+          <w:sz w:val="18"/>
+          <w:szCs w:val="18"/>
+        </w:rPr>
+        <w:t xml:space="preserve"> </w:t>
+      </w:r>
+      <w:r>
+        <w:rPr>
+          <w:rFonts w:ascii="Segoe UI" w:hAnsi="Segoe UI" w:cs="Segoe UI"/>
+          <w:color w:val="000080"/>
+          <w:sz w:val="18"/>
+          <w:szCs w:val="18"/>
+        </w:rPr>
+        <w:t>?boundary</w:t>
+      </w:r>
+    </w:p>
+    <w:p>
+      <w:pPr>
+        <w:autoSpaceDE w:val="0"/>
+        <w:autoSpaceDN w:val="0"/>
+        <w:adjustRightInd w:val="0"/>
+        <w:spacing w:after="0" w:line="240" w:lineRule="auto"/>
+        <w:rPr>
+          <w:rFonts w:ascii="Segoe UI" w:hAnsi="Segoe UI" w:cs="Segoe UI"/>
+          <w:sz w:val="18"/>
+          <w:szCs w:val="18"/>
+        </w:rPr>
+      </w:pPr>
+      <w:r>
+        <w:rPr>
+          <w:rFonts w:ascii="Segoe UI" w:hAnsi="Segoe UI" w:cs="Segoe UI"/>
+          <w:b/>
+          <w:bCs/>
+          <w:color w:val="800080"/>
+          <w:sz w:val="18"/>
+          <w:szCs w:val="18"/>
+        </w:rPr>
+        <w:t>WHERE</w:t>
+      </w:r>
+    </w:p>
+    <w:p>
+      <w:pPr>
+        <w:autoSpaceDE w:val="0"/>
+        <w:autoSpaceDN w:val="0"/>
+        <w:adjustRightInd w:val="0"/>
+        <w:spacing w:after="0" w:line="240" w:lineRule="auto"/>
+        <w:rPr>
+          <w:rFonts w:ascii="Segoe UI" w:hAnsi="Segoe UI" w:cs="Segoe UI"/>
+          <w:sz w:val="18"/>
+          <w:szCs w:val="18"/>
+        </w:rPr>
+      </w:pPr>
+      <w:r>
+        <w:rPr>
+          <w:rFonts w:ascii="Segoe UI" w:hAnsi="Segoe UI" w:cs="Segoe UI"/>
+          <w:sz w:val="18"/>
+          <w:szCs w:val="18"/>
+        </w:rPr>
+        <w:t>{</w:t>
+      </w:r>
+    </w:p>
+    <w:p>
+      <w:pPr>
+        <w:autoSpaceDE w:val="0"/>
+        <w:autoSpaceDN w:val="0"/>
+        <w:adjustRightInd w:val="0"/>
+        <w:spacing w:after="0" w:line="240" w:lineRule="auto"/>
+        <w:rPr>
+          <w:rFonts w:ascii="Segoe UI" w:hAnsi="Segoe UI" w:cs="Segoe UI"/>
+          <w:sz w:val="18"/>
+          <w:szCs w:val="18"/>
+        </w:rPr>
+      </w:pPr>
+      <w:r>
+        <w:rPr>
+          <w:rFonts w:ascii="Segoe UI" w:hAnsi="Segoe UI" w:cs="Segoe UI"/>
+          <w:color w:val="000080"/>
+          <w:sz w:val="18"/>
+          <w:szCs w:val="18"/>
+        </w:rPr>
+        <w:t>?tconcept</w:t>
+      </w:r>
+      <w:r>
+        <w:rPr>
+          <w:rFonts w:ascii="Segoe UI" w:hAnsi="Segoe UI" w:cs="Segoe UI"/>
+          <w:sz w:val="18"/>
+          <w:szCs w:val="18"/>
+        </w:rPr>
+        <w:t xml:space="preserve"> gsog:isPartOfTimeScale   </w:t>
+      </w:r>
+      <w:r>
+        <w:rPr>
+          <w:rFonts w:ascii="Segoe UI" w:hAnsi="Segoe UI" w:cs="Segoe UI"/>
+          <w:color w:val="000000"/>
+          <w:sz w:val="18"/>
+          <w:szCs w:val="18"/>
+          <w:u w:val="single"/>
+        </w:rPr>
+        <w:t>gstime:isc2017-02.</w:t>
+      </w:r>
+    </w:p>
+    <w:p>
+      <w:pPr>
+        <w:autoSpaceDE w:val="0"/>
+        <w:autoSpaceDN w:val="0"/>
+        <w:adjustRightInd w:val="0"/>
+        <w:spacing w:after="0" w:line="240" w:lineRule="auto"/>
+        <w:rPr>
+          <w:rFonts w:ascii="Segoe UI" w:hAnsi="Segoe UI" w:cs="Segoe UI"/>
+          <w:sz w:val="18"/>
+          <w:szCs w:val="18"/>
+        </w:rPr>
+      </w:pPr>
+      <w:r>
+        <w:rPr>
+          <w:rFonts w:ascii="Segoe UI" w:hAnsi="Segoe UI" w:cs="Segoe UI"/>
+          <w:color w:val="000080"/>
+          <w:sz w:val="18"/>
+          <w:szCs w:val="18"/>
+        </w:rPr>
+        <w:t>?tconcept</w:t>
+      </w:r>
+      <w:r>
+        <w:rPr>
+          <w:rFonts w:ascii="Segoe UI" w:hAnsi="Segoe UI" w:cs="Segoe UI"/>
+          <w:sz w:val="18"/>
+          <w:szCs w:val="18"/>
+        </w:rPr>
+        <w:t xml:space="preserve"> rdf:type/rdfs:subClassOf* </w:t>
+      </w:r>
+      <w:r>
+        <w:rPr>
+          <w:rFonts w:ascii="Segoe UI" w:hAnsi="Segoe UI" w:cs="Segoe UI"/>
+          <w:color w:val="000000"/>
+          <w:sz w:val="18"/>
+          <w:szCs w:val="18"/>
+          <w:u w:val="single"/>
+        </w:rPr>
+        <w:t>gsog:Geologic_Date_Interval.</w:t>
+      </w:r>
+    </w:p>
+    <w:p>
+      <w:pPr>
+        <w:autoSpaceDE w:val="0"/>
+        <w:autoSpaceDN w:val="0"/>
+        <w:adjustRightInd w:val="0"/>
+        <w:spacing w:after="0" w:line="240" w:lineRule="auto"/>
+        <w:rPr>
+          <w:rFonts w:ascii="Segoe UI" w:hAnsi="Segoe UI" w:cs="Segoe UI"/>
+          <w:sz w:val="18"/>
+          <w:szCs w:val="18"/>
+        </w:rPr>
+      </w:pPr>
+    </w:p>
+    <w:p>
+      <w:pPr>
+        <w:autoSpaceDE w:val="0"/>
+        <w:autoSpaceDN w:val="0"/>
+        <w:adjustRightInd w:val="0"/>
+        <w:spacing w:after="0" w:line="240" w:lineRule="auto"/>
+        <w:rPr>
+          <w:rFonts w:ascii="Segoe UI" w:hAnsi="Segoe UI" w:cs="Segoe UI"/>
+          <w:sz w:val="18"/>
+          <w:szCs w:val="18"/>
+        </w:rPr>
+      </w:pPr>
+      <w:r>
+        <w:rPr>
+          <w:rFonts w:ascii="Segoe UI" w:hAnsi="Segoe UI" w:cs="Segoe UI"/>
+          <w:color w:val="000080"/>
+          <w:sz w:val="18"/>
+          <w:szCs w:val="18"/>
+        </w:rPr>
+        <w:t>?tconcept</w:t>
+      </w:r>
+      <w:r>
+        <w:rPr>
+          <w:rFonts w:ascii="Segoe UI" w:hAnsi="Segoe UI" w:cs="Segoe UI"/>
+          <w:sz w:val="18"/>
+          <w:szCs w:val="18"/>
+        </w:rPr>
+        <w:t xml:space="preserve"> rdfs:label </w:t>
+      </w:r>
+      <w:r>
+        <w:rPr>
+          <w:rFonts w:ascii="Segoe UI" w:hAnsi="Segoe UI" w:cs="Segoe UI"/>
+          <w:color w:val="000080"/>
+          <w:sz w:val="18"/>
+          <w:szCs w:val="18"/>
+        </w:rPr>
+        <w:t>?label.</w:t>
+      </w:r>
+    </w:p>
+    <w:p>
+      <w:pPr>
+        <w:autoSpaceDE w:val="0"/>
+        <w:autoSpaceDN w:val="0"/>
+        <w:adjustRightInd w:val="0"/>
+        <w:spacing w:after="0" w:line="240" w:lineRule="auto"/>
+        <w:rPr>
+          <w:rFonts w:ascii="Segoe UI" w:hAnsi="Segoe UI" w:cs="Segoe UI"/>
+          <w:sz w:val="18"/>
+          <w:szCs w:val="18"/>
+        </w:rPr>
+      </w:pPr>
+      <w:r>
+        <w:rPr>
+          <w:rFonts w:ascii="Segoe UI" w:hAnsi="Segoe UI" w:cs="Segoe UI"/>
+          <w:b/>
+          <w:bCs/>
+          <w:color w:val="800080"/>
+          <w:sz w:val="18"/>
+          <w:szCs w:val="18"/>
+        </w:rPr>
+        <w:t>OPTIONAL</w:t>
+      </w:r>
+      <w:r>
+        <w:rPr>
+          <w:rFonts w:ascii="Segoe UI" w:hAnsi="Segoe UI" w:cs="Segoe UI"/>
+          <w:sz w:val="18"/>
+          <w:szCs w:val="18"/>
+        </w:rPr>
+        <w:t xml:space="preserve"> {</w:t>
+      </w:r>
+      <w:r>
+        <w:rPr>
+          <w:rFonts w:ascii="Segoe UI" w:hAnsi="Segoe UI" w:cs="Segoe UI"/>
+          <w:color w:val="000080"/>
+          <w:sz w:val="18"/>
+          <w:szCs w:val="18"/>
+        </w:rPr>
+        <w:t>?tconcept</w:t>
+      </w:r>
+      <w:r>
+        <w:rPr>
+          <w:rFonts w:ascii="Segoe UI" w:hAnsi="Segoe UI" w:cs="Segoe UI"/>
+          <w:sz w:val="18"/>
+          <w:szCs w:val="18"/>
+        </w:rPr>
+        <w:t xml:space="preserve"> gsog:hasOlderDate </w:t>
+      </w:r>
+      <w:r>
+        <w:rPr>
+          <w:rFonts w:ascii="Segoe UI" w:hAnsi="Segoe UI" w:cs="Segoe UI"/>
+          <w:color w:val="000080"/>
+          <w:sz w:val="18"/>
+          <w:szCs w:val="18"/>
+        </w:rPr>
+        <w:t>?boundary</w:t>
+      </w:r>
+      <w:r>
+        <w:rPr>
+          <w:rFonts w:ascii="Segoe UI" w:hAnsi="Segoe UI" w:cs="Segoe UI"/>
+          <w:sz w:val="18"/>
+          <w:szCs w:val="18"/>
+        </w:rPr>
+        <w:t xml:space="preserve"> .</w:t>
+      </w:r>
+    </w:p>
+    <w:p>
+      <w:pPr>
+        <w:autoSpaceDE w:val="0"/>
+        <w:autoSpaceDN w:val="0"/>
+        <w:adjustRightInd w:val="0"/>
+        <w:spacing w:after="0" w:line="240" w:lineRule="auto"/>
+        <w:rPr>
+          <w:rFonts w:ascii="Segoe UI" w:hAnsi="Segoe UI" w:cs="Segoe UI"/>
+          <w:sz w:val="18"/>
+          <w:szCs w:val="18"/>
+        </w:rPr>
+      </w:pPr>
+      <w:r>
+        <w:rPr>
+          <w:rFonts w:ascii="Segoe UI" w:hAnsi="Segoe UI" w:cs="Segoe UI"/>
+          <w:sz w:val="18"/>
+          <w:szCs w:val="18"/>
+        </w:rPr>
+        <w:tab/>
+      </w:r>
+      <w:r>
+        <w:rPr>
+          <w:rFonts w:ascii="Segoe UI" w:hAnsi="Segoe UI" w:cs="Segoe UI"/>
+          <w:sz w:val="18"/>
+          <w:szCs w:val="18"/>
+        </w:rPr>
+        <w:tab/>
+        <w:t xml:space="preserve"> </w:t>
+      </w:r>
+      <w:r>
+        <w:rPr>
+          <w:rFonts w:ascii="Segoe UI" w:hAnsi="Segoe UI" w:cs="Segoe UI"/>
+          <w:color w:val="000080"/>
+          <w:sz w:val="18"/>
+          <w:szCs w:val="18"/>
+        </w:rPr>
+        <w:t>?boundary</w:t>
+      </w:r>
+      <w:r>
+        <w:rPr>
+          <w:rFonts w:ascii="Segoe UI" w:hAnsi="Segoe UI" w:cs="Segoe UI"/>
+          <w:sz w:val="18"/>
+          <w:szCs w:val="18"/>
+        </w:rPr>
+        <w:t xml:space="preserve"> gsog:isPartOfTimeScale </w:t>
+      </w:r>
+      <w:r>
+        <w:rPr>
+          <w:rFonts w:ascii="Segoe UI" w:hAnsi="Segoe UI" w:cs="Segoe UI"/>
+          <w:color w:val="000000"/>
+          <w:sz w:val="18"/>
+          <w:szCs w:val="18"/>
+          <w:u w:val="single"/>
+        </w:rPr>
+        <w:t>gstime:isc2017-02.</w:t>
+      </w:r>
+    </w:p>
+    <w:p>
+      <w:pPr>
+        <w:autoSpaceDE w:val="0"/>
+        <w:autoSpaceDN w:val="0"/>
+        <w:adjustRightInd w:val="0"/>
+        <w:spacing w:after="0" w:line="240" w:lineRule="auto"/>
+        <w:rPr>
+          <w:rFonts w:ascii="Segoe UI" w:hAnsi="Segoe UI" w:cs="Segoe UI"/>
+          <w:sz w:val="18"/>
+          <w:szCs w:val="18"/>
+        </w:rPr>
+      </w:pPr>
+      <w:r>
+        <w:rPr>
+          <w:rFonts w:ascii="Segoe UI" w:hAnsi="Segoe UI" w:cs="Segoe UI"/>
+          <w:sz w:val="18"/>
+          <w:szCs w:val="18"/>
+        </w:rPr>
+        <w:tab/>
+      </w:r>
+      <w:r>
+        <w:rPr>
+          <w:rFonts w:ascii="Segoe UI" w:hAnsi="Segoe UI" w:cs="Segoe UI"/>
+          <w:sz w:val="18"/>
+          <w:szCs w:val="18"/>
+        </w:rPr>
+        <w:tab/>
+      </w:r>
+      <w:r>
+        <w:rPr>
+          <w:rFonts w:ascii="Segoe UI" w:hAnsi="Segoe UI" w:cs="Segoe UI"/>
+          <w:color w:val="000080"/>
+          <w:sz w:val="18"/>
+          <w:szCs w:val="18"/>
+        </w:rPr>
+        <w:t>?boundary</w:t>
+      </w:r>
+      <w:r>
+        <w:rPr>
+          <w:rFonts w:ascii="Segoe UI" w:hAnsi="Segoe UI" w:cs="Segoe UI"/>
+          <w:sz w:val="18"/>
+          <w:szCs w:val="18"/>
+        </w:rPr>
+        <w:t xml:space="preserve"> gsog:hasDate </w:t>
+      </w:r>
+      <w:r>
+        <w:rPr>
+          <w:rFonts w:ascii="Segoe UI" w:hAnsi="Segoe UI" w:cs="Segoe UI"/>
+          <w:color w:val="000080"/>
+          <w:sz w:val="18"/>
+          <w:szCs w:val="18"/>
+        </w:rPr>
+        <w:t>?date</w:t>
+      </w:r>
+      <w:r>
+        <w:rPr>
+          <w:rFonts w:ascii="Segoe UI" w:hAnsi="Segoe UI" w:cs="Segoe UI"/>
+          <w:sz w:val="18"/>
+          <w:szCs w:val="18"/>
+        </w:rPr>
+        <w:t xml:space="preserve"> .</w:t>
+      </w:r>
+    </w:p>
+    <w:p>
+      <w:pPr>
+        <w:autoSpaceDE w:val="0"/>
+        <w:autoSpaceDN w:val="0"/>
+        <w:adjustRightInd w:val="0"/>
+        <w:spacing w:after="0" w:line="240" w:lineRule="auto"/>
+        <w:rPr>
+          <w:rFonts w:ascii="Segoe UI" w:hAnsi="Segoe UI" w:cs="Segoe UI"/>
+          <w:sz w:val="18"/>
+          <w:szCs w:val="18"/>
+        </w:rPr>
+      </w:pPr>
+      <w:r>
+        <w:rPr>
+          <w:rFonts w:ascii="Segoe UI" w:hAnsi="Segoe UI" w:cs="Segoe UI"/>
+          <w:sz w:val="18"/>
+          <w:szCs w:val="18"/>
+        </w:rPr>
+        <w:tab/>
+      </w:r>
+      <w:r>
+        <w:rPr>
+          <w:rFonts w:ascii="Segoe UI" w:hAnsi="Segoe UI" w:cs="Segoe UI"/>
+          <w:sz w:val="18"/>
+          <w:szCs w:val="18"/>
+        </w:rPr>
+        <w:tab/>
+      </w:r>
+      <w:r>
+        <w:rPr>
+          <w:rFonts w:ascii="Segoe UI" w:hAnsi="Segoe UI" w:cs="Segoe UI"/>
+          <w:b/>
+          <w:bCs/>
+          <w:color w:val="800080"/>
+          <w:sz w:val="18"/>
+          <w:szCs w:val="18"/>
+        </w:rPr>
+        <w:t>OPTIONAL</w:t>
+      </w:r>
+      <w:r>
+        <w:rPr>
+          <w:rFonts w:ascii="Segoe UI" w:hAnsi="Segoe UI" w:cs="Segoe UI"/>
+          <w:sz w:val="18"/>
+          <w:szCs w:val="18"/>
+        </w:rPr>
+        <w:t xml:space="preserve"> { </w:t>
+      </w:r>
+      <w:r>
+        <w:rPr>
+          <w:rFonts w:ascii="Segoe UI" w:hAnsi="Segoe UI" w:cs="Segoe UI"/>
+          <w:color w:val="000080"/>
+          <w:sz w:val="18"/>
+          <w:szCs w:val="18"/>
+        </w:rPr>
+        <w:t>?boundary</w:t>
+      </w:r>
+      <w:r>
+        <w:rPr>
+          <w:rFonts w:ascii="Segoe UI" w:hAnsi="Segoe UI" w:cs="Segoe UI"/>
+          <w:sz w:val="18"/>
+          <w:szCs w:val="18"/>
+        </w:rPr>
+        <w:t xml:space="preserve"> gsoc:hasReference [rdfs:label </w:t>
+      </w:r>
+      <w:r>
+        <w:rPr>
+          <w:rFonts w:ascii="Segoe UI" w:hAnsi="Segoe UI" w:cs="Segoe UI"/>
+          <w:color w:val="000080"/>
+          <w:sz w:val="18"/>
+          <w:szCs w:val="18"/>
+        </w:rPr>
+        <w:t>?reflabel</w:t>
+      </w:r>
+      <w:r>
+        <w:rPr>
+          <w:rFonts w:ascii="Segoe UI" w:hAnsi="Segoe UI" w:cs="Segoe UI"/>
+          <w:sz w:val="18"/>
+          <w:szCs w:val="18"/>
+        </w:rPr>
+        <w:t>] }</w:t>
+      </w:r>
+    </w:p>
+    <w:p>
+      <w:pPr>
+        <w:autoSpaceDE w:val="0"/>
+        <w:autoSpaceDN w:val="0"/>
+        <w:adjustRightInd w:val="0"/>
+        <w:spacing w:after="0" w:line="240" w:lineRule="auto"/>
+        <w:rPr>
+          <w:rFonts w:ascii="Segoe UI" w:hAnsi="Segoe UI" w:cs="Segoe UI"/>
+          <w:sz w:val="18"/>
+          <w:szCs w:val="18"/>
+        </w:rPr>
+      </w:pPr>
+      <w:r>
+        <w:rPr>
+          <w:rFonts w:ascii="Segoe UI" w:hAnsi="Segoe UI" w:cs="Segoe UI"/>
+          <w:sz w:val="18"/>
+          <w:szCs w:val="18"/>
+        </w:rPr>
+        <w:tab/>
+      </w:r>
+      <w:r>
+        <w:rPr>
+          <w:rFonts w:ascii="Segoe UI" w:hAnsi="Segoe UI" w:cs="Segoe UI"/>
+          <w:sz w:val="18"/>
+          <w:szCs w:val="18"/>
+        </w:rPr>
+        <w:tab/>
+        <w:t>}</w:t>
+      </w:r>
+    </w:p>
+    <w:p>
+      <w:pPr>
+        <w:autoSpaceDE w:val="0"/>
+        <w:autoSpaceDN w:val="0"/>
+        <w:adjustRightInd w:val="0"/>
+        <w:spacing w:after="0" w:line="240" w:lineRule="auto"/>
+        <w:rPr>
+          <w:rFonts w:ascii="Segoe UI" w:hAnsi="Segoe UI" w:cs="Segoe UI"/>
+          <w:sz w:val="18"/>
+          <w:szCs w:val="18"/>
+        </w:rPr>
+      </w:pPr>
+      <w:r>
+        <w:rPr>
+          <w:rFonts w:ascii="Segoe UI" w:hAnsi="Segoe UI" w:cs="Segoe UI"/>
+          <w:sz w:val="18"/>
+          <w:szCs w:val="18"/>
+        </w:rPr>
+        <w:t>}</w:t>
+      </w:r>
+    </w:p>
+    <w:p>
+      <w:r>
+        <w:rPr>
+          <w:rFonts w:ascii="Segoe UI" w:hAnsi="Segoe UI" w:cs="Segoe UI"/>
+          <w:b/>
+          <w:bCs/>
+          <w:color w:val="800080"/>
+          <w:sz w:val="18"/>
+          <w:szCs w:val="18"/>
+        </w:rPr>
+        <w:t>ORDER</w:t>
+      </w:r>
+      <w:r>
+        <w:rPr>
+          <w:rFonts w:ascii="Segoe UI" w:hAnsi="Segoe UI" w:cs="Segoe UI"/>
+          <w:sz w:val="18"/>
+          <w:szCs w:val="18"/>
+        </w:rPr>
+        <w:t xml:space="preserve"> </w:t>
+      </w:r>
+      <w:r>
+        <w:rPr>
+          <w:rFonts w:ascii="Segoe UI" w:hAnsi="Segoe UI" w:cs="Segoe UI"/>
+          <w:b/>
+          <w:bCs/>
+          <w:color w:val="800080"/>
+          <w:sz w:val="18"/>
+          <w:szCs w:val="18"/>
+        </w:rPr>
+        <w:t>BY</w:t>
+      </w:r>
+      <w:r>
+        <w:rPr>
+          <w:rFonts w:ascii="Segoe UI" w:hAnsi="Segoe UI" w:cs="Segoe UI"/>
+          <w:sz w:val="18"/>
+          <w:szCs w:val="18"/>
+        </w:rPr>
+        <w:t xml:space="preserve"> </w:t>
+      </w:r>
+      <w:r>
+        <w:rPr>
+          <w:rFonts w:ascii="Segoe UI" w:hAnsi="Segoe UI" w:cs="Segoe UI"/>
+          <w:color w:val="000080"/>
+          <w:sz w:val="18"/>
+          <w:szCs w:val="18"/>
+        </w:rPr>
+        <w:t>?date</w:t>
+      </w:r>
+    </w:p>
     <w:sectPr>
       <w:footerReference w:type="default" r:id="rId33"/>
       <w:pgSz w:w="12240" w:h="15840"/>
@@ -14361,7 +14885,7 @@
 </file>
 
 <file path=customXml/itemProps1.xml><?xml version="1.0" encoding="utf-8"?>
-<ds:datastoreItem xmlns:ds="http://schemas.openxmlformats.org/officeDocument/2006/customXml" ds:itemID="{C1DCFE3A-2CB5-4C1A-8301-925CB4DD5900}">
+<ds:datastoreItem xmlns:ds="http://schemas.openxmlformats.org/officeDocument/2006/customXml" ds:itemID="{5AEC28F4-668F-4A6B-88EA-D2EB5A90BD34}">
   <ds:schemaRefs>
     <ds:schemaRef ds:uri="http://schemas.openxmlformats.org/officeDocument/2006/bibliography"/>
   </ds:schemaRefs>

</xml_diff>

<commit_message>
add example SPARQL, some discussion of time scale
</commit_message>
<xml_diff>
--- a/Draft1.1Report.docx
+++ b/Draft1.1Report.docx
@@ -27,7 +27,7 @@
         <w:rPr>
           <w:noProof/>
         </w:rPr>
-        <w:t>2020-05-09</w:t>
+        <w:t>2020-05-11</w:t>
       </w:r>
       <w:r>
         <w:fldChar w:fldCharType="end"/>
@@ -48,7 +48,7 @@
         <w:rPr>
           <w:noProof/>
         </w:rPr>
-        <w:t>8:03 AM</w:t>
+        <w:t>1:27 PM</w:t>
       </w:r>
       <w:r>
         <w:fldChar w:fldCharType="end"/>
@@ -2222,14 +2222,27 @@
                             <w:r>
                               <w:t xml:space="preserve">Figure </w:t>
                             </w:r>
-                            <w:fldSimple w:instr=" SEQ Figure \* ARABIC ">
-                              <w:r>
-                                <w:rPr>
-                                  <w:noProof/>
-                                </w:rPr>
-                                <w:t>1</w:t>
-                              </w:r>
-                            </w:fldSimple>
+                            <w:r>
+                              <w:fldChar w:fldCharType="begin"/>
+                            </w:r>
+                            <w:r>
+                              <w:instrText xml:space="preserve"> SEQ Figure \* ARABIC </w:instrText>
+                            </w:r>
+                            <w:r>
+                              <w:fldChar w:fldCharType="separate"/>
+                            </w:r>
+                            <w:r>
+                              <w:rPr>
+                                <w:noProof/>
+                              </w:rPr>
+                              <w:t>1</w:t>
+                            </w:r>
+                            <w:r>
+                              <w:rPr>
+                                <w:noProof/>
+                              </w:rPr>
+                              <w:fldChar w:fldCharType="end"/>
+                            </w:r>
                             <w:r>
                               <w:t>. Github repository layout.</w:t>
                             </w:r>
@@ -2264,14 +2277,27 @@
                       <w:r>
                         <w:t xml:space="preserve">Figure </w:t>
                       </w:r>
-                      <w:fldSimple w:instr=" SEQ Figure \* ARABIC ">
-                        <w:r>
-                          <w:rPr>
-                            <w:noProof/>
-                          </w:rPr>
-                          <w:t>1</w:t>
-                        </w:r>
-                      </w:fldSimple>
+                      <w:r>
+                        <w:fldChar w:fldCharType="begin"/>
+                      </w:r>
+                      <w:r>
+                        <w:instrText xml:space="preserve"> SEQ Figure \* ARABIC </w:instrText>
+                      </w:r>
+                      <w:r>
+                        <w:fldChar w:fldCharType="separate"/>
+                      </w:r>
+                      <w:r>
+                        <w:rPr>
+                          <w:noProof/>
+                        </w:rPr>
+                        <w:t>1</w:t>
+                      </w:r>
+                      <w:r>
+                        <w:rPr>
+                          <w:noProof/>
+                        </w:rPr>
+                        <w:fldChar w:fldCharType="end"/>
+                      </w:r>
                       <w:r>
                         <w:t>. Github repository layout.</w:t>
                       </w:r>
@@ -3162,14 +3188,27 @@
                             <w:r>
                               <w:t xml:space="preserve">Figure </w:t>
                             </w:r>
-                            <w:fldSimple w:instr=" SEQ Figure \* ARABIC ">
-                              <w:r>
-                                <w:rPr>
-                                  <w:noProof/>
-                                </w:rPr>
-                                <w:t>2</w:t>
-                              </w:r>
-                            </w:fldSimple>
+                            <w:r>
+                              <w:fldChar w:fldCharType="begin"/>
+                            </w:r>
+                            <w:r>
+                              <w:instrText xml:space="preserve"> SEQ Figure \* ARABIC </w:instrText>
+                            </w:r>
+                            <w:r>
+                              <w:fldChar w:fldCharType="separate"/>
+                            </w:r>
+                            <w:r>
+                              <w:rPr>
+                                <w:noProof/>
+                              </w:rPr>
+                              <w:t>2</w:t>
+                            </w:r>
+                            <w:r>
+                              <w:rPr>
+                                <w:noProof/>
+                              </w:rPr>
+                              <w:fldChar w:fldCharType="end"/>
+                            </w:r>
                             <w:r>
                               <w:t>. Top Level Classes.</w:t>
                             </w:r>
@@ -3203,14 +3242,27 @@
                       <w:r>
                         <w:t xml:space="preserve">Figure </w:t>
                       </w:r>
-                      <w:fldSimple w:instr=" SEQ Figure \* ARABIC ">
-                        <w:r>
-                          <w:rPr>
-                            <w:noProof/>
-                          </w:rPr>
-                          <w:t>2</w:t>
-                        </w:r>
-                      </w:fldSimple>
+                      <w:r>
+                        <w:fldChar w:fldCharType="begin"/>
+                      </w:r>
+                      <w:r>
+                        <w:instrText xml:space="preserve"> SEQ Figure \* ARABIC </w:instrText>
+                      </w:r>
+                      <w:r>
+                        <w:fldChar w:fldCharType="separate"/>
+                      </w:r>
+                      <w:r>
+                        <w:rPr>
+                          <w:noProof/>
+                        </w:rPr>
+                        <w:t>2</w:t>
+                      </w:r>
+                      <w:r>
+                        <w:rPr>
+                          <w:noProof/>
+                        </w:rPr>
+                        <w:fldChar w:fldCharType="end"/>
+                      </w:r>
                       <w:r>
                         <w:t>. Top Level Classes.</w:t>
                       </w:r>
@@ -3507,14 +3559,27 @@
       <w:r>
         <w:t xml:space="preserve">Figure </w:t>
       </w:r>
-      <w:fldSimple w:instr=" SEQ Figure \* ARABIC ">
-        <w:r>
-          <w:rPr>
-            <w:noProof/>
-          </w:rPr>
-          <w:t>3</w:t>
-        </w:r>
-      </w:fldSimple>
+      <w:r>
+        <w:fldChar w:fldCharType="begin"/>
+      </w:r>
+      <w:r>
+        <w:instrText xml:space="preserve"> SEQ Figure \* ARABIC </w:instrText>
+      </w:r>
+      <w:r>
+        <w:fldChar w:fldCharType="separate"/>
+      </w:r>
+      <w:r>
+        <w:rPr>
+          <w:noProof/>
+        </w:rPr>
+        <w:t>3</w:t>
+      </w:r>
+      <w:r>
+        <w:rPr>
+          <w:noProof/>
+        </w:rPr>
+        <w:fldChar w:fldCharType="end"/>
+      </w:r>
       <w:r>
         <w:t>. Subclasses of Top Level 'Endurant' Class</w:t>
       </w:r>
@@ -4634,14 +4699,27 @@
                             <w:r>
                               <w:t xml:space="preserve">Figure </w:t>
                             </w:r>
-                            <w:fldSimple w:instr=" SEQ Figure \* ARABIC ">
-                              <w:r>
-                                <w:rPr>
-                                  <w:noProof/>
-                                </w:rPr>
-                                <w:t>4</w:t>
-                              </w:r>
-                            </w:fldSimple>
+                            <w:r>
+                              <w:fldChar w:fldCharType="begin"/>
+                            </w:r>
+                            <w:r>
+                              <w:instrText xml:space="preserve"> SEQ Figure \* ARABIC </w:instrText>
+                            </w:r>
+                            <w:r>
+                              <w:fldChar w:fldCharType="separate"/>
+                            </w:r>
+                            <w:r>
+                              <w:rPr>
+                                <w:noProof/>
+                              </w:rPr>
+                              <w:t>4</w:t>
+                            </w:r>
+                            <w:r>
+                              <w:rPr>
+                                <w:noProof/>
+                              </w:rPr>
+                              <w:fldChar w:fldCharType="end"/>
+                            </w:r>
                             <w:r>
                               <w:t xml:space="preserve">. </w:t>
                             </w:r>
@@ -4730,14 +4808,27 @@
                       <w:r>
                         <w:t xml:space="preserve">Figure </w:t>
                       </w:r>
-                      <w:fldSimple w:instr=" SEQ Figure \* ARABIC ">
-                        <w:r>
-                          <w:rPr>
-                            <w:noProof/>
-                          </w:rPr>
-                          <w:t>4</w:t>
-                        </w:r>
-                      </w:fldSimple>
+                      <w:r>
+                        <w:fldChar w:fldCharType="begin"/>
+                      </w:r>
+                      <w:r>
+                        <w:instrText xml:space="preserve"> SEQ Figure \* ARABIC </w:instrText>
+                      </w:r>
+                      <w:r>
+                        <w:fldChar w:fldCharType="separate"/>
+                      </w:r>
+                      <w:r>
+                        <w:rPr>
+                          <w:noProof/>
+                        </w:rPr>
+                        <w:t>4</w:t>
+                      </w:r>
+                      <w:r>
+                        <w:rPr>
+                          <w:noProof/>
+                        </w:rPr>
+                        <w:fldChar w:fldCharType="end"/>
+                      </w:r>
                       <w:r>
                         <w:t xml:space="preserve">. </w:t>
                       </w:r>
@@ -4858,14 +4949,27 @@
                             <w:r>
                               <w:t xml:space="preserve">Figure </w:t>
                             </w:r>
-                            <w:fldSimple w:instr=" SEQ Figure \* ARABIC ">
-                              <w:r>
-                                <w:rPr>
-                                  <w:noProof/>
-                                </w:rPr>
-                                <w:t>5</w:t>
-                              </w:r>
-                            </w:fldSimple>
+                            <w:r>
+                              <w:fldChar w:fldCharType="begin"/>
+                            </w:r>
+                            <w:r>
+                              <w:instrText xml:space="preserve"> SEQ Figure \* ARABIC </w:instrText>
+                            </w:r>
+                            <w:r>
+                              <w:fldChar w:fldCharType="separate"/>
+                            </w:r>
+                            <w:r>
+                              <w:rPr>
+                                <w:noProof/>
+                              </w:rPr>
+                              <w:t>5</w:t>
+                            </w:r>
+                            <w:r>
+                              <w:rPr>
+                                <w:noProof/>
+                              </w:rPr>
+                              <w:fldChar w:fldCharType="end"/>
+                            </w:r>
                             <w:r>
                               <w:t>. Subclasses of Feature</w:t>
                             </w:r>
@@ -4945,14 +5049,27 @@
                       <w:r>
                         <w:t xml:space="preserve">Figure </w:t>
                       </w:r>
-                      <w:fldSimple w:instr=" SEQ Figure \* ARABIC ">
-                        <w:r>
-                          <w:rPr>
-                            <w:noProof/>
-                          </w:rPr>
-                          <w:t>5</w:t>
-                        </w:r>
-                      </w:fldSimple>
+                      <w:r>
+                        <w:fldChar w:fldCharType="begin"/>
+                      </w:r>
+                      <w:r>
+                        <w:instrText xml:space="preserve"> SEQ Figure \* ARABIC </w:instrText>
+                      </w:r>
+                      <w:r>
+                        <w:fldChar w:fldCharType="separate"/>
+                      </w:r>
+                      <w:r>
+                        <w:rPr>
+                          <w:noProof/>
+                        </w:rPr>
+                        <w:t>5</w:t>
+                      </w:r>
+                      <w:r>
+                        <w:rPr>
+                          <w:noProof/>
+                        </w:rPr>
+                        <w:fldChar w:fldCharType="end"/>
+                      </w:r>
                       <w:r>
                         <w:t>. Subclasses of Feature</w:t>
                       </w:r>
@@ -5325,14 +5442,30 @@
                             <w:r>
                               <w:t xml:space="preserve">Figure </w:t>
                             </w:r>
-                            <w:fldSimple w:instr=" SEQ Figure \* ARABIC ">
-                              <w:r>
-                                <w:rPr>
-                                  <w:noProof/>
-                                </w:rPr>
-                                <w:t>6</w:t>
-                              </w:r>
-                            </w:fldSimple>
+                            <w:r>
+                              <w:fldChar w:fldCharType="begin"/>
+                            </w:r>
+                            <w:r>
+                              <w:instrText xml:space="preserve"> SEQ</w:instrText>
+                            </w:r>
+                            <w:r>
+                              <w:instrText xml:space="preserve"> Figure \* ARABIC </w:instrText>
+                            </w:r>
+                            <w:r>
+                              <w:fldChar w:fldCharType="separate"/>
+                            </w:r>
+                            <w:r>
+                              <w:rPr>
+                                <w:noProof/>
+                              </w:rPr>
+                              <w:t>6</w:t>
+                            </w:r>
+                            <w:r>
+                              <w:rPr>
+                                <w:noProof/>
+                              </w:rPr>
+                              <w:fldChar w:fldCharType="end"/>
+                            </w:r>
                             <w:r>
                               <w:t>. Subclasses of Top-Level Situation and Property</w:t>
                             </w:r>
@@ -5366,14 +5499,30 @@
                       <w:r>
                         <w:t xml:space="preserve">Figure </w:t>
                       </w:r>
-                      <w:fldSimple w:instr=" SEQ Figure \* ARABIC ">
-                        <w:r>
-                          <w:rPr>
-                            <w:noProof/>
-                          </w:rPr>
-                          <w:t>6</w:t>
-                        </w:r>
-                      </w:fldSimple>
+                      <w:r>
+                        <w:fldChar w:fldCharType="begin"/>
+                      </w:r>
+                      <w:r>
+                        <w:instrText xml:space="preserve"> SEQ</w:instrText>
+                      </w:r>
+                      <w:r>
+                        <w:instrText xml:space="preserve"> Figure \* ARABIC </w:instrText>
+                      </w:r>
+                      <w:r>
+                        <w:fldChar w:fldCharType="separate"/>
+                      </w:r>
+                      <w:r>
+                        <w:rPr>
+                          <w:noProof/>
+                        </w:rPr>
+                        <w:t>6</w:t>
+                      </w:r>
+                      <w:r>
+                        <w:rPr>
+                          <w:noProof/>
+                        </w:rPr>
+                        <w:fldChar w:fldCharType="end"/>
+                      </w:r>
                       <w:r>
                         <w:t>. Subclasses of Top-Level Situation and Property</w:t>
                       </w:r>
@@ -5449,14 +5598,27 @@
                             <w:r>
                               <w:t xml:space="preserve">Figure </w:t>
                             </w:r>
-                            <w:fldSimple w:instr=" SEQ Figure \* ARABIC ">
-                              <w:r>
-                                <w:rPr>
-                                  <w:noProof/>
-                                </w:rPr>
-                                <w:t>7</w:t>
-                              </w:r>
-                            </w:fldSimple>
+                            <w:r>
+                              <w:fldChar w:fldCharType="begin"/>
+                            </w:r>
+                            <w:r>
+                              <w:instrText xml:space="preserve"> SEQ Figure \* ARABIC </w:instrText>
+                            </w:r>
+                            <w:r>
+                              <w:fldChar w:fldCharType="separate"/>
+                            </w:r>
+                            <w:r>
+                              <w:rPr>
+                                <w:noProof/>
+                              </w:rPr>
+                              <w:t>7</w:t>
+                            </w:r>
+                            <w:r>
+                              <w:rPr>
+                                <w:noProof/>
+                              </w:rPr>
+                              <w:fldChar w:fldCharType="end"/>
+                            </w:r>
                             <w:bookmarkEnd w:id="13"/>
                             <w:r>
                               <w:t>. Physical Property classes.</w:t>
@@ -5492,14 +5654,27 @@
                       <w:r>
                         <w:t xml:space="preserve">Figure </w:t>
                       </w:r>
-                      <w:fldSimple w:instr=" SEQ Figure \* ARABIC ">
-                        <w:r>
-                          <w:rPr>
-                            <w:noProof/>
-                          </w:rPr>
-                          <w:t>7</w:t>
-                        </w:r>
-                      </w:fldSimple>
+                      <w:r>
+                        <w:fldChar w:fldCharType="begin"/>
+                      </w:r>
+                      <w:r>
+                        <w:instrText xml:space="preserve"> SEQ Figure \* ARABIC </w:instrText>
+                      </w:r>
+                      <w:r>
+                        <w:fldChar w:fldCharType="separate"/>
+                      </w:r>
+                      <w:r>
+                        <w:rPr>
+                          <w:noProof/>
+                        </w:rPr>
+                        <w:t>7</w:t>
+                      </w:r>
+                      <w:r>
+                        <w:rPr>
+                          <w:noProof/>
+                        </w:rPr>
+                        <w:fldChar w:fldCharType="end"/>
+                      </w:r>
                       <w:bookmarkEnd w:id="14"/>
                       <w:r>
                         <w:t>. Physical Property classes.</w:t>
@@ -5732,14 +5907,27 @@
       <w:r>
         <w:t xml:space="preserve">Table </w:t>
       </w:r>
-      <w:fldSimple w:instr=" SEQ Table \* ARABIC ">
-        <w:r>
-          <w:rPr>
-            <w:noProof/>
-          </w:rPr>
-          <w:t>1</w:t>
-        </w:r>
-      </w:fldSimple>
+      <w:r>
+        <w:fldChar w:fldCharType="begin"/>
+      </w:r>
+      <w:r>
+        <w:instrText xml:space="preserve"> SEQ Table \* ARABIC </w:instrText>
+      </w:r>
+      <w:r>
+        <w:fldChar w:fldCharType="separate"/>
+      </w:r>
+      <w:r>
+        <w:rPr>
+          <w:noProof/>
+        </w:rPr>
+        <w:t>1</w:t>
+      </w:r>
+      <w:r>
+        <w:rPr>
+          <w:noProof/>
+        </w:rPr>
+        <w:fldChar w:fldCharType="end"/>
+      </w:r>
       <w:r>
         <w:t>.  Classes defined in GSO-Geology (gsog: namespace)</w:t>
       </w:r>
@@ -10154,8 +10342,19 @@
     </w:p>
     <w:p/>
     <w:p>
-      <w:r>
-        <w:t xml:space="preserve">the identity of a Time Ordinal era (TOE) is based on the events bounding the era; the time coordinates (dates) assigned to those events vary across versions of the time scale, but the dates are a property of the TOE (Time Interval in the model).  I think the hasYoungerDate and hasOlderDate will need to be arrays (like Marshal is doing), that are indexed by the time scale version, with the constraint that the StratigraphicPoint that is the reference for the boundary must be the same for all GeoChronologic boundaries associated with the TOE. </w:t>
+      <w:pPr>
+        <w:pStyle w:val="Heading3"/>
+      </w:pPr>
+      <w:r>
+        <w:t xml:space="preserve">Notes: </w:t>
+      </w:r>
+    </w:p>
+    <w:p>
+      <w:r>
+        <w:t>T</w:t>
+      </w:r>
+      <w:r>
+        <w:t xml:space="preserve">he identity of a Time Ordinal era (TOE) is based on the events bounding the era; the time coordinates (dates) assigned to those events vary across versions of the time scale, but the dates are a property of the TOE (Time Interval in the model).  I think the hasYoungerDate and hasOlderDate will need to be arrays (like Marshal is doing), that are indexed by the time scale version, with the constraint that the StratigraphicPoint that is the reference for the boundary must be the same for all GeoChronologic boundaries associated with the TOE. </w:t>
       </w:r>
     </w:p>
     <w:p>
@@ -10170,7 +10369,11 @@
       </w:r>
     </w:p>
     <w:bookmarkEnd w:id="28"/>
-    <w:p/>
+    <w:p>
+      <w:r>
+        <w:t>One possible approach is to define the time intervals of the time scale strictly based on their topology to start. A list of TOEs with age_interval_in, age_interval_contains, next_time_interval and previous_time_interval relations. These have time intervals of validity, but no defined geochronologic_boundaries. New TOEs are defined when the topology changes, e.g. Hadean is adoped, so toppology of Archaen, EoArchaen changes, or the various in how the late Neogene is handled (definition of Quaternary…). Then the geologic_time_dates and stratigraphic_point that are the boundary references have valid time intervals. A given version of the time scale requires a query that requests the time stamp to filter the relations to use.</w:t>
+      </w:r>
+    </w:p>
     <w:p>
       <w:pPr>
         <w:pStyle w:val="Heading2"/>
@@ -12283,14 +12486,30 @@
       <w:r>
         <w:t xml:space="preserve">Figure </w:t>
       </w:r>
-      <w:fldSimple w:instr=" SEQ Figure \* ARABIC ">
-        <w:r>
-          <w:rPr>
-            <w:noProof/>
-          </w:rPr>
-          <w:t>8</w:t>
-        </w:r>
-      </w:fldSimple>
+      <w:r>
+        <w:fldChar w:fldCharType="begin"/>
+      </w:r>
+      <w:r>
+        <w:instrText xml:space="preserve"> </w:instrText>
+      </w:r>
+      <w:r>
+        <w:instrText xml:space="preserve">SEQ Figure \* ARABIC </w:instrText>
+      </w:r>
+      <w:r>
+        <w:fldChar w:fldCharType="separate"/>
+      </w:r>
+      <w:r>
+        <w:rPr>
+          <w:noProof/>
+        </w:rPr>
+        <w:t>8</w:t>
+      </w:r>
+      <w:r>
+        <w:rPr>
+          <w:noProof/>
+        </w:rPr>
+        <w:fldChar w:fldCharType="end"/>
+      </w:r>
       <w:r>
         <w:t>.  Example instances included in the version one package.</w:t>
       </w:r>
@@ -12434,7 +12653,10 @@
           <w:szCs w:val="18"/>
           <w:u w:val="single"/>
         </w:rPr>
-        <w:t>gstime:isc2017-02</w:t>
+        <w:t xml:space="preserve">gstime:isc2017-02) </w:t>
+      </w:r>
+      <w:r>
+        <w:t>and 2004 (</w:t>
       </w:r>
       <w:r>
         <w:rPr>
@@ -12444,30 +12666,7 @@
           <w:szCs w:val="18"/>
           <w:u w:val="single"/>
         </w:rPr>
-        <w:t xml:space="preserve">) </w:t>
-      </w:r>
-      <w:r>
-        <w:t>and 2004 (</w:t>
-      </w:r>
-      <w:r>
-        <w:rPr>
-          <w:rFonts w:ascii="Segoe UI" w:hAnsi="Segoe UI" w:cs="Segoe UI"/>
-          <w:color w:val="000000"/>
-          <w:sz w:val="18"/>
-          <w:szCs w:val="18"/>
-          <w:u w:val="single"/>
-        </w:rPr>
-        <w:t>gstime:isc20</w:t>
-      </w:r>
-      <w:r>
-        <w:rPr>
-          <w:rFonts w:ascii="Segoe UI" w:hAnsi="Segoe UI" w:cs="Segoe UI"/>
-          <w:color w:val="000000"/>
-          <w:sz w:val="18"/>
-          <w:szCs w:val="18"/>
-          <w:u w:val="single"/>
-        </w:rPr>
-        <w:t xml:space="preserve">04-04) </w:t>
+        <w:t xml:space="preserve">gstime:isc2004-04) </w:t>
       </w:r>
       <w:r>
         <w:t>versions.  The following query will generate a table with all the named eras, their lower boundary age assigned in that version, and labels for the type of Geochronologic boundary defined (if there is one defined).</w:t>
@@ -14885,7 +15084,7 @@
 </file>
 
 <file path=customXml/itemProps1.xml><?xml version="1.0" encoding="utf-8"?>
-<ds:datastoreItem xmlns:ds="http://schemas.openxmlformats.org/officeDocument/2006/customXml" ds:itemID="{5AEC28F4-668F-4A6B-88EA-D2EB5A90BD34}">
+<ds:datastoreItem xmlns:ds="http://schemas.openxmlformats.org/officeDocument/2006/customXml" ds:itemID="{44DF1AAE-BDEF-4C0E-84A1-787BB97B1945}">
   <ds:schemaRefs>
     <ds:schemaRef ds:uri="http://schemas.openxmlformats.org/officeDocument/2006/bibliography"/>
   </ds:schemaRefs>

</xml_diff>

<commit_message>
prep for team meeting
</commit_message>
<xml_diff>
--- a/Draft1.1Report.docx
+++ b/Draft1.1Report.docx
@@ -27,7 +27,7 @@
         <w:rPr>
           <w:noProof/>
         </w:rPr>
-        <w:t>2020-05-11</w:t>
+        <w:t>2020-05-12</w:t>
       </w:r>
       <w:r>
         <w:fldChar w:fldCharType="end"/>
@@ -48,7 +48,7 @@
         <w:rPr>
           <w:noProof/>
         </w:rPr>
-        <w:t>1:27 PM</w:t>
+        <w:t>9:52 PM</w:t>
       </w:r>
       <w:r>
         <w:fldChar w:fldCharType="end"/>
@@ -2015,95 +2015,92 @@
         <w:rPr>
           <w:lang w:val="en-AU"/>
         </w:rPr>
-        <w:t xml:space="preserve"> conceptual model, with the </w:t>
+        <w:t xml:space="preserve"> conceptual model, with </w:t>
+      </w:r>
+      <w:r>
+        <w:rPr>
+          <w:lang w:val="en-AU"/>
+        </w:rPr>
+        <w:t>a high-level ontology framework based on parts of DOLCE and BFO</w:t>
+      </w:r>
+      <w:r>
+        <w:rPr>
+          <w:lang w:val="en-AU"/>
+        </w:rPr>
+        <w:t xml:space="preserve">. </w:t>
+      </w:r>
+      <w:r>
+        <w:rPr>
+          <w:lang w:val="en-AU"/>
+        </w:rPr>
+        <w:t xml:space="preserve">The scope of the model includes Earth Materials, Geologic Units, and Geologic Structure, and Geologic Relationships. </w:t>
+      </w:r>
+    </w:p>
+    <w:p>
+      <w:r>
+        <w:t>The ontology implementation is modularized to enable development of application-specific profiles that bring a minimum of unneeded classes and properties. There are two top-level ontologies</w:t>
+      </w:r>
+      <w:r>
+        <w:t>:</w:t>
+      </w:r>
+      <w:r>
+        <w:t xml:space="preserve"> ‘Common’ for high-level cross domain concepts mostly </w:t>
+      </w:r>
+      <w:r>
+        <w:t>based on</w:t>
+      </w:r>
+      <w:r>
+        <w:t xml:space="preserve"> DOLCE with some BFO modifications</w:t>
+      </w:r>
+      <w:r>
+        <w:t>;</w:t>
+      </w:r>
+      <w:r>
+        <w:t xml:space="preserve"> and ‘Geology’, which contains the basic framework for geoscience concepts. </w:t>
+      </w:r>
+      <w:r>
+        <w:t>A collection of module</w:t>
+      </w:r>
+      <w:r>
+        <w:t>s</w:t>
+      </w:r>
+      <w:r>
+        <w:t xml:space="preserve"> are implemented to extend the content of the base modules. The </w:t>
+      </w:r>
+      <w:r>
+        <w:t>m</w:t>
+      </w:r>
+      <w:r>
+        <w:t>odules add detailed subclasses</w:t>
+      </w:r>
+      <w:r>
+        <w:t xml:space="preserve">, </w:t>
+      </w:r>
+      <w:r>
+        <w:t>properties of cla</w:t>
+      </w:r>
+      <w:r>
+        <w:t>s</w:t>
+      </w:r>
+      <w:r>
+        <w:t xml:space="preserve">ses in the top level ontologies, </w:t>
+      </w:r>
+      <w:r>
+        <w:t xml:space="preserve">and </w:t>
+      </w:r>
+      <w:r>
+        <w:t>bind properties to classes</w:t>
+      </w:r>
+      <w:r>
+        <w:t xml:space="preserve">. Vocabularies that define terminology for </w:t>
+      </w:r>
+      <w:r>
+        <w:t xml:space="preserve">some </w:t>
+      </w:r>
+      <w:r>
+        <w:t xml:space="preserve">property values have been adopted from the </w:t>
       </w:r>
       <w:hyperlink r:id="rId16" w:history="1">
-        <w:r>
-          <w:rPr>
-            <w:rStyle w:val="Hyperlink"/>
-            <w:lang w:val="en-AU"/>
-          </w:rPr>
-          <w:t>DOLCE high-level ontology</w:t>
-        </w:r>
-      </w:hyperlink>
-      <w:r>
-        <w:rPr>
-          <w:lang w:val="en-AU"/>
-        </w:rPr>
-        <w:t xml:space="preserve">. </w:t>
-      </w:r>
-      <w:r>
-        <w:rPr>
-          <w:lang w:val="en-AU"/>
-        </w:rPr>
-        <w:t xml:space="preserve">The scope of the model includes Earth Materials, Geologic Units, and Geologic Structure, and Geologic Relationships. </w:t>
-      </w:r>
-    </w:p>
-    <w:p>
-      <w:r>
-        <w:t>The ontology implementation is modularized to enable development of application-specific profiles that bring a minimum of unneeded classes and properties. There are two top-level ontologies</w:t>
-      </w:r>
-      <w:r>
-        <w:t>:</w:t>
-      </w:r>
-      <w:r>
-        <w:t xml:space="preserve"> ‘Common’ for high-level cross domain concepts mostly </w:t>
-      </w:r>
-      <w:r>
-        <w:t>based on</w:t>
-      </w:r>
-      <w:r>
-        <w:t xml:space="preserve"> DOLCE with some BFO modifications</w:t>
-      </w:r>
-      <w:r>
-        <w:t>;</w:t>
-      </w:r>
-      <w:r>
-        <w:t xml:space="preserve"> and ‘Geology’, which contains the basic framework for geoscience concepts. </w:t>
-      </w:r>
-      <w:r>
-        <w:t>A collection of module</w:t>
-      </w:r>
-      <w:r>
-        <w:t>s</w:t>
-      </w:r>
-      <w:r>
-        <w:t xml:space="preserve"> are implemented to extend the content of the base modules. The </w:t>
-      </w:r>
-      <w:r>
-        <w:t>m</w:t>
-      </w:r>
-      <w:r>
-        <w:t>odules add detailed subclasses</w:t>
-      </w:r>
-      <w:r>
-        <w:t xml:space="preserve">, </w:t>
-      </w:r>
-      <w:r>
-        <w:t>properties of cla</w:t>
-      </w:r>
-      <w:r>
-        <w:t>s</w:t>
-      </w:r>
-      <w:r>
-        <w:t xml:space="preserve">ses in the top level ontologies, </w:t>
-      </w:r>
-      <w:r>
-        <w:t xml:space="preserve">and </w:t>
-      </w:r>
-      <w:r>
-        <w:t>bind properties to classes</w:t>
-      </w:r>
-      <w:r>
-        <w:t xml:space="preserve">. Vocabularies that define terminology for </w:t>
-      </w:r>
-      <w:r>
-        <w:t xml:space="preserve">some </w:t>
-      </w:r>
-      <w:r>
-        <w:t xml:space="preserve">property values have been adopted from the </w:t>
-      </w:r>
-      <w:hyperlink r:id="rId17" w:history="1">
         <w:r>
           <w:rPr>
             <w:rStyle w:val="Hyperlink"/>
@@ -2135,7 +2132,16 @@
         <w:t xml:space="preserve"> defining a profile</w:t>
       </w:r>
       <w:r>
-        <w:t xml:space="preserve"> that imports those</w:t>
+        <w:t xml:space="preserve"> </w:t>
+      </w:r>
+      <w:r>
+        <w:t>by</w:t>
+      </w:r>
+      <w:r>
+        <w:t xml:space="preserve"> </w:t>
+      </w:r>
+      <w:r>
+        <w:t>importing the</w:t>
       </w:r>
       <w:r>
         <w:t xml:space="preserve"> base ontologies</w:t>
@@ -2222,27 +2228,14 @@
                             <w:r>
                               <w:t xml:space="preserve">Figure </w:t>
                             </w:r>
-                            <w:r>
-                              <w:fldChar w:fldCharType="begin"/>
-                            </w:r>
-                            <w:r>
-                              <w:instrText xml:space="preserve"> SEQ Figure \* ARABIC </w:instrText>
-                            </w:r>
-                            <w:r>
-                              <w:fldChar w:fldCharType="separate"/>
-                            </w:r>
-                            <w:r>
-                              <w:rPr>
-                                <w:noProof/>
-                              </w:rPr>
-                              <w:t>1</w:t>
-                            </w:r>
-                            <w:r>
-                              <w:rPr>
-                                <w:noProof/>
-                              </w:rPr>
-                              <w:fldChar w:fldCharType="end"/>
-                            </w:r>
+                            <w:fldSimple w:instr=" SEQ Figure \* ARABIC ">
+                              <w:r>
+                                <w:rPr>
+                                  <w:noProof/>
+                                </w:rPr>
+                                <w:t>1</w:t>
+                              </w:r>
+                            </w:fldSimple>
                             <w:r>
                               <w:t>. Github repository layout.</w:t>
                             </w:r>
@@ -2277,27 +2270,14 @@
                       <w:r>
                         <w:t xml:space="preserve">Figure </w:t>
                       </w:r>
-                      <w:r>
-                        <w:fldChar w:fldCharType="begin"/>
-                      </w:r>
-                      <w:r>
-                        <w:instrText xml:space="preserve"> SEQ Figure \* ARABIC </w:instrText>
-                      </w:r>
-                      <w:r>
-                        <w:fldChar w:fldCharType="separate"/>
-                      </w:r>
-                      <w:r>
-                        <w:rPr>
-                          <w:noProof/>
-                        </w:rPr>
-                        <w:t>1</w:t>
-                      </w:r>
-                      <w:r>
-                        <w:rPr>
-                          <w:noProof/>
-                        </w:rPr>
-                        <w:fldChar w:fldCharType="end"/>
-                      </w:r>
+                      <w:fldSimple w:instr=" SEQ Figure \* ARABIC ">
+                        <w:r>
+                          <w:rPr>
+                            <w:noProof/>
+                          </w:rPr>
+                          <w:t>1</w:t>
+                        </w:r>
+                      </w:fldSimple>
                       <w:r>
                         <w:t>. Github repository layout.</w:t>
                       </w:r>
@@ -2338,7 +2318,7 @@
                     <pic:cNvPicPr/>
                   </pic:nvPicPr>
                   <pic:blipFill>
-                    <a:blip r:embed="rId18">
+                    <a:blip r:embed="rId17">
                       <a:extLst>
                         <a:ext uri="{28A0092B-C50C-407E-A947-70E740481C1C}">
                           <a14:useLocalDpi xmlns:a14="http://schemas.microsoft.com/office/drawing/2010/main" val="0"/>
@@ -2373,7 +2353,7 @@
       <w:r>
         <w:t xml:space="preserve">The Ontology is being developed in a </w:t>
       </w:r>
-      <w:hyperlink r:id="rId19" w:history="1">
+      <w:hyperlink r:id="rId18" w:history="1">
         <w:r>
           <w:rPr>
             <w:rStyle w:val="Hyperlink"/>
@@ -3105,7 +3085,7 @@
                     <pic:cNvPicPr/>
                   </pic:nvPicPr>
                   <pic:blipFill>
-                    <a:blip r:embed="rId20">
+                    <a:blip r:embed="rId19">
                       <a:extLst>
                         <a:ext uri="{28A0092B-C50C-407E-A947-70E740481C1C}">
                           <a14:useLocalDpi xmlns:a14="http://schemas.microsoft.com/office/drawing/2010/main" val="0"/>
@@ -3188,27 +3168,14 @@
                             <w:r>
                               <w:t xml:space="preserve">Figure </w:t>
                             </w:r>
-                            <w:r>
-                              <w:fldChar w:fldCharType="begin"/>
-                            </w:r>
-                            <w:r>
-                              <w:instrText xml:space="preserve"> SEQ Figure \* ARABIC </w:instrText>
-                            </w:r>
-                            <w:r>
-                              <w:fldChar w:fldCharType="separate"/>
-                            </w:r>
-                            <w:r>
-                              <w:rPr>
-                                <w:noProof/>
-                              </w:rPr>
-                              <w:t>2</w:t>
-                            </w:r>
-                            <w:r>
-                              <w:rPr>
-                                <w:noProof/>
-                              </w:rPr>
-                              <w:fldChar w:fldCharType="end"/>
-                            </w:r>
+                            <w:fldSimple w:instr=" SEQ Figure \* ARABIC ">
+                              <w:r>
+                                <w:rPr>
+                                  <w:noProof/>
+                                </w:rPr>
+                                <w:t>2</w:t>
+                              </w:r>
+                            </w:fldSimple>
                             <w:r>
                               <w:t>. Top Level Classes.</w:t>
                             </w:r>
@@ -3242,27 +3209,14 @@
                       <w:r>
                         <w:t xml:space="preserve">Figure </w:t>
                       </w:r>
-                      <w:r>
-                        <w:fldChar w:fldCharType="begin"/>
-                      </w:r>
-                      <w:r>
-                        <w:instrText xml:space="preserve"> SEQ Figure \* ARABIC </w:instrText>
-                      </w:r>
-                      <w:r>
-                        <w:fldChar w:fldCharType="separate"/>
-                      </w:r>
-                      <w:r>
-                        <w:rPr>
-                          <w:noProof/>
-                        </w:rPr>
-                        <w:t>2</w:t>
-                      </w:r>
-                      <w:r>
-                        <w:rPr>
-                          <w:noProof/>
-                        </w:rPr>
-                        <w:fldChar w:fldCharType="end"/>
-                      </w:r>
+                      <w:fldSimple w:instr=" SEQ Figure \* ARABIC ">
+                        <w:r>
+                          <w:rPr>
+                            <w:noProof/>
+                          </w:rPr>
+                          <w:t>2</w:t>
+                        </w:r>
+                      </w:fldSimple>
                       <w:r>
                         <w:t>. Top Level Classes.</w:t>
                       </w:r>
@@ -3525,7 +3479,7 @@
                     <pic:cNvPicPr/>
                   </pic:nvPicPr>
                   <pic:blipFill>
-                    <a:blip r:embed="rId21">
+                    <a:blip r:embed="rId20">
                       <a:extLst>
                         <a:ext uri="{28A0092B-C50C-407E-A947-70E740481C1C}">
                           <a14:useLocalDpi xmlns:a14="http://schemas.microsoft.com/office/drawing/2010/main" val="0"/>
@@ -3559,27 +3513,14 @@
       <w:r>
         <w:t xml:space="preserve">Figure </w:t>
       </w:r>
-      <w:r>
-        <w:fldChar w:fldCharType="begin"/>
-      </w:r>
-      <w:r>
-        <w:instrText xml:space="preserve"> SEQ Figure \* ARABIC </w:instrText>
-      </w:r>
-      <w:r>
-        <w:fldChar w:fldCharType="separate"/>
-      </w:r>
-      <w:r>
-        <w:rPr>
-          <w:noProof/>
-        </w:rPr>
-        <w:t>3</w:t>
-      </w:r>
-      <w:r>
-        <w:rPr>
-          <w:noProof/>
-        </w:rPr>
-        <w:fldChar w:fldCharType="end"/>
-      </w:r>
+      <w:fldSimple w:instr=" SEQ Figure \* ARABIC ">
+        <w:r>
+          <w:rPr>
+            <w:noProof/>
+          </w:rPr>
+          <w:t>3</w:t>
+        </w:r>
+      </w:fldSimple>
       <w:r>
         <w:t>. Subclasses of Top Level 'Endurant' Class</w:t>
       </w:r>
@@ -4665,7 +4606,7 @@
                                           <pic:cNvPicPr/>
                                         </pic:nvPicPr>
                                         <pic:blipFill>
-                                          <a:blip r:embed="rId22">
+                                          <a:blip r:embed="rId21">
                                             <a:extLst>
                                               <a:ext uri="{28A0092B-C50C-407E-A947-70E740481C1C}">
                                                 <a14:useLocalDpi xmlns:a14="http://schemas.microsoft.com/office/drawing/2010/main" val="0"/>
@@ -4699,27 +4640,14 @@
                             <w:r>
                               <w:t xml:space="preserve">Figure </w:t>
                             </w:r>
-                            <w:r>
-                              <w:fldChar w:fldCharType="begin"/>
-                            </w:r>
-                            <w:r>
-                              <w:instrText xml:space="preserve"> SEQ Figure \* ARABIC </w:instrText>
-                            </w:r>
-                            <w:r>
-                              <w:fldChar w:fldCharType="separate"/>
-                            </w:r>
-                            <w:r>
-                              <w:rPr>
-                                <w:noProof/>
-                              </w:rPr>
-                              <w:t>4</w:t>
-                            </w:r>
-                            <w:r>
-                              <w:rPr>
-                                <w:noProof/>
-                              </w:rPr>
-                              <w:fldChar w:fldCharType="end"/>
-                            </w:r>
+                            <w:fldSimple w:instr=" SEQ Figure \* ARABIC ">
+                              <w:r>
+                                <w:rPr>
+                                  <w:noProof/>
+                                </w:rPr>
+                                <w:t>4</w:t>
+                              </w:r>
+                            </w:fldSimple>
                             <w:r>
                               <w:t xml:space="preserve">. </w:t>
                             </w:r>
@@ -4774,7 +4702,7 @@
                                     <pic:cNvPicPr/>
                                   </pic:nvPicPr>
                                   <pic:blipFill>
-                                    <a:blip r:embed="rId22">
+                                    <a:blip r:embed="rId21">
                                       <a:extLst>
                                         <a:ext uri="{28A0092B-C50C-407E-A947-70E740481C1C}">
                                           <a14:useLocalDpi xmlns:a14="http://schemas.microsoft.com/office/drawing/2010/main" val="0"/>
@@ -4808,27 +4736,14 @@
                       <w:r>
                         <w:t xml:space="preserve">Figure </w:t>
                       </w:r>
-                      <w:r>
-                        <w:fldChar w:fldCharType="begin"/>
-                      </w:r>
-                      <w:r>
-                        <w:instrText xml:space="preserve"> SEQ Figure \* ARABIC </w:instrText>
-                      </w:r>
-                      <w:r>
-                        <w:fldChar w:fldCharType="separate"/>
-                      </w:r>
-                      <w:r>
-                        <w:rPr>
-                          <w:noProof/>
-                        </w:rPr>
-                        <w:t>4</w:t>
-                      </w:r>
-                      <w:r>
-                        <w:rPr>
-                          <w:noProof/>
-                        </w:rPr>
-                        <w:fldChar w:fldCharType="end"/>
-                      </w:r>
+                      <w:fldSimple w:instr=" SEQ Figure \* ARABIC ">
+                        <w:r>
+                          <w:rPr>
+                            <w:noProof/>
+                          </w:rPr>
+                          <w:t>4</w:t>
+                        </w:r>
+                      </w:fldSimple>
                       <w:r>
                         <w:t xml:space="preserve">. </w:t>
                       </w:r>
@@ -4921,7 +4836,7 @@
                                           <pic:cNvPicPr/>
                                         </pic:nvPicPr>
                                         <pic:blipFill>
-                                          <a:blip r:embed="rId23"/>
+                                          <a:blip r:embed="rId22"/>
                                           <a:stretch>
                                             <a:fillRect/>
                                           </a:stretch>
@@ -4949,27 +4864,14 @@
                             <w:r>
                               <w:t xml:space="preserve">Figure </w:t>
                             </w:r>
-                            <w:r>
-                              <w:fldChar w:fldCharType="begin"/>
-                            </w:r>
-                            <w:r>
-                              <w:instrText xml:space="preserve"> SEQ Figure \* ARABIC </w:instrText>
-                            </w:r>
-                            <w:r>
-                              <w:fldChar w:fldCharType="separate"/>
-                            </w:r>
-                            <w:r>
-                              <w:rPr>
-                                <w:noProof/>
-                              </w:rPr>
-                              <w:t>5</w:t>
-                            </w:r>
-                            <w:r>
-                              <w:rPr>
-                                <w:noProof/>
-                              </w:rPr>
-                              <w:fldChar w:fldCharType="end"/>
-                            </w:r>
+                            <w:fldSimple w:instr=" SEQ Figure \* ARABIC ">
+                              <w:r>
+                                <w:rPr>
+                                  <w:noProof/>
+                                </w:rPr>
+                                <w:t>5</w:t>
+                              </w:r>
+                            </w:fldSimple>
                             <w:r>
                               <w:t>. Subclasses of Feature</w:t>
                             </w:r>
@@ -5021,7 +4923,7 @@
                                     <pic:cNvPicPr/>
                                   </pic:nvPicPr>
                                   <pic:blipFill>
-                                    <a:blip r:embed="rId23"/>
+                                    <a:blip r:embed="rId22"/>
                                     <a:stretch>
                                       <a:fillRect/>
                                     </a:stretch>
@@ -5049,27 +4951,14 @@
                       <w:r>
                         <w:t xml:space="preserve">Figure </w:t>
                       </w:r>
-                      <w:r>
-                        <w:fldChar w:fldCharType="begin"/>
-                      </w:r>
-                      <w:r>
-                        <w:instrText xml:space="preserve"> SEQ Figure \* ARABIC </w:instrText>
-                      </w:r>
-                      <w:r>
-                        <w:fldChar w:fldCharType="separate"/>
-                      </w:r>
-                      <w:r>
-                        <w:rPr>
-                          <w:noProof/>
-                        </w:rPr>
-                        <w:t>5</w:t>
-                      </w:r>
-                      <w:r>
-                        <w:rPr>
-                          <w:noProof/>
-                        </w:rPr>
-                        <w:fldChar w:fldCharType="end"/>
-                      </w:r>
+                      <w:fldSimple w:instr=" SEQ Figure \* ARABIC ">
+                        <w:r>
+                          <w:rPr>
+                            <w:noProof/>
+                          </w:rPr>
+                          <w:t>5</w:t>
+                        </w:r>
+                      </w:fldSimple>
                       <w:r>
                         <w:t>. Subclasses of Feature</w:t>
                       </w:r>
@@ -5286,7 +5175,7 @@
                     <pic:cNvPicPr/>
                   </pic:nvPicPr>
                   <pic:blipFill>
-                    <a:blip r:embed="rId24">
+                    <a:blip r:embed="rId23">
                       <a:extLst>
                         <a:ext uri="{28A0092B-C50C-407E-A947-70E740481C1C}">
                           <a14:useLocalDpi xmlns:a14="http://schemas.microsoft.com/office/drawing/2010/main" val="0"/>
@@ -5359,7 +5248,7 @@
                     <pic:cNvPicPr/>
                   </pic:nvPicPr>
                   <pic:blipFill>
-                    <a:blip r:embed="rId25">
+                    <a:blip r:embed="rId24">
                       <a:extLst>
                         <a:ext uri="{28A0092B-C50C-407E-A947-70E740481C1C}">
                           <a14:useLocalDpi xmlns:a14="http://schemas.microsoft.com/office/drawing/2010/main" val="0"/>
@@ -5442,30 +5331,14 @@
                             <w:r>
                               <w:t xml:space="preserve">Figure </w:t>
                             </w:r>
-                            <w:r>
-                              <w:fldChar w:fldCharType="begin"/>
-                            </w:r>
-                            <w:r>
-                              <w:instrText xml:space="preserve"> SEQ</w:instrText>
-                            </w:r>
-                            <w:r>
-                              <w:instrText xml:space="preserve"> Figure \* ARABIC </w:instrText>
-                            </w:r>
-                            <w:r>
-                              <w:fldChar w:fldCharType="separate"/>
-                            </w:r>
-                            <w:r>
-                              <w:rPr>
-                                <w:noProof/>
-                              </w:rPr>
-                              <w:t>6</w:t>
-                            </w:r>
-                            <w:r>
-                              <w:rPr>
-                                <w:noProof/>
-                              </w:rPr>
-                              <w:fldChar w:fldCharType="end"/>
-                            </w:r>
+                            <w:fldSimple w:instr=" SEQ Figure \* ARABIC ">
+                              <w:r>
+                                <w:rPr>
+                                  <w:noProof/>
+                                </w:rPr>
+                                <w:t>6</w:t>
+                              </w:r>
+                            </w:fldSimple>
                             <w:r>
                               <w:t>. Subclasses of Top-Level Situation and Property</w:t>
                             </w:r>
@@ -5499,30 +5372,14 @@
                       <w:r>
                         <w:t xml:space="preserve">Figure </w:t>
                       </w:r>
-                      <w:r>
-                        <w:fldChar w:fldCharType="begin"/>
-                      </w:r>
-                      <w:r>
-                        <w:instrText xml:space="preserve"> SEQ</w:instrText>
-                      </w:r>
-                      <w:r>
-                        <w:instrText xml:space="preserve"> Figure \* ARABIC </w:instrText>
-                      </w:r>
-                      <w:r>
-                        <w:fldChar w:fldCharType="separate"/>
-                      </w:r>
-                      <w:r>
-                        <w:rPr>
-                          <w:noProof/>
-                        </w:rPr>
-                        <w:t>6</w:t>
-                      </w:r>
-                      <w:r>
-                        <w:rPr>
-                          <w:noProof/>
-                        </w:rPr>
-                        <w:fldChar w:fldCharType="end"/>
-                      </w:r>
+                      <w:fldSimple w:instr=" SEQ Figure \* ARABIC ">
+                        <w:r>
+                          <w:rPr>
+                            <w:noProof/>
+                          </w:rPr>
+                          <w:t>6</w:t>
+                        </w:r>
+                      </w:fldSimple>
                       <w:r>
                         <w:t>. Subclasses of Top-Level Situation and Property</w:t>
                       </w:r>
@@ -5598,27 +5455,14 @@
                             <w:r>
                               <w:t xml:space="preserve">Figure </w:t>
                             </w:r>
-                            <w:r>
-                              <w:fldChar w:fldCharType="begin"/>
-                            </w:r>
-                            <w:r>
-                              <w:instrText xml:space="preserve"> SEQ Figure \* ARABIC </w:instrText>
-                            </w:r>
-                            <w:r>
-                              <w:fldChar w:fldCharType="separate"/>
-                            </w:r>
-                            <w:r>
-                              <w:rPr>
-                                <w:noProof/>
-                              </w:rPr>
-                              <w:t>7</w:t>
-                            </w:r>
-                            <w:r>
-                              <w:rPr>
-                                <w:noProof/>
-                              </w:rPr>
-                              <w:fldChar w:fldCharType="end"/>
-                            </w:r>
+                            <w:fldSimple w:instr=" SEQ Figure \* ARABIC ">
+                              <w:r>
+                                <w:rPr>
+                                  <w:noProof/>
+                                </w:rPr>
+                                <w:t>7</w:t>
+                              </w:r>
+                            </w:fldSimple>
                             <w:bookmarkEnd w:id="13"/>
                             <w:r>
                               <w:t>. Physical Property classes.</w:t>
@@ -5654,27 +5498,14 @@
                       <w:r>
                         <w:t xml:space="preserve">Figure </w:t>
                       </w:r>
-                      <w:r>
-                        <w:fldChar w:fldCharType="begin"/>
-                      </w:r>
-                      <w:r>
-                        <w:instrText xml:space="preserve"> SEQ Figure \* ARABIC </w:instrText>
-                      </w:r>
-                      <w:r>
-                        <w:fldChar w:fldCharType="separate"/>
-                      </w:r>
-                      <w:r>
-                        <w:rPr>
-                          <w:noProof/>
-                        </w:rPr>
-                        <w:t>7</w:t>
-                      </w:r>
-                      <w:r>
-                        <w:rPr>
-                          <w:noProof/>
-                        </w:rPr>
-                        <w:fldChar w:fldCharType="end"/>
-                      </w:r>
+                      <w:fldSimple w:instr=" SEQ Figure \* ARABIC ">
+                        <w:r>
+                          <w:rPr>
+                            <w:noProof/>
+                          </w:rPr>
+                          <w:t>7</w:t>
+                        </w:r>
+                      </w:fldSimple>
                       <w:bookmarkEnd w:id="14"/>
                       <w:r>
                         <w:t>. Physical Property classes.</w:t>
@@ -5907,27 +5738,14 @@
       <w:r>
         <w:t xml:space="preserve">Table </w:t>
       </w:r>
-      <w:r>
-        <w:fldChar w:fldCharType="begin"/>
-      </w:r>
-      <w:r>
-        <w:instrText xml:space="preserve"> SEQ Table \* ARABIC </w:instrText>
-      </w:r>
-      <w:r>
-        <w:fldChar w:fldCharType="separate"/>
-      </w:r>
-      <w:r>
-        <w:rPr>
-          <w:noProof/>
-        </w:rPr>
-        <w:t>1</w:t>
-      </w:r>
-      <w:r>
-        <w:rPr>
-          <w:noProof/>
-        </w:rPr>
-        <w:fldChar w:fldCharType="end"/>
-      </w:r>
+      <w:fldSimple w:instr=" SEQ Table \* ARABIC ">
+        <w:r>
+          <w:rPr>
+            <w:noProof/>
+          </w:rPr>
+          <w:t>1</w:t>
+        </w:r>
+      </w:fldSimple>
       <w:r>
         <w:t>.  Classes defined in GSO-Geology (gsog: namespace)</w:t>
       </w:r>
@@ -10156,50 +9974,50 @@
       <w:r>
         <w:t xml:space="preserve">the </w:t>
       </w:r>
+      <w:hyperlink r:id="rId25" w:history="1">
+        <w:r>
+          <w:t>http://loop3d.org/GSO/ontology/2020/1/</w:t>
+        </w:r>
+      </w:hyperlink>
+      <w:r>
+        <w:t xml:space="preserve"> space</w:t>
+      </w:r>
+      <w:r>
+        <w:t>. Properties for each element i</w:t>
+      </w:r>
+      <w:r>
+        <w:t xml:space="preserve">nclude atomic number, abbreviation, </w:t>
+      </w:r>
+      <w:r>
+        <w:t xml:space="preserve">WikiData URI, </w:t>
+      </w:r>
+      <w:r>
+        <w:t>CHEBI URI and Encyclopedia Britannica link</w:t>
+      </w:r>
+      <w:r>
+        <w:t xml:space="preserve">. </w:t>
+      </w:r>
+    </w:p>
+    <w:p>
+      <w:pPr>
+        <w:pStyle w:val="Heading2"/>
+      </w:pPr>
+      <w:bookmarkStart w:id="23" w:name="_Toc35332543"/>
+      <w:r>
+        <w:t>Minerals</w:t>
+      </w:r>
+      <w:bookmarkEnd w:id="23"/>
+    </w:p>
+    <w:p>
+      <w:r>
+        <w:t xml:space="preserve">An ontology module defining URIs in the </w:t>
+      </w:r>
       <w:hyperlink r:id="rId26" w:history="1">
         <w:r>
           <w:t>http://loop3d.org/GSO/ontology/2020/1/</w:t>
         </w:r>
       </w:hyperlink>
       <w:r>
-        <w:t xml:space="preserve"> space</w:t>
-      </w:r>
-      <w:r>
-        <w:t>. Properties for each element i</w:t>
-      </w:r>
-      <w:r>
-        <w:t xml:space="preserve">nclude atomic number, abbreviation, </w:t>
-      </w:r>
-      <w:r>
-        <w:t xml:space="preserve">WikiData URI, </w:t>
-      </w:r>
-      <w:r>
-        <w:t>CHEBI URI and Encyclopedia Britannica link</w:t>
-      </w:r>
-      <w:r>
-        <w:t xml:space="preserve">. </w:t>
-      </w:r>
-    </w:p>
-    <w:p>
-      <w:pPr>
-        <w:pStyle w:val="Heading2"/>
-      </w:pPr>
-      <w:bookmarkStart w:id="23" w:name="_Toc35332543"/>
-      <w:r>
-        <w:t>Minerals</w:t>
-      </w:r>
-      <w:bookmarkEnd w:id="23"/>
-    </w:p>
-    <w:p>
-      <w:r>
-        <w:t xml:space="preserve">An ontology module defining URIs in the </w:t>
-      </w:r>
-      <w:hyperlink r:id="rId27" w:history="1">
-        <w:r>
-          <w:t>http://loop3d.org/GSO/ontology/2020/1/</w:t>
-        </w:r>
-      </w:hyperlink>
-      <w:r>
         <w:t xml:space="preserve"> for some 4600 mineral species extracted from the RRUFF database. Content has been enhanced with links mined from WikiData mineral list, which only yielded about 3600 species. Properties on each species include a list of elements present in the mineral (chemistryelements), the crystal system, fleischer’s Group classification, a URL link to the handbook of mineralogy, the IMA chemical formula (html encoded), the IMA mineral number, IMA status, IUPAC chemical name, the Mindat.org ID number, URL link to Mindat.org, the RRUFF chemical formula (HTML encoded), the RRUFF name</w:t>
       </w:r>
       <w:r>
@@ -10325,7 +10143,7 @@
       <w:r>
         <w:t xml:space="preserve">This ontology is a adaptation of the </w:t>
       </w:r>
-      <w:hyperlink r:id="rId28" w:history="1">
+      <w:hyperlink r:id="rId27" w:history="1">
         <w:r>
           <w:rPr>
             <w:rStyle w:val="Hyperlink"/>
@@ -11664,7 +11482,7 @@
                     <pic:cNvPicPr/>
                   </pic:nvPicPr>
                   <pic:blipFill>
-                    <a:blip r:embed="rId29">
+                    <a:blip r:embed="rId28">
                       <a:extLst>
                         <a:ext uri="{28A0092B-C50C-407E-A947-70E740481C1C}">
                           <a14:useLocalDpi xmlns:a14="http://schemas.microsoft.com/office/drawing/2010/main" val="0"/>
@@ -12380,7 +12198,7 @@
       <w:r>
         <w:t xml:space="preserve">{base host name}=    </w:t>
       </w:r>
-      <w:hyperlink r:id="rId30" w:history="1">
+      <w:hyperlink r:id="rId29" w:history="1">
         <w:r>
           <w:rPr>
             <w:rStyle w:val="Hyperlink"/>
@@ -12458,7 +12276,7 @@
                     <pic:cNvPicPr/>
                   </pic:nvPicPr>
                   <pic:blipFill>
-                    <a:blip r:embed="rId31"/>
+                    <a:blip r:embed="rId30"/>
                     <a:stretch>
                       <a:fillRect/>
                     </a:stretch>
@@ -12486,30 +12304,14 @@
       <w:r>
         <w:t xml:space="preserve">Figure </w:t>
       </w:r>
-      <w:r>
-        <w:fldChar w:fldCharType="begin"/>
-      </w:r>
-      <w:r>
-        <w:instrText xml:space="preserve"> </w:instrText>
-      </w:r>
-      <w:r>
-        <w:instrText xml:space="preserve">SEQ Figure \* ARABIC </w:instrText>
-      </w:r>
-      <w:r>
-        <w:fldChar w:fldCharType="separate"/>
-      </w:r>
-      <w:r>
-        <w:rPr>
-          <w:noProof/>
-        </w:rPr>
-        <w:t>8</w:t>
-      </w:r>
-      <w:r>
-        <w:rPr>
-          <w:noProof/>
-        </w:rPr>
-        <w:fldChar w:fldCharType="end"/>
-      </w:r>
+      <w:fldSimple w:instr=" SEQ Figure \* ARABIC ">
+        <w:r>
+          <w:rPr>
+            <w:noProof/>
+          </w:rPr>
+          <w:t>8</w:t>
+        </w:r>
+      </w:fldSimple>
       <w:r>
         <w:t>.  Example instances included in the version one package.</w:t>
       </w:r>
@@ -12606,7 +12408,7 @@
       <w:r>
         <w:t xml:space="preserve">, 2004, NADM Conceptual Model 1.0—A Conceptual Model for Geologic Map Information: U.S. Geological Survey Open-File Report 2004-1334, accessed at </w:t>
       </w:r>
-      <w:hyperlink r:id="rId32" w:history="1">
+      <w:hyperlink r:id="rId31" w:history="1">
         <w:r>
           <w:rPr>
             <w:rStyle w:val="Hyperlink"/>
@@ -13486,7 +13288,7 @@
       </w:r>
     </w:p>
     <w:sectPr>
-      <w:footerReference w:type="default" r:id="rId33"/>
+      <w:footerReference w:type="default" r:id="rId32"/>
       <w:pgSz w:w="12240" w:h="15840"/>
       <w:pgMar w:top="1440" w:right="1440" w:bottom="1440" w:left="1440" w:header="720" w:footer="720" w:gutter="0"/>
       <w:cols w:space="720"/>
@@ -15084,7 +14886,7 @@
 </file>
 
 <file path=customXml/itemProps1.xml><?xml version="1.0" encoding="utf-8"?>
-<ds:datastoreItem xmlns:ds="http://schemas.openxmlformats.org/officeDocument/2006/customXml" ds:itemID="{44DF1AAE-BDEF-4C0E-84A1-787BB97B1945}">
+<ds:datastoreItem xmlns:ds="http://schemas.openxmlformats.org/officeDocument/2006/customXml" ds:itemID="{5489B4F7-8147-44B7-9726-6BED126BED73}">
   <ds:schemaRefs>
     <ds:schemaRef ds:uri="http://schemas.openxmlformats.org/officeDocument/2006/bibliography"/>
   </ds:schemaRefs>

</xml_diff>

<commit_message>
add event and formation examples; fix some typos
</commit_message>
<xml_diff>
--- a/Draft1.1Report.docx
+++ b/Draft1.1Report.docx
@@ -27,7 +27,7 @@
         <w:rPr>
           <w:noProof/>
         </w:rPr>
-        <w:t>2020-07-09</w:t>
+        <w:t>2020-07-14</w:t>
       </w:r>
       <w:r>
         <w:fldChar w:fldCharType="end"/>
@@ -48,7 +48,7 @@
         <w:rPr>
           <w:noProof/>
         </w:rPr>
-        <w:t>1:45 PM</w:t>
+        <w:t>11:09 AM</w:t>
       </w:r>
       <w:r>
         <w:fldChar w:fldCharType="end"/>
@@ -134,7 +134,6 @@
             <w:rPr>
               <w:rFonts w:eastAsiaTheme="minorEastAsia"/>
               <w:noProof/>
-              <w:lang w:val="en-CA" w:eastAsia="en-CA"/>
             </w:rPr>
           </w:pPr>
           <w:r>
@@ -146,7 +145,7 @@
           <w:r>
             <w:fldChar w:fldCharType="separate"/>
           </w:r>
-          <w:hyperlink w:anchor="_Toc42610798" w:history="1">
+          <w:hyperlink w:anchor="_Toc45622958" w:history="1">
             <w:r>
               <w:rPr>
                 <w:rStyle w:val="Hyperlink"/>
@@ -173,7 +172,7 @@
                 <w:noProof/>
                 <w:webHidden/>
               </w:rPr>
-              <w:instrText xml:space="preserve"> PAGEREF _Toc42610798 \h </w:instrText>
+              <w:instrText xml:space="preserve"> PAGEREF _Toc45622958 \h </w:instrText>
             </w:r>
             <w:r>
               <w:rPr>
@@ -213,10 +212,9 @@
             <w:rPr>
               <w:rFonts w:eastAsiaTheme="minorEastAsia"/>
               <w:noProof/>
-              <w:lang w:val="en-CA" w:eastAsia="en-CA"/>
             </w:rPr>
           </w:pPr>
-          <w:hyperlink r:id="rId10" w:anchor="_Toc42610799" w:history="1">
+          <w:hyperlink r:id="rId10" w:anchor="_Toc45622959" w:history="1">
             <w:r>
               <w:rPr>
                 <w:rStyle w:val="Hyperlink"/>
@@ -243,7 +241,7 @@
                 <w:noProof/>
                 <w:webHidden/>
               </w:rPr>
-              <w:instrText xml:space="preserve"> PAGEREF _Toc42610799 \h </w:instrText>
+              <w:instrText xml:space="preserve"> PAGEREF _Toc45622959 \h </w:instrText>
             </w:r>
             <w:r>
               <w:rPr>
@@ -283,10 +281,9 @@
             <w:rPr>
               <w:rFonts w:eastAsiaTheme="minorEastAsia"/>
               <w:noProof/>
-              <w:lang w:val="en-CA" w:eastAsia="en-CA"/>
             </w:rPr>
           </w:pPr>
-          <w:hyperlink r:id="rId11" w:anchor="_Toc42610800" w:history="1">
+          <w:hyperlink r:id="rId11" w:anchor="_Toc45622960" w:history="1">
             <w:r>
               <w:rPr>
                 <w:rStyle w:val="Hyperlink"/>
@@ -313,7 +310,7 @@
                 <w:noProof/>
                 <w:webHidden/>
               </w:rPr>
-              <w:instrText xml:space="preserve"> PAGEREF _Toc42610800 \h </w:instrText>
+              <w:instrText xml:space="preserve"> PAGEREF _Toc45622960 \h </w:instrText>
             </w:r>
             <w:r>
               <w:rPr>
@@ -353,10 +350,9 @@
             <w:rPr>
               <w:rFonts w:eastAsiaTheme="minorEastAsia"/>
               <w:noProof/>
-              <w:lang w:val="en-CA" w:eastAsia="en-CA"/>
             </w:rPr>
           </w:pPr>
-          <w:hyperlink w:anchor="_Toc42610801" w:history="1">
+          <w:hyperlink w:anchor="_Toc45622961" w:history="1">
             <w:r>
               <w:rPr>
                 <w:rStyle w:val="Hyperlink"/>
@@ -383,7 +379,7 @@
                 <w:noProof/>
                 <w:webHidden/>
               </w:rPr>
-              <w:instrText xml:space="preserve"> PAGEREF _Toc42610801 \h </w:instrText>
+              <w:instrText xml:space="preserve"> PAGEREF _Toc45622961 \h </w:instrText>
             </w:r>
             <w:r>
               <w:rPr>
@@ -423,10 +419,9 @@
             <w:rPr>
               <w:rFonts w:eastAsiaTheme="minorEastAsia"/>
               <w:noProof/>
-              <w:lang w:val="en-CA" w:eastAsia="en-CA"/>
             </w:rPr>
           </w:pPr>
-          <w:hyperlink w:anchor="_Toc42610802" w:history="1">
+          <w:hyperlink w:anchor="_Toc45622962" w:history="1">
             <w:r>
               <w:rPr>
                 <w:rStyle w:val="Hyperlink"/>
@@ -453,7 +448,7 @@
                 <w:noProof/>
                 <w:webHidden/>
               </w:rPr>
-              <w:instrText xml:space="preserve"> PAGEREF _Toc42610802 \h </w:instrText>
+              <w:instrText xml:space="preserve"> PAGEREF _Toc45622962 \h </w:instrText>
             </w:r>
             <w:r>
               <w:rPr>
@@ -493,10 +488,9 @@
             <w:rPr>
               <w:rFonts w:eastAsiaTheme="minorEastAsia"/>
               <w:noProof/>
-              <w:lang w:val="en-CA" w:eastAsia="en-CA"/>
             </w:rPr>
           </w:pPr>
-          <w:hyperlink w:anchor="_Toc42610803" w:history="1">
+          <w:hyperlink w:anchor="_Toc45622963" w:history="1">
             <w:r>
               <w:rPr>
                 <w:rStyle w:val="Hyperlink"/>
@@ -523,7 +517,7 @@
                 <w:noProof/>
                 <w:webHidden/>
               </w:rPr>
-              <w:instrText xml:space="preserve"> PAGEREF _Toc42610803 \h </w:instrText>
+              <w:instrText xml:space="preserve"> PAGEREF _Toc45622963 \h </w:instrText>
             </w:r>
             <w:r>
               <w:rPr>
@@ -543,7 +537,7 @@
                 <w:noProof/>
                 <w:webHidden/>
               </w:rPr>
-              <w:t>12</w:t>
+              <w:t>14</w:t>
             </w:r>
             <w:r>
               <w:rPr>
@@ -563,10 +557,9 @@
             <w:rPr>
               <w:rFonts w:eastAsiaTheme="minorEastAsia"/>
               <w:noProof/>
-              <w:lang w:val="en-CA" w:eastAsia="en-CA"/>
             </w:rPr>
           </w:pPr>
-          <w:hyperlink w:anchor="_Toc42610804" w:history="1">
+          <w:hyperlink w:anchor="_Toc45622964" w:history="1">
             <w:r>
               <w:rPr>
                 <w:rStyle w:val="Hyperlink"/>
@@ -593,7 +586,7 @@
                 <w:noProof/>
                 <w:webHidden/>
               </w:rPr>
-              <w:instrText xml:space="preserve"> PAGEREF _Toc42610804 \h </w:instrText>
+              <w:instrText xml:space="preserve"> PAGEREF _Toc45622964 \h </w:instrText>
             </w:r>
             <w:r>
               <w:rPr>
@@ -613,7 +606,7 @@
                 <w:noProof/>
                 <w:webHidden/>
               </w:rPr>
-              <w:t>13</w:t>
+              <w:t>15</w:t>
             </w:r>
             <w:r>
               <w:rPr>
@@ -633,10 +626,9 @@
             <w:rPr>
               <w:rFonts w:eastAsiaTheme="minorEastAsia"/>
               <w:noProof/>
-              <w:lang w:val="en-CA" w:eastAsia="en-CA"/>
             </w:rPr>
           </w:pPr>
-          <w:hyperlink w:anchor="_Toc42610805" w:history="1">
+          <w:hyperlink w:anchor="_Toc45622965" w:history="1">
             <w:r>
               <w:rPr>
                 <w:rStyle w:val="Hyperlink"/>
@@ -663,7 +655,7 @@
                 <w:noProof/>
                 <w:webHidden/>
               </w:rPr>
-              <w:instrText xml:space="preserve"> PAGEREF _Toc42610805 \h </w:instrText>
+              <w:instrText xml:space="preserve"> PAGEREF _Toc45622965 \h </w:instrText>
             </w:r>
             <w:r>
               <w:rPr>
@@ -683,7 +675,7 @@
                 <w:noProof/>
                 <w:webHidden/>
               </w:rPr>
-              <w:t>13</w:t>
+              <w:t>16</w:t>
             </w:r>
             <w:r>
               <w:rPr>
@@ -703,10 +695,9 @@
             <w:rPr>
               <w:rFonts w:eastAsiaTheme="minorEastAsia"/>
               <w:noProof/>
-              <w:lang w:val="en-CA" w:eastAsia="en-CA"/>
             </w:rPr>
           </w:pPr>
-          <w:hyperlink w:anchor="_Toc42610806" w:history="1">
+          <w:hyperlink w:anchor="_Toc45622966" w:history="1">
             <w:r>
               <w:rPr>
                 <w:rStyle w:val="Hyperlink"/>
@@ -733,7 +724,7 @@
                 <w:noProof/>
                 <w:webHidden/>
               </w:rPr>
-              <w:instrText xml:space="preserve"> PAGEREF _Toc42610806 \h </w:instrText>
+              <w:instrText xml:space="preserve"> PAGEREF _Toc45622966 \h </w:instrText>
             </w:r>
             <w:r>
               <w:rPr>
@@ -753,7 +744,7 @@
                 <w:noProof/>
                 <w:webHidden/>
               </w:rPr>
-              <w:t>14</w:t>
+              <w:t>16</w:t>
             </w:r>
             <w:r>
               <w:rPr>
@@ -773,16 +764,15 @@
             <w:rPr>
               <w:rFonts w:eastAsiaTheme="minorEastAsia"/>
               <w:noProof/>
-              <w:lang w:val="en-CA" w:eastAsia="en-CA"/>
             </w:rPr>
           </w:pPr>
-          <w:hyperlink w:anchor="_Toc42610807" w:history="1">
+          <w:hyperlink w:anchor="_Toc45622967" w:history="1">
             <w:r>
               <w:rPr>
                 <w:rStyle w:val="Hyperlink"/>
                 <w:noProof/>
               </w:rPr>
-              <w:t>Test Instances</w:t>
+              <w:t>Examples</w:t>
             </w:r>
             <w:r>
               <w:rPr>
@@ -803,7 +793,7 @@
                 <w:noProof/>
                 <w:webHidden/>
               </w:rPr>
-              <w:instrText xml:space="preserve"> PAGEREF _Toc42610807 \h </w:instrText>
+              <w:instrText xml:space="preserve"> PAGEREF _Toc45622967 \h </w:instrText>
             </w:r>
             <w:r>
               <w:rPr>
@@ -823,7 +813,7 @@
                 <w:noProof/>
                 <w:webHidden/>
               </w:rPr>
-              <w:t>14</w:t>
+              <w:t>17</w:t>
             </w:r>
             <w:r>
               <w:rPr>
@@ -843,16 +833,15 @@
             <w:rPr>
               <w:rFonts w:eastAsiaTheme="minorEastAsia"/>
               <w:noProof/>
-              <w:lang w:val="en-CA" w:eastAsia="en-CA"/>
             </w:rPr>
           </w:pPr>
-          <w:hyperlink w:anchor="_Toc42610808" w:history="1">
+          <w:hyperlink w:anchor="_Toc45622968" w:history="1">
             <w:r>
               <w:rPr>
                 <w:rStyle w:val="Hyperlink"/>
                 <w:noProof/>
               </w:rPr>
-              <w:t>References</w:t>
+              <w:t>Test Instances</w:t>
             </w:r>
             <w:r>
               <w:rPr>
@@ -873,7 +862,7 @@
                 <w:noProof/>
                 <w:webHidden/>
               </w:rPr>
-              <w:instrText xml:space="preserve"> PAGEREF _Toc42610808 \h </w:instrText>
+              <w:instrText xml:space="preserve"> PAGEREF _Toc45622968 \h </w:instrText>
             </w:r>
             <w:r>
               <w:rPr>
@@ -893,7 +882,7 @@
                 <w:noProof/>
                 <w:webHidden/>
               </w:rPr>
-              <w:t>14</w:t>
+              <w:t>23</w:t>
             </w:r>
             <w:r>
               <w:rPr>
@@ -913,10 +902,78 @@
             <w:rPr>
               <w:rFonts w:eastAsiaTheme="minorEastAsia"/>
               <w:noProof/>
-              <w:lang w:val="en-CA" w:eastAsia="en-CA"/>
             </w:rPr>
           </w:pPr>
-          <w:hyperlink w:anchor="_Toc42610809" w:history="1">
+          <w:hyperlink w:anchor="_Toc45622969" w:history="1">
+            <w:r>
+              <w:rPr>
+                <w:rStyle w:val="Hyperlink"/>
+                <w:noProof/>
+              </w:rPr>
+              <w:t>References</w:t>
+            </w:r>
+            <w:r>
+              <w:rPr>
+                <w:noProof/>
+                <w:webHidden/>
+              </w:rPr>
+              <w:tab/>
+            </w:r>
+            <w:r>
+              <w:rPr>
+                <w:noProof/>
+                <w:webHidden/>
+              </w:rPr>
+              <w:fldChar w:fldCharType="begin"/>
+            </w:r>
+            <w:r>
+              <w:rPr>
+                <w:noProof/>
+                <w:webHidden/>
+              </w:rPr>
+              <w:instrText xml:space="preserve"> PAGEREF _Toc45622969 \h </w:instrText>
+            </w:r>
+            <w:r>
+              <w:rPr>
+                <w:noProof/>
+                <w:webHidden/>
+              </w:rPr>
+            </w:r>
+            <w:r>
+              <w:rPr>
+                <w:noProof/>
+                <w:webHidden/>
+              </w:rPr>
+              <w:fldChar w:fldCharType="separate"/>
+            </w:r>
+            <w:r>
+              <w:rPr>
+                <w:noProof/>
+                <w:webHidden/>
+              </w:rPr>
+              <w:t>23</w:t>
+            </w:r>
+            <w:r>
+              <w:rPr>
+                <w:noProof/>
+                <w:webHidden/>
+              </w:rPr>
+              <w:fldChar w:fldCharType="end"/>
+            </w:r>
+          </w:hyperlink>
+        </w:p>
+        <w:p>
+          <w:pPr>
+            <w:pStyle w:val="TOC1"/>
+            <w:tabs>
+              <w:tab w:val="right" w:leader="dot" w:pos="9350"/>
+            </w:tabs>
+            <w:rPr>
+              <w:rFonts w:eastAsiaTheme="minorEastAsia"/>
+              <w:noProof/>
+            </w:rPr>
+          </w:pPr>
+          <w:hyperlink w:anchor="_Toc45622970" w:history="1">
             <w:r>
               <w:rPr>
                 <w:rStyle w:val="Hyperlink"/>
@@ -943,7 +1000,7 @@
                 <w:noProof/>
                 <w:webHidden/>
               </w:rPr>
-              <w:instrText xml:space="preserve"> PAGEREF _Toc42610809 \h </w:instrText>
+              <w:instrText xml:space="preserve"> PAGEREF _Toc45622970 \h </w:instrText>
             </w:r>
             <w:r>
               <w:rPr>
@@ -963,7 +1020,7 @@
                 <w:noProof/>
                 <w:webHidden/>
               </w:rPr>
-              <w:t>16</w:t>
+              <w:t>25</w:t>
             </w:r>
             <w:r>
               <w:rPr>
@@ -985,7 +1042,7 @@
       <w:pPr>
         <w:pStyle w:val="Heading1"/>
       </w:pPr>
-      <w:bookmarkStart w:id="0" w:name="_Toc42610798"/>
+      <w:bookmarkStart w:id="0" w:name="_Toc45622958"/>
       <w:r>
         <w:t>Introduction</w:t>
       </w:r>
@@ -2051,7 +2108,7 @@
                                 <w:szCs w:val="26"/>
                               </w:rPr>
                             </w:pPr>
-                            <w:bookmarkStart w:id="1" w:name="_Toc42610799"/>
+                            <w:bookmarkStart w:id="1" w:name="_Toc45622959"/>
                             <w:r>
                               <w:rPr>
                                 <w:sz w:val="26"/>
@@ -2118,7 +2175,7 @@
                           <w:szCs w:val="26"/>
                         </w:rPr>
                       </w:pPr>
-                      <w:bookmarkStart w:id="2" w:name="_Toc42610799"/>
+                      <w:bookmarkStart w:id="2" w:name="_Toc45622959"/>
                       <w:r>
                         <w:rPr>
                           <w:sz w:val="26"/>
@@ -2432,7 +2489,7 @@
                                 <w:szCs w:val="26"/>
                               </w:rPr>
                             </w:pPr>
-                            <w:bookmarkStart w:id="3" w:name="_Toc42610800"/>
+                            <w:bookmarkStart w:id="3" w:name="_Toc45622960"/>
                             <w:r>
                               <w:rPr>
                                 <w:sz w:val="26"/>
@@ -2478,7 +2535,7 @@
                           <w:szCs w:val="26"/>
                         </w:rPr>
                       </w:pPr>
-                      <w:bookmarkStart w:id="4" w:name="_Toc42610800"/>
+                      <w:bookmarkStart w:id="4" w:name="_Toc45622960"/>
                       <w:r>
                         <w:rPr>
                           <w:sz w:val="26"/>
@@ -2509,7 +2566,7 @@
           <w:noProof/>
         </w:rPr>
       </w:pPr>
-      <w:bookmarkStart w:id="5" w:name="_Toc42610801"/>
+      <w:bookmarkStart w:id="5" w:name="_Toc45622961"/>
       <w:r>
         <w:rPr>
           <w:noProof/>
@@ -2665,15 +2722,7 @@
                                   <w:sz w:val="20"/>
                                   <w:szCs w:val="20"/>
                                 </w:rPr>
-                                <w:t>class</w:t>
-                              </w:r>
-                              <w:r>
-                                <w:rPr>
-                                  <w:rFonts w:cstheme="minorHAnsi"/>
-                                  <w:sz w:val="20"/>
-                                  <w:szCs w:val="20"/>
-                                </w:rPr>
-                                <w:t xml:space="preserve"> </w:t>
+                                <w:t xml:space="preserve">class </w:t>
                               </w:r>
                             </w:ins>
                             <w:r>
@@ -3391,15 +3440,7 @@
                             <w:sz w:val="20"/>
                             <w:szCs w:val="20"/>
                           </w:rPr>
-                          <w:t>class</w:t>
-                        </w:r>
-                        <w:r>
-                          <w:rPr>
-                            <w:rFonts w:cstheme="minorHAnsi"/>
-                            <w:sz w:val="20"/>
-                            <w:szCs w:val="20"/>
-                          </w:rPr>
-                          <w:t xml:space="preserve"> </w:t>
+                          <w:t xml:space="preserve">class </w:t>
                         </w:r>
                       </w:ins>
                       <w:r>
@@ -6022,7 +6063,7 @@
                                 <w:rPr>
                                   <w:noProof/>
                                 </w:rPr>
-                                <w:t>5</w:t>
+                                <w:t>4</w:t>
                               </w:r>
                             </w:fldSimple>
                             <w:r>
@@ -6117,7 +6158,7 @@
                           <w:rPr>
                             <w:noProof/>
                           </w:rPr>
-                          <w:t>5</w:t>
+                          <w:t>4</w:t>
                         </w:r>
                       </w:fldSimple>
                       <w:r>
@@ -6546,15 +6587,7 @@
                                   <w:sz w:val="16"/>
                                   <w:szCs w:val="16"/>
                                 </w:rPr>
-                                <w:t>can be</w:t>
-                              </w:r>
-                              <w:r>
-                                <w:rPr>
-                                  <w:rFonts w:ascii="Segoe UI" w:hAnsi="Segoe UI" w:cs="Segoe UI"/>
-                                  <w:sz w:val="16"/>
-                                  <w:szCs w:val="16"/>
-                                </w:rPr>
-                                <w:t xml:space="preserve"> </w:t>
+                                <w:t xml:space="preserve">can be </w:t>
                               </w:r>
                             </w:ins>
                             <w:r>
@@ -6993,15 +7026,7 @@
                             <w:sz w:val="16"/>
                             <w:szCs w:val="16"/>
                           </w:rPr>
-                          <w:t>can be</w:t>
-                        </w:r>
-                        <w:r>
-                          <w:rPr>
-                            <w:rFonts w:ascii="Segoe UI" w:hAnsi="Segoe UI" w:cs="Segoe UI"/>
-                            <w:sz w:val="16"/>
-                            <w:szCs w:val="16"/>
-                          </w:rPr>
-                          <w:t xml:space="preserve"> </w:t>
+                          <w:t xml:space="preserve">can be </w:t>
                         </w:r>
                       </w:ins>
                       <w:r>
@@ -7291,7 +7316,7 @@
                                 <w:rPr>
                                   <w:noProof/>
                                 </w:rPr>
-                                <w:t>4</w:t>
+                                <w:t>5</w:t>
                               </w:r>
                             </w:fldSimple>
                             <w:r>
@@ -7332,7 +7357,7 @@
                           <w:rPr>
                             <w:noProof/>
                           </w:rPr>
-                          <w:t>4</w:t>
+                          <w:t>5</w:t>
                         </w:r>
                       </w:fldSimple>
                       <w:r>
@@ -7977,7 +8002,7 @@
       <w:pPr>
         <w:pStyle w:val="Heading1"/>
       </w:pPr>
-      <w:bookmarkStart w:id="39" w:name="_Toc42610802"/>
+      <w:bookmarkStart w:id="39" w:name="_Toc45622962"/>
       <w:r>
         <w:t xml:space="preserve">GSO </w:t>
       </w:r>
@@ -8692,15 +8717,7 @@
                   <w:sz w:val="18"/>
                   <w:szCs w:val="18"/>
                 </w:rPr>
-                <w:t>A sedimentary fabric characterized by disk-shaped or elongate fragments dipping in a preferred direcation at an angle to bedding</w:t>
-              </w:r>
-              <w:r>
-                <w:rPr>
-                  <w:rFonts w:ascii="Segoe UI" w:hAnsi="Segoe UI" w:cs="Segoe UI"/>
-                  <w:sz w:val="18"/>
-                  <w:szCs w:val="18"/>
-                </w:rPr>
-                <w:t xml:space="preserve"> (Ne;uendorf et al., 2005)</w:t>
+                <w:t>A sedimentary fabric characterized by disk-shaped or elongate fragments dipping in a preferred direcation at an angle to bedding (Ne;uendorf et al., 2005)</w:t>
               </w:r>
             </w:ins>
             <w:ins w:id="43" w:author="Stephen Richard" w:date="2020-07-09T15:12:00Z">
@@ -9284,9 +9301,6 @@
           </w:tcPr>
           <w:p>
             <w:r>
-              <w:rPr>
-                <w:highlight w:val="yellow"/>
-              </w:rPr>
               <w:t>Fracture</w:t>
             </w:r>
           </w:p>
@@ -9296,7 +9310,18 @@
             <w:tcW w:w="3716" w:type="pct"/>
             <w:hideMark/>
           </w:tcPr>
-          <w:p/>
+          <w:p>
+            <w:ins w:id="45" w:author="Stephen Richard" w:date="2020-07-14T11:11:00Z">
+              <w:r>
+                <w:t xml:space="preserve">A </w:t>
+              </w:r>
+            </w:ins>
+            <w:ins w:id="46" w:author="Stephen Richard" w:date="2020-07-14T11:12:00Z">
+              <w:r>
+                <w:t>surface within a material across which there is no cohesion.</w:t>
+              </w:r>
+            </w:ins>
+          </w:p>
         </w:tc>
       </w:tr>
       <w:tr>
@@ -10889,7 +10914,7 @@
             <w:hideMark/>
           </w:tcPr>
           <w:p>
-            <w:ins w:id="45" w:author="Stephen Richard" w:date="2020-07-09T15:20:00Z">
+            <w:ins w:id="47" w:author="Stephen Richard" w:date="2020-07-09T15:20:00Z">
               <w:r>
                 <w:rPr>
                   <w:rFonts w:ascii="Segoe UI" w:hAnsi="Segoe UI" w:cs="Segoe UI"/>
@@ -12157,7 +12182,7 @@
       </w:r>
     </w:p>
     <w:p>
-      <w:bookmarkStart w:id="46" w:name="_Hlk39904219"/>
+      <w:bookmarkStart w:id="48" w:name="_Hlk39904219"/>
       <w:r>
         <w:t>A time scale is then a collection of time intervals having an appropriate temporal topology, and the time intervals are parts of the time scale. A geologic time scale in GSO is thus a chunk of time partitioned into geologically relevant intervals, with this relevancy grounded in the rock record where possible.</w:t>
       </w:r>
@@ -12292,7 +12317,7 @@
         <w:t xml:space="preserve">  </w:t>
       </w:r>
     </w:p>
-    <w:bookmarkEnd w:id="46"/>
+    <w:bookmarkEnd w:id="48"/>
     <w:p>
       <w:pPr>
         <w:pStyle w:val="Heading2"/>
@@ -12386,11 +12411,11 @@
       <w:pPr>
         <w:pStyle w:val="Heading1"/>
       </w:pPr>
-      <w:bookmarkStart w:id="47" w:name="_Toc42610803"/>
+      <w:bookmarkStart w:id="49" w:name="_Toc45622963"/>
       <w:r>
         <w:t>Namespaces</w:t>
       </w:r>
-      <w:bookmarkEnd w:id="47"/>
+      <w:bookmarkEnd w:id="49"/>
     </w:p>
     <w:tbl>
       <w:tblPr>
@@ -13123,14 +13148,14 @@
       <w:pPr>
         <w:pStyle w:val="Heading1"/>
       </w:pPr>
-      <w:bookmarkStart w:id="48" w:name="_Toc42610804"/>
+      <w:bookmarkStart w:id="50" w:name="_Toc45622964"/>
       <w:r>
         <w:t xml:space="preserve">CGI </w:t>
       </w:r>
       <w:r>
         <w:t>Vocabularies</w:t>
       </w:r>
-      <w:bookmarkEnd w:id="48"/>
+      <w:bookmarkEnd w:id="50"/>
     </w:p>
     <w:p>
       <w:r>
@@ -13293,14 +13318,14 @@
       <w:pPr>
         <w:pStyle w:val="Heading1"/>
       </w:pPr>
-      <w:bookmarkStart w:id="49" w:name="_Toc42610805"/>
+      <w:bookmarkStart w:id="51" w:name="_Toc45622965"/>
       <w:r>
         <w:t>Quality</w:t>
       </w:r>
       <w:r>
         <w:t xml:space="preserve"> Pattern</w:t>
       </w:r>
-      <w:bookmarkEnd w:id="49"/>
+      <w:bookmarkEnd w:id="51"/>
     </w:p>
     <w:p>
       <w:r>
@@ -13387,19 +13412,19 @@
       <w:r>
         <w:t xml:space="preserve">ltiple geoscience modules are defined in the </w:t>
       </w:r>
-      <w:commentRangeStart w:id="50"/>
+      <w:commentRangeStart w:id="52"/>
       <w:r>
         <w:t>Quality</w:t>
       </w:r>
       <w:r>
         <w:t xml:space="preserve"> </w:t>
       </w:r>
-      <w:commentRangeEnd w:id="50"/>
+      <w:commentRangeEnd w:id="52"/>
       <w:r>
         <w:rPr>
           <w:rStyle w:val="CommentReference"/>
         </w:rPr>
-        <w:commentReference w:id="50"/>
+        <w:commentReference w:id="52"/>
       </w:r>
       <w:r>
         <w:t xml:space="preserve">module. </w:t>
@@ -13536,7 +13561,7 @@
           <w:szCs w:val="20"/>
         </w:rPr>
       </w:pPr>
-      <w:bookmarkStart w:id="51" w:name="_Hlk35331981"/>
+      <w:bookmarkStart w:id="53" w:name="_Hlk35331981"/>
       <w:r>
         <w:rPr>
           <w:rFonts w:ascii="Courier New" w:hAnsi="Courier New" w:cs="Courier New"/>
@@ -13739,7 +13764,7 @@
         <w:t xml:space="preserve">    ] ;</w:t>
       </w:r>
     </w:p>
-    <w:bookmarkEnd w:id="51"/>
+    <w:bookmarkEnd w:id="53"/>
     <w:p/>
     <w:p>
       <w:r>
@@ -13768,14 +13793,14 @@
       <w:pPr>
         <w:pStyle w:val="Heading1"/>
       </w:pPr>
-      <w:bookmarkStart w:id="52" w:name="_Toc42610806"/>
+      <w:bookmarkStart w:id="54" w:name="_Toc45622966"/>
       <w:r>
         <w:t>URI P</w:t>
       </w:r>
       <w:r>
         <w:t>attern</w:t>
       </w:r>
-      <w:bookmarkEnd w:id="52"/>
+      <w:bookmarkEnd w:id="54"/>
     </w:p>
     <w:p>
       <w:r>
@@ -13851,19 +13876,21 @@
       <w:r>
         <w:br/>
       </w:r>
-      <w:commentRangeStart w:id="53"/>
+      <w:bookmarkStart w:id="55" w:name="_Toc45622967"/>
+      <w:commentRangeStart w:id="56"/>
       <w:r>
         <w:t>Examples</w:t>
       </w:r>
-      <w:commentRangeEnd w:id="53"/>
+      <w:commentRangeEnd w:id="56"/>
       <w:r>
         <w:rPr>
           <w:rStyle w:val="CommentReference"/>
           <w:rFonts w:asciiTheme="minorHAnsi" w:eastAsiaTheme="minorHAnsi" w:hAnsiTheme="minorHAnsi" w:cstheme="minorBidi"/>
           <w:color w:val="auto"/>
         </w:rPr>
-        <w:commentReference w:id="53"/>
-      </w:r>
+        <w:commentReference w:id="56"/>
+      </w:r>
+      <w:bookmarkEnd w:id="55"/>
     </w:p>
     <w:p>
       <w:pPr>
@@ -13887,7 +13914,19 @@
     </w:p>
     <w:p>
       <w:r>
-        <w:t xml:space="preserve">The pentant is represented as a rock object that is part of the pluton. The pluton is </w:t>
+        <w:t xml:space="preserve">The </w:t>
+      </w:r>
+      <w:r>
+        <w:t>pen</w:t>
+      </w:r>
+      <w:r>
+        <w:t>d</w:t>
+      </w:r>
+      <w:r>
+        <w:t xml:space="preserve">ant </w:t>
+      </w:r>
+      <w:r>
+        <w:t xml:space="preserve">is represented as a rock object that is part of the pluton. The pluton is </w:t>
       </w:r>
       <w:r>
         <w:t xml:space="preserve">made of </w:t>
@@ -13993,17 +14032,26 @@
       <w:r>
         <w:t>Genetic_</w:t>
       </w:r>
-      <w:commentRangeStart w:id="54"/>
+      <w:commentRangeStart w:id="57"/>
+      <w:commentRangeStart w:id="58"/>
       <w:r>
         <w:t>Category</w:t>
       </w:r>
-      <w:commentRangeEnd w:id="54"/>
+      <w:commentRangeEnd w:id="57"/>
       <w:r>
         <w:rPr>
           <w:rStyle w:val="CommentReference"/>
           <w:rFonts w:asciiTheme="minorHAnsi" w:hAnsiTheme="minorHAnsi" w:cstheme="minorBidi"/>
         </w:rPr>
-        <w:commentReference w:id="54"/>
+        <w:commentReference w:id="57"/>
+      </w:r>
+      <w:commentRangeEnd w:id="58"/>
+      <w:r>
+        <w:rPr>
+          <w:rStyle w:val="CommentReference"/>
+          <w:rFonts w:asciiTheme="minorHAnsi" w:hAnsiTheme="minorHAnsi" w:cstheme="minorBidi"/>
+        </w:rPr>
+        <w:commentReference w:id="58"/>
       </w:r>
     </w:p>
     <w:p>
@@ -14119,7 +14167,7 @@
                     <pic:cNvPicPr/>
                   </pic:nvPicPr>
                   <pic:blipFill rotWithShape="1">
-                    <a:blip r:embed="rId34"/>
+                    <a:blip r:embed="rId35"/>
                     <a:srcRect t="15061"/>
                     <a:stretch/>
                   </pic:blipFill>
@@ -15790,7 +15838,7 @@
                     <pic:cNvPicPr/>
                   </pic:nvPicPr>
                   <pic:blipFill>
-                    <a:blip r:embed="rId35"/>
+                    <a:blip r:embed="rId36"/>
                     <a:stretch>
                       <a:fillRect/>
                     </a:stretch>
@@ -16338,7 +16386,7 @@
                     <pic:cNvPicPr/>
                   </pic:nvPicPr>
                   <pic:blipFill>
-                    <a:blip r:embed="rId36"/>
+                    <a:blip r:embed="rId37"/>
                     <a:stretch>
                       <a:fillRect/>
                     </a:stretch>
@@ -16522,7 +16570,7 @@
     <w:p>
       <w:pPr>
         <w:pStyle w:val="owl"/>
-        <w:ind w:left="2250" w:hanging="90"/>
+        <w:ind w:left="2520" w:hanging="360"/>
       </w:pPr>
       <w:r>
         <w:t>rdfs:comment "constituent processes could be used to document the sampling procedure. Consider importing SOSA or PROV vocabularies for better sample description." @en ;</w:t>
@@ -16691,16 +16739,929 @@
       </w:r>
     </w:p>
     <w:p/>
-    <w:p/>
+    <w:p>
+      <w:pPr>
+        <w:pStyle w:val="Heading3"/>
+        <w:numPr>
+          <w:ilvl w:val="0"/>
+          <w:numId w:val="5"/>
+        </w:numPr>
+      </w:pPr>
+      <w:r>
+        <w:t xml:space="preserve">Statement: </w:t>
+      </w:r>
+      <w:r>
+        <w:t>Cretaceous dike intrusion event is younger that granitoid intrusion</w:t>
+      </w:r>
+    </w:p>
+    <w:p>
+      <w:pPr>
+        <w:pStyle w:val="owl"/>
+      </w:pPr>
+      <w:r>
+        <w:t>evn1:Cretaceous_dike_intrusion</w:t>
+      </w:r>
+    </w:p>
+    <w:p>
+      <w:pPr>
+        <w:pStyle w:val="owl"/>
+      </w:pPr>
+      <w:r>
+        <w:t xml:space="preserve">    </w:t>
+      </w:r>
+      <w:r>
+        <w:t>a gsog:Geologic_Event ;</w:t>
+      </w:r>
+    </w:p>
+    <w:p>
+      <w:pPr>
+        <w:pStyle w:val="owl"/>
+      </w:pPr>
+      <w:r>
+        <w:t xml:space="preserve">    </w:t>
+      </w:r>
+      <w:r>
+        <w:t>gsoc:hasDirectTemporalLocation evn1:Cretaceous90Ma ;</w:t>
+      </w:r>
+    </w:p>
+    <w:p>
+      <w:pPr>
+        <w:pStyle w:val="owl"/>
+      </w:pPr>
+      <w:r>
+        <w:t xml:space="preserve">    </w:t>
+      </w:r>
+      <w:r>
+        <w:t>gsoc:hasConstituent [  a gspr:intrusion   ] ;</w:t>
+      </w:r>
+    </w:p>
+    <w:p>
+      <w:pPr>
+        <w:pStyle w:val="owl"/>
+      </w:pPr>
+      <w:r>
+        <w:t xml:space="preserve">    </w:t>
+      </w:r>
+      <w:r>
+        <w:t>gsog:hasSetting [ a gsen:upper_continental_crustal_setting   ] ;</w:t>
+      </w:r>
+    </w:p>
+    <w:p>
+      <w:pPr>
+        <w:pStyle w:val="owl"/>
+      </w:pPr>
+      <w:r>
+        <w:t xml:space="preserve">    </w:t>
+      </w:r>
+      <w:r>
+        <w:t>gsoc:age_younger_than evn1:Kg_Intrusion ;</w:t>
+      </w:r>
+    </w:p>
+    <w:p>
+      <w:pPr>
+        <w:pStyle w:val="owl"/>
+      </w:pPr>
+      <w:r>
+        <w:t xml:space="preserve">    </w:t>
+      </w:r>
+      <w:r>
+        <w:t>rdfs:label "90 Ma Dike Intrusion"@en ;</w:t>
+      </w:r>
+    </w:p>
+    <w:p>
+      <w:pPr>
+        <w:pStyle w:val="owl"/>
+      </w:pPr>
+      <w:r>
+        <w:t>.</w:t>
+      </w:r>
+    </w:p>
+    <w:p>
+      <w:pPr>
+        <w:pStyle w:val="owl"/>
+      </w:pPr>
+      <w:r>
+        <w:t>evn1:Cretaceous90Ma</w:t>
+      </w:r>
+    </w:p>
+    <w:p>
+      <w:pPr>
+        <w:pStyle w:val="owl"/>
+      </w:pPr>
+      <w:r>
+        <w:t xml:space="preserve">    </w:t>
+      </w:r>
+      <w:r>
+        <w:t>a gsog:Geologic_Time_Date ;</w:t>
+      </w:r>
+    </w:p>
+    <w:p>
+      <w:pPr>
+        <w:pStyle w:val="owl"/>
+      </w:pPr>
+      <w:r>
+        <w:t xml:space="preserve">    </w:t>
+      </w:r>
+      <w:r>
+        <w:t>rdfs:label "90 Ma"@en  ;</w:t>
+      </w:r>
+    </w:p>
+    <w:p>
+      <w:pPr>
+        <w:pStyle w:val="owl"/>
+      </w:pPr>
+      <w:r>
+        <w:t xml:space="preserve">    </w:t>
+      </w:r>
+      <w:r>
+        <w:t>gsoc:hasUOM [ a gsuom:ma ] ;</w:t>
+      </w:r>
+    </w:p>
+    <w:p>
+      <w:pPr>
+        <w:pStyle w:val="owl"/>
+      </w:pPr>
+      <w:r>
+        <w:t xml:space="preserve">    </w:t>
+      </w:r>
+      <w:r>
+        <w:t>gsog:hasDate "90"^^xsd:decimal ;</w:t>
+      </w:r>
+    </w:p>
+    <w:p>
+      <w:pPr>
+        <w:pStyle w:val="owl"/>
+      </w:pPr>
+      <w:r>
+        <w:t xml:space="preserve">    </w:t>
+      </w:r>
+      <w:r>
+        <w:t>gsoc:hasQuality [</w:t>
+      </w:r>
+    </w:p>
+    <w:p>
+      <w:pPr>
+        <w:pStyle w:val="owl"/>
+      </w:pPr>
+      <w:r>
+        <w:t xml:space="preserve">            </w:t>
+      </w:r>
+      <w:r>
+        <w:t xml:space="preserve">a gsoc:Simple_Uncertainty ; </w:t>
+      </w:r>
+    </w:p>
+    <w:p>
+      <w:pPr>
+        <w:pStyle w:val="owl"/>
+      </w:pPr>
+      <w:r>
+        <w:t xml:space="preserve">            </w:t>
+      </w:r>
+      <w:r>
+        <w:t xml:space="preserve">gsoc:hasDataValue "8"^^xsd:decimal; </w:t>
+      </w:r>
+    </w:p>
+    <w:p>
+      <w:pPr>
+        <w:pStyle w:val="owl"/>
+      </w:pPr>
+      <w:r>
+        <w:t xml:space="preserve">            </w:t>
+      </w:r>
+      <w:r>
+        <w:t xml:space="preserve">gsoc:hasUOM [ a gsuom:ma ]  </w:t>
+      </w:r>
+    </w:p>
+    <w:p>
+      <w:pPr>
+        <w:pStyle w:val="owl"/>
+        <w:rPr>
+          <w:ins w:id="59" w:author="Stephen Richard" w:date="2020-07-14T12:06:00Z"/>
+        </w:rPr>
+      </w:pPr>
+      <w:r>
+        <w:tab/>
+        <w:t>] .</w:t>
+      </w:r>
+    </w:p>
+    <w:p>
+      <w:pPr>
+        <w:pStyle w:val="owl"/>
+      </w:pPr>
+      <w:r>
+        <w:t>evn1:Kg_Intrusion</w:t>
+      </w:r>
+    </w:p>
+    <w:p>
+      <w:pPr>
+        <w:pStyle w:val="owl"/>
+      </w:pPr>
+      <w:r>
+        <w:t xml:space="preserve">    </w:t>
+      </w:r>
+      <w:r>
+        <w:t>a gsog:Geologic_Event ;</w:t>
+      </w:r>
+    </w:p>
+    <w:p>
+      <w:pPr>
+        <w:pStyle w:val="owl"/>
+      </w:pPr>
+      <w:r>
+        <w:t xml:space="preserve">    </w:t>
+      </w:r>
+      <w:r>
+        <w:t>gsoc:hasDirectTemporalLocation [</w:t>
+      </w:r>
+    </w:p>
+    <w:p>
+      <w:pPr>
+        <w:pStyle w:val="owl"/>
+      </w:pPr>
+      <w:r>
+        <w:t xml:space="preserve">      </w:t>
+      </w:r>
+      <w:r>
+        <w:t xml:space="preserve">    </w:t>
+      </w:r>
+      <w:r>
+        <w:t>a gsog:Geologic_Age_Instant ;</w:t>
+      </w:r>
+    </w:p>
+    <w:p>
+      <w:pPr>
+        <w:pStyle w:val="owl"/>
+      </w:pPr>
+      <w:r>
+        <w:t xml:space="preserve">      </w:t>
+      </w:r>
+      <w:r>
+        <w:t xml:space="preserve">    </w:t>
+      </w:r>
+      <w:r>
+        <w:t>gsoc:determinedBy evn1:upbconcordantanalysis ;</w:t>
+      </w:r>
+    </w:p>
+    <w:p>
+      <w:pPr>
+        <w:pStyle w:val="owl"/>
+      </w:pPr>
+      <w:r>
+        <w:t xml:space="preserve">     </w:t>
+      </w:r>
+      <w:r>
+        <w:t xml:space="preserve">    </w:t>
+      </w:r>
+      <w:r>
+        <w:t xml:space="preserve"> gsog:hasAgeDate evn1:Date110Ma ;</w:t>
+      </w:r>
+    </w:p>
+    <w:p>
+      <w:pPr>
+        <w:pStyle w:val="owl"/>
+      </w:pPr>
+      <w:r>
+        <w:t xml:space="preserve">      </w:t>
+      </w:r>
+      <w:r>
+        <w:t xml:space="preserve">    </w:t>
+      </w:r>
+      <w:r>
+        <w:t>rdfs:label "Cretaceous 110 Ma Age Date"@en  ] ;</w:t>
+      </w:r>
+    </w:p>
+    <w:p>
+      <w:pPr>
+        <w:pStyle w:val="owl"/>
+      </w:pPr>
+      <w:r>
+        <w:t xml:space="preserve">    </w:t>
+      </w:r>
+      <w:r>
+        <w:t>gsoc:hasConstituent [    a gspr:intrusion   ] ;</w:t>
+      </w:r>
+    </w:p>
+    <w:p>
+      <w:pPr>
+        <w:pStyle w:val="owl"/>
+      </w:pPr>
+      <w:r>
+        <w:t xml:space="preserve">    </w:t>
+      </w:r>
+      <w:r>
+        <w:t>gsog:hasSetting [  a gsen:middle_continental_crust_setting  ] ;</w:t>
+      </w:r>
+    </w:p>
+    <w:p>
+      <w:pPr>
+        <w:pStyle w:val="owl"/>
+      </w:pPr>
+      <w:r>
+        <w:t xml:space="preserve">    </w:t>
+      </w:r>
+      <w:r>
+        <w:t>gsoc:age_younger_than evn1:JsGenesis ;</w:t>
+      </w:r>
+    </w:p>
+    <w:p>
+      <w:pPr>
+        <w:pStyle w:val="owl"/>
+      </w:pPr>
+      <w:r>
+        <w:t xml:space="preserve">    </w:t>
+      </w:r>
+      <w:r>
+        <w:t xml:space="preserve">rdfs:label "Cretaceous Intrusion Event"@en </w:t>
+      </w:r>
+    </w:p>
+    <w:p>
+      <w:pPr>
+        <w:pStyle w:val="owl"/>
+      </w:pPr>
+      <w:r>
+        <w:t>.</w:t>
+      </w:r>
+    </w:p>
+    <w:p>
+      <w:pPr>
+        <w:pStyle w:val="owl"/>
+      </w:pPr>
+    </w:p>
+    <w:p>
+      <w:pPr>
+        <w:pStyle w:val="Heading3"/>
+        <w:numPr>
+          <w:ilvl w:val="0"/>
+          <w:numId w:val="5"/>
+        </w:numPr>
+      </w:pPr>
+      <w:r>
+        <w:t xml:space="preserve">Statement: </w:t>
+      </w:r>
+      <w:r>
+        <w:t>Jurassic formation has lower and upper parts.</w:t>
+      </w:r>
+    </w:p>
+    <w:p>
+      <w:pPr>
+        <w:pStyle w:val="owl"/>
+      </w:pPr>
+      <w:r>
+        <w:t>ejs:JsFormation</w:t>
+      </w:r>
+    </w:p>
+    <w:p>
+      <w:pPr>
+        <w:pStyle w:val="owl"/>
+      </w:pPr>
+      <w:r>
+        <w:t xml:space="preserve">    </w:t>
+      </w:r>
+      <w:r>
+        <w:t>a gsog:Formation ;</w:t>
+      </w:r>
+    </w:p>
+    <w:p>
+      <w:pPr>
+        <w:pStyle w:val="owl"/>
+      </w:pPr>
+      <w:r>
+        <w:t xml:space="preserve">    </w:t>
+      </w:r>
+      <w:r>
+        <w:t>gsoc:hasDirectTemporalLocation [</w:t>
+      </w:r>
+    </w:p>
+    <w:p>
+      <w:pPr>
+        <w:pStyle w:val="owl"/>
+      </w:pPr>
+      <w:r>
+        <w:t xml:space="preserve">        </w:t>
+      </w:r>
+      <w:r>
+        <w:t xml:space="preserve">  a gsog:Geologic_Time_Interval ;</w:t>
+      </w:r>
+    </w:p>
+    <w:p>
+      <w:pPr>
+        <w:pStyle w:val="owl"/>
+      </w:pPr>
+      <w:r>
+        <w:t xml:space="preserve">            </w:t>
+      </w:r>
+      <w:r>
+        <w:t>gsog:hasOlderInterval gstime:LowerJurassic ;</w:t>
+      </w:r>
+    </w:p>
+    <w:p>
+      <w:pPr>
+        <w:pStyle w:val="owl"/>
+      </w:pPr>
+      <w:r>
+        <w:t xml:space="preserve">            </w:t>
+      </w:r>
+      <w:r>
+        <w:t>gsog:hasYoungerInterval gstime:LowerJurassic ;</w:t>
+      </w:r>
+    </w:p>
+    <w:p>
+      <w:pPr>
+        <w:pStyle w:val="owl"/>
+      </w:pPr>
+      <w:r>
+        <w:t xml:space="preserve">            </w:t>
+      </w:r>
+      <w:r>
+        <w:t>rdfs:label "Lower Jurassic Age"@en ;</w:t>
+      </w:r>
+    </w:p>
+    <w:p>
+      <w:pPr>
+        <w:pStyle w:val="owl"/>
+      </w:pPr>
+      <w:r>
+        <w:t xml:space="preserve">        </w:t>
+      </w:r>
+      <w:r>
+        <w:t>] ;</w:t>
+      </w:r>
+    </w:p>
+    <w:p>
+      <w:pPr>
+        <w:pStyle w:val="owl"/>
+      </w:pPr>
+      <w:r>
+        <w:t xml:space="preserve">    </w:t>
+      </w:r>
+      <w:r>
+        <w:t>gsoc:hasPart ejs:JsFormation-lower ;</w:t>
+      </w:r>
+    </w:p>
+    <w:p>
+      <w:pPr>
+        <w:pStyle w:val="owl"/>
+      </w:pPr>
+      <w:r>
+        <w:t xml:space="preserve">    </w:t>
+      </w:r>
+      <w:r>
+        <w:t>gsoc:hasPart ejs:JsFormation-upper ;</w:t>
+      </w:r>
+    </w:p>
+    <w:p>
+      <w:pPr>
+        <w:pStyle w:val="owl"/>
+      </w:pPr>
+      <w:r>
+        <w:t xml:space="preserve">    </w:t>
+      </w:r>
+      <w:r>
+        <w:t>gsoc:hasQuality [</w:t>
+      </w:r>
+    </w:p>
+    <w:p>
+      <w:pPr>
+        <w:pStyle w:val="owl"/>
+      </w:pPr>
+      <w:r>
+        <w:t xml:space="preserve">            </w:t>
+      </w:r>
+      <w:r>
+        <w:t>a gsoq:Metamorphic_Facies ;</w:t>
+      </w:r>
+    </w:p>
+    <w:p>
+      <w:pPr>
+        <w:pStyle w:val="owl"/>
+      </w:pPr>
+      <w:r>
+        <w:t xml:space="preserve">            </w:t>
+      </w:r>
+      <w:r>
+        <w:t>gsoc:hasValue [</w:t>
+      </w:r>
+      <w:r>
+        <w:t xml:space="preserve"> </w:t>
+      </w:r>
+      <w:r>
+        <w:t>a gsmf:no_metamorphic_minerals</w:t>
+      </w:r>
+      <w:r>
+        <w:t xml:space="preserve">   </w:t>
+      </w:r>
+      <w:r>
+        <w:t>] ;</w:t>
+      </w:r>
+    </w:p>
+    <w:p>
+      <w:pPr>
+        <w:pStyle w:val="owl"/>
+      </w:pPr>
+      <w:r>
+        <w:t xml:space="preserve">            </w:t>
+      </w:r>
+      <w:r>
+        <w:t>rdfs:label "not metamorphosed"@en ;</w:t>
+      </w:r>
+    </w:p>
+    <w:p>
+      <w:pPr>
+        <w:pStyle w:val="owl"/>
+      </w:pPr>
+      <w:r>
+        <w:t xml:space="preserve">        </w:t>
+      </w:r>
+      <w:r>
+        <w:t>] ;</w:t>
+      </w:r>
+    </w:p>
+    <w:p>
+      <w:pPr>
+        <w:pStyle w:val="owl"/>
+      </w:pPr>
+      <w:r>
+        <w:t xml:space="preserve">    </w:t>
+      </w:r>
+      <w:r>
+        <w:t>gsoc:hasQuality [</w:t>
+      </w:r>
+    </w:p>
+    <w:p>
+      <w:pPr>
+        <w:pStyle w:val="owl"/>
+      </w:pPr>
+      <w:r>
+        <w:t xml:space="preserve">            </w:t>
+      </w:r>
+      <w:r>
+        <w:t>a gsgu:Bedding_Thickness_Category ;</w:t>
+      </w:r>
+    </w:p>
+    <w:p>
+      <w:pPr>
+        <w:pStyle w:val="owl"/>
+      </w:pPr>
+      <w:r>
+        <w:t xml:space="preserve">            </w:t>
+      </w:r>
+      <w:r>
+        <w:t>gsoc:hasDataValue "Thin to medium Bedded"@en ;</w:t>
+      </w:r>
+    </w:p>
+    <w:p>
+      <w:pPr>
+        <w:pStyle w:val="owl"/>
+      </w:pPr>
+      <w:r>
+        <w:t xml:space="preserve">            </w:t>
+      </w:r>
+      <w:r>
+        <w:t>rdfs:label "thin to medium bedded"@en ;</w:t>
+      </w:r>
+    </w:p>
+    <w:p>
+      <w:pPr>
+        <w:pStyle w:val="owl"/>
+      </w:pPr>
+      <w:r>
+        <w:t xml:space="preserve">        </w:t>
+      </w:r>
+      <w:r>
+        <w:t>] ;</w:t>
+      </w:r>
+    </w:p>
+    <w:p>
+      <w:pPr>
+        <w:pStyle w:val="owl"/>
+        <w:ind w:left="450" w:hanging="450"/>
+      </w:pPr>
+      <w:r>
+        <w:t xml:space="preserve">    </w:t>
+      </w:r>
+      <w:r>
+        <w:t>rdfs:comment "Several surfaces are not elucidated as parts in this example, but are referenced in the Contact instances below. These surfaces would participate in intrusion and also ?contact metamorphism? processes"@en ;</w:t>
+      </w:r>
+    </w:p>
+    <w:p>
+      <w:pPr>
+        <w:pStyle w:val="owl"/>
+        <w:ind w:left="450" w:hanging="450"/>
+      </w:pPr>
+      <w:r>
+        <w:t xml:space="preserve">    </w:t>
+      </w:r>
+      <w:r>
+        <w:t>rdfs:comment "clasts of Cb Quartzite are abundant in the lower part of the unit. The lower part is a fining-upward sequence from conglomeratic sandstone to fine-grained sandstone. There is a marker bed that is a tuff in the upper part of the lower clastic interval. Upper part is massive limestone with abundant ammonites"@en ;</w:t>
+      </w:r>
+    </w:p>
+    <w:p>
+      <w:pPr>
+        <w:pStyle w:val="owl"/>
+      </w:pPr>
+      <w:r>
+        <w:t xml:space="preserve">    </w:t>
+      </w:r>
+      <w:r>
+        <w:t>rdfs:label "Js Formation"@en ;</w:t>
+      </w:r>
+    </w:p>
+    <w:p>
+      <w:pPr>
+        <w:pStyle w:val="owl"/>
+      </w:pPr>
+      <w:r>
+        <w:t>.</w:t>
+      </w:r>
+    </w:p>
+    <w:p>
+      <w:pPr>
+        <w:pStyle w:val="owl"/>
+      </w:pPr>
+      <w:r>
+        <w:t>ejs:JsFormation-lower</w:t>
+      </w:r>
+    </w:p>
+    <w:p>
+      <w:pPr>
+        <w:pStyle w:val="owl"/>
+      </w:pPr>
+      <w:r>
+        <w:t xml:space="preserve">    </w:t>
+      </w:r>
+      <w:r>
+        <w:t>a</w:t>
+      </w:r>
+      <w:r>
+        <w:t xml:space="preserve">    </w:t>
+      </w:r>
+      <w:r>
+        <w:t xml:space="preserve"> gsrbp:stratigraphic_part ;</w:t>
+      </w:r>
+    </w:p>
+    <w:p>
+      <w:pPr>
+        <w:pStyle w:val="owl"/>
+      </w:pPr>
+      <w:r>
+        <w:t xml:space="preserve">    </w:t>
+      </w:r>
+      <w:r>
+        <w:t>gsog:underlies ejs:JsFormation-upper ;</w:t>
+      </w:r>
+    </w:p>
+    <w:p>
+      <w:pPr>
+        <w:pStyle w:val="owl"/>
+      </w:pPr>
+      <w:r>
+        <w:t xml:space="preserve">    </w:t>
+      </w:r>
+      <w:r>
+        <w:t>rdfs:comment "underlies, overlies, within are subproperty of relatedTo"@en ;</w:t>
+      </w:r>
+    </w:p>
+    <w:p>
+      <w:pPr>
+        <w:pStyle w:val="owl"/>
+      </w:pPr>
+      <w:r>
+        <w:t>.</w:t>
+      </w:r>
+    </w:p>
+    <w:p>
+      <w:pPr>
+        <w:pStyle w:val="owl"/>
+      </w:pPr>
+    </w:p>
+    <w:p>
+      <w:pPr>
+        <w:pStyle w:val="owl"/>
+      </w:pPr>
+      <w:r>
+        <w:t>ejs:JsFormation-upper</w:t>
+      </w:r>
+    </w:p>
+    <w:p>
+      <w:pPr>
+        <w:pStyle w:val="owl"/>
+      </w:pPr>
+      <w:r>
+        <w:t xml:space="preserve">    </w:t>
+      </w:r>
+      <w:r>
+        <w:t>a</w:t>
+      </w:r>
+      <w:r>
+        <w:t xml:space="preserve">    </w:t>
+      </w:r>
+      <w:r>
+        <w:t xml:space="preserve"> gsrbp:stratigraphic_part ;</w:t>
+      </w:r>
+    </w:p>
+    <w:p>
+      <w:pPr>
+        <w:pStyle w:val="owl"/>
+      </w:pPr>
+      <w:r>
+        <w:t xml:space="preserve">    </w:t>
+      </w:r>
+      <w:r>
+        <w:t>rdfs:comment "massive limestone with abundant ammonites in a micrite matrix";</w:t>
+      </w:r>
+    </w:p>
+    <w:p>
+      <w:pPr>
+        <w:pStyle w:val="owl"/>
+      </w:pPr>
+      <w:r>
+        <w:t xml:space="preserve">    </w:t>
+      </w:r>
+      <w:r>
+        <w:t>gsoc:hasConstituent [</w:t>
+      </w:r>
+    </w:p>
+    <w:p>
+      <w:pPr>
+        <w:pStyle w:val="owl"/>
+      </w:pPr>
+      <w:r>
+        <w:tab/>
+      </w:r>
+      <w:r>
+        <w:tab/>
+        <w:t xml:space="preserve">a gslth:limestone; </w:t>
+      </w:r>
+    </w:p>
+    <w:p>
+      <w:pPr>
+        <w:pStyle w:val="owl"/>
+      </w:pPr>
+      <w:r>
+        <w:tab/>
+      </w:r>
+      <w:r>
+        <w:tab/>
+        <w:t xml:space="preserve">gsoc:hasConstituent [ </w:t>
+      </w:r>
+    </w:p>
+    <w:p>
+      <w:pPr>
+        <w:pStyle w:val="owl"/>
+      </w:pPr>
+      <w:r>
+        <w:tab/>
+      </w:r>
+      <w:r>
+        <w:tab/>
+      </w:r>
+      <w:r>
+        <w:tab/>
+        <w:t xml:space="preserve">a gspt:micrite; </w:t>
+      </w:r>
+    </w:p>
+    <w:p>
+      <w:pPr>
+        <w:pStyle w:val="owl"/>
+      </w:pPr>
+      <w:r>
+        <w:tab/>
+      </w:r>
+      <w:r>
+        <w:tab/>
+      </w:r>
+      <w:r>
+        <w:tab/>
+        <w:t>gsoc:hasRole gspt:Sedimentary_Matrix;</w:t>
+      </w:r>
+    </w:p>
+    <w:p>
+      <w:pPr>
+        <w:pStyle w:val="owl"/>
+      </w:pPr>
+      <w:r>
+        <w:tab/>
+      </w:r>
+      <w:r>
+        <w:tab/>
+      </w:r>
+      <w:r>
+        <w:tab/>
+        <w:t>gsoc:hasConstituent [ a gsmin:calcite ]</w:t>
+      </w:r>
+      <w:r>
+        <w:t xml:space="preserve">   </w:t>
+      </w:r>
+      <w:r>
+        <w:t xml:space="preserve">]; </w:t>
+      </w:r>
+    </w:p>
+    <w:p>
+      <w:pPr>
+        <w:pStyle w:val="owl"/>
+      </w:pPr>
+      <w:r>
+        <w:tab/>
+      </w:r>
+      <w:r>
+        <w:tab/>
+        <w:t>gsoc:hasConstituent [</w:t>
+      </w:r>
+    </w:p>
+    <w:p>
+      <w:pPr>
+        <w:pStyle w:val="owl"/>
+      </w:pPr>
+      <w:r>
+        <w:tab/>
+      </w:r>
+      <w:r>
+        <w:tab/>
+      </w:r>
+      <w:r>
+        <w:tab/>
+        <w:t>a gspt:material_fossil;</w:t>
+      </w:r>
+    </w:p>
+    <w:p>
+      <w:pPr>
+        <w:pStyle w:val="owl"/>
+      </w:pPr>
+      <w:r>
+        <w:tab/>
+      </w:r>
+      <w:r>
+        <w:tab/>
+      </w:r>
+      <w:r>
+        <w:tab/>
+        <w:t>gsoc:hasRole gspt:Floating_Clast;</w:t>
+      </w:r>
+    </w:p>
+    <w:p>
+      <w:pPr>
+        <w:pStyle w:val="owl"/>
+      </w:pPr>
+      <w:r>
+        <w:tab/>
+      </w:r>
+      <w:r>
+        <w:tab/>
+      </w:r>
+      <w:r>
+        <w:tab/>
+        <w:t>gsoc:isDerivedFrom</w:t>
+      </w:r>
+      <w:r>
+        <w:t xml:space="preserve">  &lt;</w:t>
+      </w:r>
+      <w:r>
+        <w:t>https://en.wikipedia.org/wiki/Ammonitida</w:t>
+      </w:r>
+      <w:r>
+        <w:t>&gt;</w:t>
+      </w:r>
+      <w:r>
+        <w:t xml:space="preserve">  </w:t>
+      </w:r>
+      <w:r>
+        <w:t>]</w:t>
+      </w:r>
+      <w:r>
+        <w:t xml:space="preserve">   </w:t>
+      </w:r>
+      <w:r>
+        <w:t>]</w:t>
+      </w:r>
+      <w:r>
+        <w:t xml:space="preserve"> </w:t>
+      </w:r>
+      <w:r>
+        <w:t xml:space="preserve"> .</w:t>
+      </w:r>
+    </w:p>
+    <w:p>
+      <w:pPr>
+        <w:pStyle w:val="owl"/>
+      </w:pPr>
+      <w:r>
+        <w:t xml:space="preserve">    </w:t>
+      </w:r>
+    </w:p>
+    <w:p>
+      <w:pPr>
+        <w:pStyle w:val="owl"/>
+      </w:pPr>
+    </w:p>
     <w:p>
       <w:pPr>
         <w:pStyle w:val="Heading1"/>
       </w:pPr>
-      <w:bookmarkStart w:id="55" w:name="_Toc42610807"/>
+      <w:bookmarkStart w:id="60" w:name="_Toc45622968"/>
       <w:r>
         <w:t>Test Instances</w:t>
       </w:r>
-      <w:bookmarkEnd w:id="55"/>
+      <w:bookmarkEnd w:id="60"/>
     </w:p>
     <w:p>
       <w:pPr>
@@ -16712,9 +17673,9 @@
           <w:lang w:val="en-CA" w:eastAsia="en-CA"/>
         </w:rPr>
         <w:drawing>
-          <wp:inline distT="0" distB="0" distL="0" distR="0" wp14:anchorId="512AEF86" wp14:editId="3F130FBC">
-            <wp:extent cx="3055841" cy="3321170"/>
-            <wp:effectExtent l="0" t="0" r="0" b="0"/>
+          <wp:inline distT="0" distB="0" distL="0" distR="0" wp14:anchorId="512AEF86" wp14:editId="1BC7FE39">
+            <wp:extent cx="3075649" cy="3195359"/>
+            <wp:effectExtent l="0" t="0" r="0" b="5080"/>
             <wp:docPr id="10" name="Picture 10"/>
             <wp:cNvGraphicFramePr>
               <a:graphicFrameLocks xmlns:a="http://schemas.openxmlformats.org/drawingml/2006/main" noChangeAspect="1"/>
@@ -16727,7 +17688,7 @@
                     <pic:cNvPicPr/>
                   </pic:nvPicPr>
                   <pic:blipFill>
-                    <a:blip r:embed="rId37">
+                    <a:blip r:embed="rId38">
                       <a:extLst>
                         <a:ext uri="{28A0092B-C50C-407E-A947-70E740481C1C}">
                           <a14:useLocalDpi xmlns:a14="http://schemas.microsoft.com/office/drawing/2010/main" val="0"/>
@@ -16741,7 +17702,7 @@
                   <pic:spPr>
                     <a:xfrm>
                       <a:off x="0" y="0"/>
-                      <a:ext cx="3075649" cy="3342698"/>
+                      <a:ext cx="3075649" cy="3195359"/>
                     </a:xfrm>
                     <a:prstGeom prst="rect">
                       <a:avLst/>
@@ -16766,11 +17727,17 @@
           <w:rPr>
             <w:noProof/>
           </w:rPr>
-          <w:t>8</w:t>
+          <w:t>7</w:t>
         </w:r>
       </w:fldSimple>
       <w:r>
-        <w:t>.  Example instances included in the version one package.</w:t>
+        <w:t>.</w:t>
+      </w:r>
+      <w:r>
+        <w:t xml:space="preserve">    </w:t>
+      </w:r>
+      <w:r>
+        <w:t>Example instances included in the version one package.</w:t>
       </w:r>
     </w:p>
     <w:p>
@@ -16788,11 +17755,11 @@
       <w:pPr>
         <w:pStyle w:val="Heading1"/>
       </w:pPr>
-      <w:bookmarkStart w:id="56" w:name="_Toc42610808"/>
+      <w:bookmarkStart w:id="61" w:name="_Toc45622969"/>
       <w:r>
         <w:t>References</w:t>
       </w:r>
-      <w:bookmarkEnd w:id="56"/>
+      <w:bookmarkEnd w:id="61"/>
     </w:p>
     <w:p>
       <w:pPr>
@@ -16837,7 +17804,7 @@
       <w:r>
         <w:t xml:space="preserve">CGI Data Model Working Group, 2012, GeoSciML v3.2 Online Documentation, accessed at </w:t>
       </w:r>
-      <w:hyperlink r:id="rId38" w:history="1">
+      <w:hyperlink r:id="rId39" w:history="1">
         <w:r>
           <w:rPr>
             <w:rStyle w:val="Hyperlink"/>
@@ -16874,13 +17841,33 @@
         <w:t xml:space="preserve"> Proceedings Knowledge Engineering and Knowledge Management</w:t>
       </w:r>
       <w:r>
+        <w:t>,</w:t>
+      </w:r>
+      <w:r>
+        <w:t xml:space="preserve">    </w:t>
+      </w:r>
+      <w:r>
+        <w:t>Ontologies and the Semantic Web, 13th International Conference, EKAW 2002, Siguenza, Spain, October 1-4, 2002, DOI: 10.1007/3-540-45810-7_18</w:t>
+      </w:r>
+      <w:r>
+        <w:t xml:space="preserve">. </w:t>
+      </w:r>
+    </w:p>
+    <w:p>
+      <w:pPr>
+        <w:pStyle w:val="reference"/>
+      </w:pPr>
+      <w:r>
+        <w:t>Lowe, E.J. 1998, Entity, Identity and Unity: Erkenntnis</w:t>
+      </w:r>
+      <w:r>
         <w:t xml:space="preserve">, </w:t>
       </w:r>
       <w:r>
-        <w:t xml:space="preserve"> Ontologies and the Semantic Web, 13th International Conference, EKAW 2002, Siguenza, Spain, October 1-4, 2002, DOI: 10.1007/3-540-45810-7_18</w:t>
-      </w:r>
-      <w:r>
-        <w:t xml:space="preserve">. </w:t>
+        <w:t>Vol. 48, No. 2/3, pp. 191-208</w:t>
+      </w:r>
+      <w:r>
+        <w:t>.</w:t>
       </w:r>
     </w:p>
     <w:p>
@@ -16888,16 +17875,21 @@
         <w:pStyle w:val="reference"/>
       </w:pPr>
       <w:r>
-        <w:t>Lowe, E.J. 1998, Entity, Identity and Unity: Erkenntnis</w:t>
-      </w:r>
-      <w:r>
-        <w:t xml:space="preserve">, </w:t>
-      </w:r>
-      <w:r>
-        <w:t>Vol. 48, No. 2/3, pp. 191-208</w:t>
-      </w:r>
-      <w:r>
-        <w:t>.</w:t>
+        <w:t>Masolo, C., Borgo, S., Gangemi, A., Guarino, N., and Oltramari, A., 2003, WonderWeb deliverable D18: Technical report, Laboratory for Applied Ontology, ISTC-CNR, Trento, Italy.</w:t>
+      </w:r>
+    </w:p>
+    <w:p>
+      <w:r>
+        <w:t xml:space="preserve">    </w:t>
+      </w:r>
+      <w:r>
+        <w:t>Nickel, Ernest H. (1995)</w:t>
+      </w:r>
+      <w:r>
+        <w:t xml:space="preserve">, The definition of a mineral. </w:t>
+      </w:r>
+      <w:r>
+        <w:t>The Canadian Mineralogist. 33 (3): 689–90.</w:t>
       </w:r>
     </w:p>
     <w:p>
@@ -16905,34 +17897,12 @@
         <w:pStyle w:val="reference"/>
       </w:pPr>
       <w:r>
-        <w:t>Masolo, C., Borgo, S., Gangemi, A., Guarino, N., and Oltramari, A., 2003, WonderWeb deliverable D18: Technical report, Laboratory for Applied Ontology, ISTC-CNR, Trento, Italy.</w:t>
-      </w:r>
-    </w:p>
-    <w:p>
-      <w:r>
-        <w:t xml:space="preserve">  </w:t>
-      </w:r>
-      <w:r>
-        <w:t>Nickel, Ernest H. (1995)</w:t>
-      </w:r>
-      <w:r>
-        <w:t xml:space="preserve">, The definition of a mineral. </w:t>
-      </w:r>
-      <w:r>
-        <w:t>The Canadian Mineralogist. 33 (3): 689–90.</w:t>
-      </w:r>
-    </w:p>
-    <w:p>
-      <w:pPr>
-        <w:pStyle w:val="reference"/>
-      </w:pPr>
-      <w:r>
         <w:t>North American Geologic Map Data Model (NADM) Steering Committee Data Model Design Team</w:t>
       </w:r>
       <w:r>
         <w:t xml:space="preserve">, 2004, NADM Conceptual Model 1.0—A Conceptual Model for Geologic Map Information: U.S. Geological Survey Open-File Report 2004-1334, accessed at </w:t>
       </w:r>
-      <w:hyperlink r:id="rId39" w:history="1">
+      <w:hyperlink r:id="rId40" w:history="1">
         <w:r>
           <w:rPr>
             <w:rStyle w:val="Hyperlink"/>
@@ -16961,7 +17931,13 @@
         <w:t xml:space="preserve"> </w:t>
       </w:r>
       <w:r>
-        <w:t>Sébastien, 2005, Knowledge-driven applications for geological modeling: Journal of Petroleum Science and Engineering 47(1):89-104,  DOI: 10.1016/j.petrol.2004.11.010.</w:t>
+        <w:t>Sébastien, 2005, Knowledge-driven applications for geological modeling: Journal of Petroleum Science and Engineering 47(1):89-104,</w:t>
+      </w:r>
+      <w:r>
+        <w:t xml:space="preserve">    </w:t>
+      </w:r>
+      <w:r>
+        <w:t>DOI: 10.1016/j.petrol.2004.11.010.</w:t>
       </w:r>
     </w:p>
     <w:p>
@@ -16987,11 +17963,11 @@
       <w:pPr>
         <w:pStyle w:val="Heading1"/>
       </w:pPr>
-      <w:bookmarkStart w:id="57" w:name="_Toc42610809"/>
+      <w:bookmarkStart w:id="62" w:name="_Toc45622970"/>
       <w:r>
         <w:t>Appendix 1. SPARQL Queries</w:t>
       </w:r>
-      <w:bookmarkEnd w:id="57"/>
+      <w:bookmarkEnd w:id="62"/>
     </w:p>
     <w:p/>
     <w:p>
@@ -17017,7 +17993,13 @@
         <w:t xml:space="preserve">2020 (gstime:isc2020-01), </w:t>
       </w:r>
       <w:r>
-        <w:t>2017 (gstime:isc2017-02) and 2004 (gstime:isc2004-04) versions.  The following query will generate a table with all the named</w:t>
+        <w:t>2017 (gstime:isc2017-02) and 2004 (gstime:isc2004-04) versions.</w:t>
+      </w:r>
+      <w:r>
+        <w:t xml:space="preserve">    </w:t>
+      </w:r>
+      <w:r>
+        <w:t>The following query will generate a table with all the named</w:t>
       </w:r>
       <w:r>
         <w:t xml:space="preserve"> </w:t>
@@ -17379,7 +18361,23 @@
           <w:sz w:val="18"/>
           <w:szCs w:val="18"/>
         </w:rPr>
-        <w:t xml:space="preserve"> gsoc:isPartOf   </w:t>
+        <w:t xml:space="preserve"> gsoc:isPartOf</w:t>
+      </w:r>
+      <w:r>
+        <w:rPr>
+          <w:rFonts w:ascii="Segoe UI" w:hAnsi="Segoe UI" w:cs="Segoe UI"/>
+          <w:sz w:val="18"/>
+          <w:szCs w:val="18"/>
+        </w:rPr>
+        <w:t xml:space="preserve">    </w:t>
+      </w:r>
+      <w:r>
+        <w:rPr>
+          <w:rFonts w:ascii="Segoe UI" w:hAnsi="Segoe UI" w:cs="Segoe UI"/>
+          <w:sz w:val="18"/>
+          <w:szCs w:val="18"/>
+        </w:rPr>
+        <w:t xml:space="preserve"> </w:t>
       </w:r>
       <w:r>
         <w:rPr>
@@ -17878,16 +18876,16 @@
         <w:adjustRightInd w:val="0"/>
         <w:spacing w:after="0" w:line="240" w:lineRule="auto"/>
       </w:pPr>
-      <w:commentRangeStart w:id="58"/>
+      <w:commentRangeStart w:id="63"/>
       <w:r>
         <w:t>RESULTS</w:t>
       </w:r>
-      <w:commentRangeEnd w:id="58"/>
+      <w:commentRangeEnd w:id="63"/>
       <w:r>
         <w:rPr>
           <w:rStyle w:val="CommentReference"/>
         </w:rPr>
-        <w:commentReference w:id="58"/>
+        <w:commentReference w:id="63"/>
       </w:r>
       <w:r>
         <w:t>:</w:t>
@@ -17895,19 +18893,68 @@
     </w:p>
     <w:p>
       <w:pPr>
+        <w:keepNext/>
         <w:autoSpaceDE w:val="0"/>
         <w:autoSpaceDN w:val="0"/>
         <w:adjustRightInd w:val="0"/>
         <w:spacing w:after="0" w:line="240" w:lineRule="auto"/>
       </w:pPr>
-    </w:p>
-    <w:p>
-      <w:pPr>
-        <w:autoSpaceDE w:val="0"/>
-        <w:autoSpaceDN w:val="0"/>
-        <w:adjustRightInd w:val="0"/>
-        <w:spacing w:after="0" w:line="240" w:lineRule="auto"/>
-      </w:pPr>
+      <w:r>
+        <w:drawing>
+          <wp:inline distT="0" distB="0" distL="0" distR="0" wp14:anchorId="0BE28AA7" wp14:editId="14B055F0">
+            <wp:extent cx="5857772" cy="1733550"/>
+            <wp:effectExtent l="0" t="0" r="0" b="0"/>
+            <wp:docPr id="19" name="Picture 19"/>
+            <wp:cNvGraphicFramePr>
+              <a:graphicFrameLocks xmlns:a="http://schemas.openxmlformats.org/drawingml/2006/main" noChangeAspect="1"/>
+            </wp:cNvGraphicFramePr>
+            <a:graphic xmlns:a="http://schemas.openxmlformats.org/drawingml/2006/main">
+              <a:graphicData uri="http://schemas.openxmlformats.org/drawingml/2006/picture">
+                <pic:pic xmlns:pic="http://schemas.openxmlformats.org/drawingml/2006/picture">
+                  <pic:nvPicPr>
+                    <pic:cNvPr id="1" name=""/>
+                    <pic:cNvPicPr/>
+                  </pic:nvPicPr>
+                  <pic:blipFill>
+                    <a:blip r:embed="rId41"/>
+                    <a:stretch>
+                      <a:fillRect/>
+                    </a:stretch>
+                  </pic:blipFill>
+                  <pic:spPr>
+                    <a:xfrm>
+                      <a:off x="0" y="0"/>
+                      <a:ext cx="5888351" cy="1742599"/>
+                    </a:xfrm>
+                    <a:prstGeom prst="rect">
+                      <a:avLst/>
+                    </a:prstGeom>
+                  </pic:spPr>
+                </pic:pic>
+              </a:graphicData>
+            </a:graphic>
+          </wp:inline>
+        </w:drawing>
+      </w:r>
+    </w:p>
+    <w:p>
+      <w:pPr>
+        <w:pStyle w:val="Caption"/>
+      </w:pPr>
+      <w:r>
+        <w:t xml:space="preserve">Figure </w:t>
+      </w:r>
+      <w:fldSimple w:instr=" SEQ Figure \* ARABIC ">
+        <w:r>
+          <w:rPr>
+            <w:noProof/>
+          </w:rPr>
+          <w:t>8</w:t>
+        </w:r>
+      </w:fldSimple>
+      <w:r>
+        <w:t>. Partial list of results from SPARQL query. Generated using TopBraid Composer FE.</w:t>
+      </w:r>
     </w:p>
     <w:sectPr>
       <w:type w:val="continuous"/>
@@ -18003,24 +19050,14 @@
         <w:annotationRef/>
       </w:r>
       <w:r>
-        <w:t>Rock Material Color?</w:t>
-      </w:r>
-      <w:r>
-        <w:t xml:space="preserve">  </w:t>
+        <w:t xml:space="preserve">Rock Material Color?  </w:t>
       </w:r>
       <w:r>
         <w:rPr>
           <w:i/>
           <w:iCs/>
         </w:rPr>
-        <w:t xml:space="preserve">Have Colour quality with </w:t>
-      </w:r>
-      <w:r>
-        <w:rPr>
-          <w:i/>
-          <w:iCs/>
-        </w:rPr>
-        <w:t>isQualityOf PhysicalEndurant.</w:t>
+        <w:t>Have Colour quality with isQualityOf PhysicalEndurant.</w:t>
       </w:r>
     </w:p>
   </w:comment>
@@ -18064,7 +19101,7 @@
       </w:r>
     </w:p>
   </w:comment>
-  <w:comment w:id="50" w:author="Boyan Brodaric" w:date="2020-06-09T15:01:00Z" w:initials="BB">
+  <w:comment w:id="52" w:author="Boyan Brodaric" w:date="2020-06-09T15:01:00Z" w:initials="BB">
     <w:p>
       <w:pPr>
         <w:pStyle w:val="CommentText"/>
@@ -18077,7 +19114,7 @@
       </w:r>
     </w:p>
   </w:comment>
-  <w:comment w:id="53" w:author="Boyan Brodaric" w:date="2020-06-24T11:03:00Z" w:initials="BB">
+  <w:comment w:id="56" w:author="Boyan Brodaric" w:date="2020-06-24T11:03:00Z" w:initials="BB">
     <w:p>
       <w:pPr>
         <w:pStyle w:val="CommentText"/>
@@ -18093,7 +19130,7 @@
       </w:r>
     </w:p>
   </w:comment>
-  <w:comment w:id="54" w:author="Boyan Brodaric" w:date="2020-06-24T17:24:00Z" w:initials="BB">
+  <w:comment w:id="57" w:author="Boyan Brodaric" w:date="2020-06-24T17:24:00Z" w:initials="BB">
     <w:p>
       <w:pPr>
         <w:pStyle w:val="CommentText"/>
@@ -18109,7 +19146,23 @@
       </w:r>
     </w:p>
   </w:comment>
-  <w:comment w:id="58" w:author="Boyan Brodaric" w:date="2020-06-09T15:40:00Z" w:initials="BB">
+  <w:comment w:id="58" w:author="Stephen Richard" w:date="2020-07-14T12:38:00Z" w:initials="SR">
+    <w:p>
+      <w:pPr>
+        <w:pStyle w:val="CommentText"/>
+      </w:pPr>
+      <w:r>
+        <w:rPr>
+          <w:rStyle w:val="CommentReference"/>
+        </w:rPr>
+        <w:annotationRef/>
+      </w:r>
+      <w:r>
+        <w:t>I’m leaving ‘category’ for now, there are other qualities with this suffix. Bigger discussion on naming qualities needed.</w:t>
+      </w:r>
+    </w:p>
+  </w:comment>
+  <w:comment w:id="63" w:author="Boyan Brodaric" w:date="2020-06-09T15:40:00Z" w:initials="BB">
     <w:p>
       <w:pPr>
         <w:pStyle w:val="CommentText"/>
@@ -18130,16 +19183,23 @@
 
 <file path=word/commentsExtended.xml><?xml version="1.0" encoding="utf-8"?>
 <w15:commentsEx xmlns:wpc="http://schemas.microsoft.com/office/word/2010/wordprocessingCanvas" xmlns:cx="http://schemas.microsoft.com/office/drawing/2014/chartex" xmlns:cx1="http://schemas.microsoft.com/office/drawing/2015/9/8/chartex" xmlns:cx2="http://schemas.microsoft.com/office/drawing/2015/10/21/chartex" xmlns:cx3="http://schemas.microsoft.com/office/drawing/2016/5/9/chartex" xmlns:cx4="http://schemas.microsoft.com/office/drawing/2016/5/10/chartex" xmlns:cx5="http://schemas.microsoft.com/office/drawing/2016/5/11/chartex" xmlns:cx6="http://schemas.microsoft.com/office/drawing/2016/5/12/chartex" xmlns:cx7="http://schemas.microsoft.com/office/drawing/2016/5/13/chartex" xmlns:cx8="http://schemas.microsoft.com/office/drawing/2016/5/14/chartex" xmlns:mc="http://schemas.openxmlformats.org/markup-compatibility/2006" xmlns:aink="http://schemas.microsoft.com/office/drawing/2016/ink" xmlns:am3d="http://schemas.microsoft.com/office/drawing/2017/model3d" xmlns:o="urn:schemas-microsoft-com:office:office" xmlns:r="http://schemas.openxmlformats.org/officeDocument/2006/relationships" xmlns:m="http://schemas.openxmlformats.org/officeDocument/2006/math" xmlns:v="urn:schemas-microsoft-com:vml" xmlns:wp14="http://schemas.microsoft.com/office/word/2010/wordprocessingDrawing" xmlns:wp="http://schemas.openxmlformats.org/drawingml/2006/wordprocessingDrawing" xmlns:w10="urn:schemas-microsoft-com:office:word" xmlns:w="http://schemas.openxmlformats.org/wordprocessingml/2006/main" xmlns:w14="http://schemas.microsoft.com/office/word/2010/wordml" xmlns:w15="http://schemas.microsoft.com/office/word/2012/wordml" xmlns:w16cex="http://schemas.microsoft.com/office/word/2018/wordml/cex" xmlns:w16cid="http://schemas.microsoft.com/office/word/2016/wordml/cid" xmlns:w16="http://schemas.microsoft.com/office/word/2018/wordml" xmlns:w16se="http://schemas.microsoft.com/office/word/2015/wordml/symex" xmlns:wpg="http://schemas.microsoft.com/office/word/2010/wordprocessingGroup" xmlns:wpi="http://schemas.microsoft.com/office/word/2010/wordprocessingInk" xmlns:wne="http://schemas.microsoft.com/office/word/2006/wordml" xmlns:wps="http://schemas.microsoft.com/office/word/2010/wordprocessingShape" mc:Ignorable="w14 w15 w16se w16cid w16 w16cex wp14">
-  <w15:commentEx w15:paraId="01094A55" w15:done="0"/>
-  <w15:commentEx w15:paraId="38EBA864" w15:done="0"/>
+  <w15:commentEx w15:paraId="01094A55" w15:done="1"/>
+  <w15:commentEx w15:paraId="38EBA864" w15:done="1"/>
   <w15:commentEx w15:paraId="6855D0EB" w15:done="1"/>
   <w15:commentEx w15:paraId="7CEC1188" w15:done="1"/>
   <w15:commentEx w15:paraId="09D408F1" w15:done="1"/>
   <w15:commentEx w15:paraId="75D694A6" w15:done="1"/>
-  <w15:commentEx w15:paraId="5A588068" w15:done="0"/>
-  <w15:commentEx w15:paraId="62F030F9" w15:done="0"/>
-  <w15:commentEx w15:paraId="05F8D5EF" w15:done="0"/>
+  <w15:commentEx w15:paraId="5A588068" w15:done="1"/>
+  <w15:commentEx w15:paraId="62F030F9" w15:done="1"/>
+  <w15:commentEx w15:paraId="112F63C5" w15:paraIdParent="62F030F9" w15:done="1"/>
+  <w15:commentEx w15:paraId="05F8D5EF" w15:done="1"/>
 </w15:commentsEx>
+</file>
+
+<file path=word/commentsExtensible.xml><?xml version="1.0" encoding="utf-8"?>
+<w16cex:commentsExtensible xmlns:wpc="http://schemas.microsoft.com/office/word/2010/wordprocessingCanvas" xmlns:cx="http://schemas.microsoft.com/office/drawing/2014/chartex" xmlns:cx1="http://schemas.microsoft.com/office/drawing/2015/9/8/chartex" xmlns:cx2="http://schemas.microsoft.com/office/drawing/2015/10/21/chartex" xmlns:cx3="http://schemas.microsoft.com/office/drawing/2016/5/9/chartex" xmlns:cx4="http://schemas.microsoft.com/office/drawing/2016/5/10/chartex" xmlns:cx5="http://schemas.microsoft.com/office/drawing/2016/5/11/chartex" xmlns:cx6="http://schemas.microsoft.com/office/drawing/2016/5/12/chartex" xmlns:cx7="http://schemas.microsoft.com/office/drawing/2016/5/13/chartex" xmlns:cx8="http://schemas.microsoft.com/office/drawing/2016/5/14/chartex" xmlns:mc="http://schemas.openxmlformats.org/markup-compatibility/2006" xmlns:aink="http://schemas.microsoft.com/office/drawing/2016/ink" xmlns:am3d="http://schemas.microsoft.com/office/drawing/2017/model3d" xmlns:o="urn:schemas-microsoft-com:office:office" xmlns:r="http://schemas.openxmlformats.org/officeDocument/2006/relationships" xmlns:m="http://schemas.openxmlformats.org/officeDocument/2006/math" xmlns:v="urn:schemas-microsoft-com:vml" xmlns:wp14="http://schemas.microsoft.com/office/word/2010/wordprocessingDrawing" xmlns:wp="http://schemas.openxmlformats.org/drawingml/2006/wordprocessingDrawing" xmlns:w10="urn:schemas-microsoft-com:office:word" xmlns:w="http://schemas.openxmlformats.org/wordprocessingml/2006/main" xmlns:w14="http://schemas.microsoft.com/office/word/2010/wordml" xmlns:w15="http://schemas.microsoft.com/office/word/2012/wordml" xmlns:w16cex="http://schemas.microsoft.com/office/word/2018/wordml/cex" xmlns:w16cid="http://schemas.microsoft.com/office/word/2016/wordml/cid" xmlns:w16="http://schemas.microsoft.com/office/word/2018/wordml" xmlns:w16se="http://schemas.microsoft.com/office/word/2015/wordml/symex" xmlns:wpg="http://schemas.microsoft.com/office/word/2010/wordprocessingGroup" xmlns:wpi="http://schemas.microsoft.com/office/word/2010/wordprocessingInk" xmlns:wne="http://schemas.microsoft.com/office/word/2006/wordml" xmlns:wps="http://schemas.microsoft.com/office/word/2010/wordprocessingShape" mc:Ignorable="w14 w15 w16se w16cid w16 w16cex wp14">
+  <w16cex:commentExtensible w16cex:durableId="22B825E0" w16cex:dateUtc="2020-07-14T19:38:00Z"/>
+</w16cex:commentsExtensible>
 </file>
 
 <file path=word/commentsIds.xml><?xml version="1.0" encoding="utf-8"?>
@@ -18152,6 +19212,7 @@
   <w16cid:commentId w16cid:paraId="75D694A6" w16cid:durableId="22922C8E"/>
   <w16cid:commentId w16cid:paraId="5A588068" w16cid:durableId="22B19DFC"/>
   <w16cid:commentId w16cid:paraId="62F030F9" w16cid:durableId="22B19DFD"/>
+  <w16cid:commentId w16cid:paraId="112F63C5" w16cid:durableId="22B825E0"/>
   <w16cid:commentId w16cid:paraId="05F8D5EF" w16cid:durableId="22922C8F"/>
 </w16cid:commentsIds>
 </file>
@@ -18954,6 +20015,7 @@
     <w:lsdException w:name="HTML Sample" w:semiHidden="1" w:unhideWhenUsed="1"/>
     <w:lsdException w:name="HTML Typewriter" w:semiHidden="1" w:unhideWhenUsed="1"/>
     <w:lsdException w:name="HTML Variable" w:semiHidden="1" w:unhideWhenUsed="1"/>
+    <w:lsdException w:name="Normal Table" w:semiHidden="1" w:unhideWhenUsed="1"/>
     <w:lsdException w:name="annotation subject" w:semiHidden="1" w:unhideWhenUsed="1"/>
     <w:lsdException w:name="No List" w:semiHidden="1" w:unhideWhenUsed="1"/>
     <w:lsdException w:name="Outline List 1" w:semiHidden="1" w:unhideWhenUsed="1"/>
@@ -18996,8 +20058,11 @@
     <w:lsdException w:name="Table Contemporary" w:semiHidden="1" w:unhideWhenUsed="1"/>
     <w:lsdException w:name="Table Elegant" w:semiHidden="1" w:unhideWhenUsed="1"/>
     <w:lsdException w:name="Table Professional" w:semiHidden="1" w:unhideWhenUsed="1"/>
+    <w:lsdException w:name="Table Subtle 1" w:semiHidden="1" w:unhideWhenUsed="1"/>
     <w:lsdException w:name="Table Subtle 2" w:semiHidden="1" w:unhideWhenUsed="1"/>
     <w:lsdException w:name="Table Web 1" w:semiHidden="1" w:unhideWhenUsed="1"/>
+    <w:lsdException w:name="Table Web 2" w:semiHidden="1" w:unhideWhenUsed="1"/>
+    <w:lsdException w:name="Table Web 3" w:semiHidden="1" w:unhideWhenUsed="1"/>
     <w:lsdException w:name="Balloon Text" w:semiHidden="1" w:unhideWhenUsed="1"/>
     <w:lsdException w:name="Table Grid" w:uiPriority="39"/>
     <w:lsdException w:name="Table Theme" w:semiHidden="1" w:unhideWhenUsed="1"/>
@@ -19786,6 +20851,18 @@
       <w:szCs w:val="20"/>
     </w:rPr>
   </w:style>
+  <w:style w:type="character" w:styleId="UnresolvedMention">
+    <w:name w:val="Unresolved Mention"/>
+    <w:basedOn w:val="DefaultParagraphFont"/>
+    <w:uiPriority w:val="99"/>
+    <w:semiHidden/>
+    <w:unhideWhenUsed/>
+    <w:rsid w:val="001161ED"/>
+    <w:rPr>
+      <w:color w:val="605E5C"/>
+      <w:shd w:val="clear" w:color="auto" w:fill="E1DFDD"/>
+    </w:rPr>
+  </w:style>
 </w:styles>
 </file>
 

</xml_diff>

<commit_message>
update report, EA UML
</commit_message>
<xml_diff>
--- a/Draft1.1Report.docx
+++ b/Draft1.1Report.docx
@@ -27,7 +27,7 @@
         <w:rPr>
           <w:noProof/>
         </w:rPr>
-        <w:t>2020-07-14</w:t>
+        <w:t>2020-07-16</w:t>
       </w:r>
       <w:r>
         <w:fldChar w:fldCharType="end"/>
@@ -48,7 +48,7 @@
         <w:rPr>
           <w:noProof/>
         </w:rPr>
-        <w:t>1:08 PM</w:t>
+        <w:t>11:34 AM</w:t>
       </w:r>
       <w:r>
         <w:fldChar w:fldCharType="end"/>
@@ -2343,27 +2343,14 @@
                             <w:r>
                               <w:t xml:space="preserve">Figure </w:t>
                             </w:r>
-                            <w:r>
-                              <w:fldChar w:fldCharType="begin"/>
-                            </w:r>
-                            <w:r>
-                              <w:instrText xml:space="preserve"> SEQ Figure \* ARABIC </w:instrText>
-                            </w:r>
-                            <w:r>
-                              <w:fldChar w:fldCharType="separate"/>
-                            </w:r>
-                            <w:r>
-                              <w:rPr>
-                                <w:noProof/>
-                              </w:rPr>
-                              <w:t>1</w:t>
-                            </w:r>
-                            <w:r>
-                              <w:rPr>
-                                <w:noProof/>
-                              </w:rPr>
-                              <w:fldChar w:fldCharType="end"/>
-                            </w:r>
+                            <w:fldSimple w:instr=" SEQ Figure \* ARABIC ">
+                              <w:r>
+                                <w:rPr>
+                                  <w:noProof/>
+                                </w:rPr>
+                                <w:t>1</w:t>
+                              </w:r>
+                            </w:fldSimple>
                             <w:r>
                               <w:t>. GSO Github</w:t>
                             </w:r>
@@ -2394,27 +2381,14 @@
                       <w:r>
                         <w:t xml:space="preserve">Figure </w:t>
                       </w:r>
-                      <w:r>
-                        <w:fldChar w:fldCharType="begin"/>
-                      </w:r>
-                      <w:r>
-                        <w:instrText xml:space="preserve"> SEQ Figure \* ARABIC </w:instrText>
-                      </w:r>
-                      <w:r>
-                        <w:fldChar w:fldCharType="separate"/>
-                      </w:r>
-                      <w:r>
-                        <w:rPr>
-                          <w:noProof/>
-                        </w:rPr>
-                        <w:t>1</w:t>
-                      </w:r>
-                      <w:r>
-                        <w:rPr>
-                          <w:noProof/>
-                        </w:rPr>
-                        <w:fldChar w:fldCharType="end"/>
-                      </w:r>
+                      <w:fldSimple w:instr=" SEQ Figure \* ARABIC ">
+                        <w:r>
+                          <w:rPr>
+                            <w:noProof/>
+                          </w:rPr>
+                          <w:t>1</w:t>
+                        </w:r>
+                      </w:fldSimple>
                       <w:r>
                         <w:t>. GSO Github</w:t>
                       </w:r>
@@ -4225,27 +4199,14 @@
                             <w:r>
                               <w:t xml:space="preserve">Figure </w:t>
                             </w:r>
-                            <w:r>
-                              <w:fldChar w:fldCharType="begin"/>
-                            </w:r>
-                            <w:r>
-                              <w:instrText xml:space="preserve"> SEQ Figure \* ARABIC </w:instrText>
-                            </w:r>
-                            <w:r>
-                              <w:fldChar w:fldCharType="separate"/>
-                            </w:r>
-                            <w:r>
-                              <w:rPr>
-                                <w:noProof/>
-                              </w:rPr>
-                              <w:t>2</w:t>
-                            </w:r>
-                            <w:r>
-                              <w:rPr>
-                                <w:noProof/>
-                              </w:rPr>
-                              <w:fldChar w:fldCharType="end"/>
-                            </w:r>
+                            <w:fldSimple w:instr=" SEQ Figure \* ARABIC ">
+                              <w:r>
+                                <w:rPr>
+                                  <w:noProof/>
+                                </w:rPr>
+                                <w:t>2</w:t>
+                              </w:r>
+                            </w:fldSimple>
                             <w:r>
                               <w:t>. Particular</w:t>
                             </w:r>
@@ -4279,27 +4240,14 @@
                       <w:r>
                         <w:t xml:space="preserve">Figure </w:t>
                       </w:r>
-                      <w:r>
-                        <w:fldChar w:fldCharType="begin"/>
-                      </w:r>
-                      <w:r>
-                        <w:instrText xml:space="preserve"> SEQ Figure \* ARABIC </w:instrText>
-                      </w:r>
-                      <w:r>
-                        <w:fldChar w:fldCharType="separate"/>
-                      </w:r>
-                      <w:r>
-                        <w:rPr>
-                          <w:noProof/>
-                        </w:rPr>
-                        <w:t>2</w:t>
-                      </w:r>
-                      <w:r>
-                        <w:rPr>
-                          <w:noProof/>
-                        </w:rPr>
-                        <w:fldChar w:fldCharType="end"/>
-                      </w:r>
+                      <w:fldSimple w:instr=" SEQ Figure \* ARABIC ">
+                        <w:r>
+                          <w:rPr>
+                            <w:noProof/>
+                          </w:rPr>
+                          <w:t>2</w:t>
+                        </w:r>
+                      </w:fldSimple>
                       <w:r>
                         <w:t>. Particular</w:t>
                       </w:r>
@@ -4858,27 +4806,14 @@
       <w:r>
         <w:t xml:space="preserve">Figure </w:t>
       </w:r>
-      <w:r>
-        <w:fldChar w:fldCharType="begin"/>
-      </w:r>
-      <w:r>
-        <w:instrText xml:space="preserve"> SEQ Figure \* ARABIC </w:instrText>
-      </w:r>
-      <w:r>
-        <w:fldChar w:fldCharType="separate"/>
-      </w:r>
-      <w:r>
-        <w:rPr>
-          <w:noProof/>
-        </w:rPr>
-        <w:t>3</w:t>
-      </w:r>
-      <w:r>
-        <w:rPr>
-          <w:noProof/>
-        </w:rPr>
-        <w:fldChar w:fldCharType="end"/>
-      </w:r>
+      <w:fldSimple w:instr=" SEQ Figure \* ARABIC ">
+        <w:r>
+          <w:rPr>
+            <w:noProof/>
+          </w:rPr>
+          <w:t>3</w:t>
+        </w:r>
+      </w:fldSimple>
       <w:r>
         <w:t xml:space="preserve">. </w:t>
       </w:r>
@@ -6123,27 +6058,14 @@
                             <w:r>
                               <w:t xml:space="preserve">Figure </w:t>
                             </w:r>
-                            <w:r>
-                              <w:fldChar w:fldCharType="begin"/>
-                            </w:r>
-                            <w:r>
-                              <w:instrText xml:space="preserve"> SEQ Figure \* ARABIC </w:instrText>
-                            </w:r>
-                            <w:r>
-                              <w:fldChar w:fldCharType="separate"/>
-                            </w:r>
-                            <w:r>
-                              <w:rPr>
-                                <w:noProof/>
-                              </w:rPr>
-                              <w:t>4</w:t>
-                            </w:r>
-                            <w:r>
-                              <w:rPr>
-                                <w:noProof/>
-                              </w:rPr>
-                              <w:fldChar w:fldCharType="end"/>
-                            </w:r>
+                            <w:fldSimple w:instr=" SEQ Figure \* ARABIC ">
+                              <w:r>
+                                <w:rPr>
+                                  <w:noProof/>
+                                </w:rPr>
+                                <w:t>4</w:t>
+                              </w:r>
+                            </w:fldSimple>
                             <w:r>
                               <w:t>. Feature</w:t>
                             </w:r>
@@ -6231,27 +6153,14 @@
                       <w:r>
                         <w:t xml:space="preserve">Figure </w:t>
                       </w:r>
-                      <w:r>
-                        <w:fldChar w:fldCharType="begin"/>
-                      </w:r>
-                      <w:r>
-                        <w:instrText xml:space="preserve"> SEQ Figure \* ARABIC </w:instrText>
-                      </w:r>
-                      <w:r>
-                        <w:fldChar w:fldCharType="separate"/>
-                      </w:r>
-                      <w:r>
-                        <w:rPr>
-                          <w:noProof/>
-                        </w:rPr>
-                        <w:t>4</w:t>
-                      </w:r>
-                      <w:r>
-                        <w:rPr>
-                          <w:noProof/>
-                        </w:rPr>
-                        <w:fldChar w:fldCharType="end"/>
-                      </w:r>
+                      <w:fldSimple w:instr=" SEQ Figure \* ARABIC ">
+                        <w:r>
+                          <w:rPr>
+                            <w:noProof/>
+                          </w:rPr>
+                          <w:t>4</w:t>
+                        </w:r>
+                      </w:fldSimple>
                       <w:r>
                         <w:t>. Feature</w:t>
                       </w:r>
@@ -7402,27 +7311,14 @@
                             <w:r>
                               <w:t xml:space="preserve">Figure </w:t>
                             </w:r>
-                            <w:r>
-                              <w:fldChar w:fldCharType="begin"/>
-                            </w:r>
-                            <w:r>
-                              <w:instrText xml:space="preserve"> SEQ Figure \* ARABIC </w:instrText>
-                            </w:r>
-                            <w:r>
-                              <w:fldChar w:fldCharType="separate"/>
-                            </w:r>
-                            <w:r>
-                              <w:rPr>
-                                <w:noProof/>
-                              </w:rPr>
-                              <w:t>5</w:t>
-                            </w:r>
-                            <w:r>
-                              <w:rPr>
-                                <w:noProof/>
-                              </w:rPr>
-                              <w:fldChar w:fldCharType="end"/>
-                            </w:r>
+                            <w:fldSimple w:instr=" SEQ Figure \* ARABIC ">
+                              <w:r>
+                                <w:rPr>
+                                  <w:noProof/>
+                                </w:rPr>
+                                <w:t>5</w:t>
+                              </w:r>
+                            </w:fldSimple>
                             <w:r>
                               <w:t>. Perdurant</w:t>
                             </w:r>
@@ -7456,27 +7352,14 @@
                       <w:r>
                         <w:t xml:space="preserve">Figure </w:t>
                       </w:r>
-                      <w:r>
-                        <w:fldChar w:fldCharType="begin"/>
-                      </w:r>
-                      <w:r>
-                        <w:instrText xml:space="preserve"> SEQ Figure \* ARABIC </w:instrText>
-                      </w:r>
-                      <w:r>
-                        <w:fldChar w:fldCharType="separate"/>
-                      </w:r>
-                      <w:r>
-                        <w:rPr>
-                          <w:noProof/>
-                        </w:rPr>
-                        <w:t>5</w:t>
-                      </w:r>
-                      <w:r>
-                        <w:rPr>
-                          <w:noProof/>
-                        </w:rPr>
-                        <w:fldChar w:fldCharType="end"/>
-                      </w:r>
+                      <w:fldSimple w:instr=" SEQ Figure \* ARABIC ">
+                        <w:r>
+                          <w:rPr>
+                            <w:noProof/>
+                          </w:rPr>
+                          <w:t>5</w:t>
+                        </w:r>
+                      </w:fldSimple>
                       <w:r>
                         <w:t>. Perdurant</w:t>
                       </w:r>
@@ -8036,27 +7919,14 @@
                             <w:r>
                               <w:t xml:space="preserve">Figure </w:t>
                             </w:r>
-                            <w:r>
-                              <w:fldChar w:fldCharType="begin"/>
-                            </w:r>
-                            <w:r>
-                              <w:instrText xml:space="preserve"> SEQ Figure \* ARABIC </w:instrText>
-                            </w:r>
-                            <w:r>
-                              <w:fldChar w:fldCharType="separate"/>
-                            </w:r>
-                            <w:r>
-                              <w:rPr>
-                                <w:noProof/>
-                              </w:rPr>
-                              <w:t>6</w:t>
-                            </w:r>
-                            <w:r>
-                              <w:rPr>
-                                <w:noProof/>
-                              </w:rPr>
-                              <w:fldChar w:fldCharType="end"/>
-                            </w:r>
+                            <w:fldSimple w:instr=" SEQ Figure \* ARABIC ">
+                              <w:r>
+                                <w:rPr>
+                                  <w:noProof/>
+                                </w:rPr>
+                                <w:t>6</w:t>
+                              </w:r>
+                            </w:fldSimple>
                             <w:r>
                               <w:t>. Inherants and Situation</w:t>
                             </w:r>
@@ -8096,27 +7966,14 @@
                       <w:r>
                         <w:t xml:space="preserve">Figure </w:t>
                       </w:r>
-                      <w:r>
-                        <w:fldChar w:fldCharType="begin"/>
-                      </w:r>
-                      <w:r>
-                        <w:instrText xml:space="preserve"> SEQ Figure \* ARABIC </w:instrText>
-                      </w:r>
-                      <w:r>
-                        <w:fldChar w:fldCharType="separate"/>
-                      </w:r>
-                      <w:r>
-                        <w:rPr>
-                          <w:noProof/>
-                        </w:rPr>
-                        <w:t>6</w:t>
-                      </w:r>
-                      <w:r>
-                        <w:rPr>
-                          <w:noProof/>
-                        </w:rPr>
-                        <w:fldChar w:fldCharType="end"/>
-                      </w:r>
+                      <w:fldSimple w:instr=" SEQ Figure \* ARABIC ">
+                        <w:r>
+                          <w:rPr>
+                            <w:noProof/>
+                          </w:rPr>
+                          <w:t>6</w:t>
+                        </w:r>
+                      </w:fldSimple>
                       <w:r>
                         <w:t>. Inherants and Situation</w:t>
                       </w:r>
@@ -8266,27 +8123,14 @@
       <w:r>
         <w:t xml:space="preserve">Table </w:t>
       </w:r>
-      <w:r>
-        <w:fldChar w:fldCharType="begin"/>
-      </w:r>
-      <w:r>
-        <w:instrText xml:space="preserve"> SEQ Table \* ARABIC </w:instrText>
-      </w:r>
-      <w:r>
-        <w:fldChar w:fldCharType="separate"/>
-      </w:r>
-      <w:r>
-        <w:rPr>
-          <w:noProof/>
-        </w:rPr>
-        <w:t>1</w:t>
-      </w:r>
-      <w:r>
-        <w:rPr>
-          <w:noProof/>
-        </w:rPr>
-        <w:fldChar w:fldCharType="end"/>
-      </w:r>
+      <w:fldSimple w:instr=" SEQ Table \* ARABIC ">
+        <w:r>
+          <w:rPr>
+            <w:noProof/>
+          </w:rPr>
+          <w:t>1</w:t>
+        </w:r>
+      </w:fldSimple>
       <w:r>
         <w:t>.  Classes defined in GSO-Geology (gsog: namespace)</w:t>
       </w:r>
@@ -14050,14 +13894,6 @@
     </w:p>
     <w:p>
       <w:pPr>
-        <w:pStyle w:val="Heading2"/>
-      </w:pPr>
-      <w:r>
-        <w:t>Roles:</w:t>
-      </w:r>
-    </w:p>
-    <w:p>
-      <w:pPr>
         <w:pStyle w:val="Heading3"/>
         <w:numPr>
           <w:ilvl w:val="0"/>
@@ -14724,6 +14560,19 @@
       </w:pPr>
       <w:r>
         <w:t>.</w:t>
+      </w:r>
+    </w:p>
+    <w:p>
+      <w:pPr>
+        <w:pStyle w:val="owl"/>
+      </w:pPr>
+    </w:p>
+    <w:p>
+      <w:pPr>
+        <w:pStyle w:val="Heading2"/>
+      </w:pPr>
+      <w:r>
+        <w:t>Roles:</w:t>
       </w:r>
     </w:p>
     <w:p>
@@ -17643,27 +17492,14 @@
       <w:r>
         <w:t xml:space="preserve">Figure </w:t>
       </w:r>
-      <w:r>
-        <w:fldChar w:fldCharType="begin"/>
-      </w:r>
-      <w:r>
-        <w:instrText xml:space="preserve"> SEQ Figure \* ARABIC </w:instrText>
-      </w:r>
-      <w:r>
-        <w:fldChar w:fldCharType="separate"/>
-      </w:r>
-      <w:r>
-        <w:rPr>
-          <w:noProof/>
-        </w:rPr>
-        <w:t>7</w:t>
-      </w:r>
-      <w:r>
-        <w:rPr>
-          <w:noProof/>
-        </w:rPr>
-        <w:fldChar w:fldCharType="end"/>
-      </w:r>
+      <w:fldSimple w:instr=" SEQ Figure \* ARABIC ">
+        <w:r>
+          <w:rPr>
+            <w:noProof/>
+          </w:rPr>
+          <w:t>7</w:t>
+        </w:r>
+      </w:fldSimple>
       <w:r>
         <w:t>.</w:t>
       </w:r>
@@ -18881,27 +18717,14 @@
       <w:r>
         <w:t xml:space="preserve">Figure </w:t>
       </w:r>
-      <w:r>
-        <w:fldChar w:fldCharType="begin"/>
-      </w:r>
-      <w:r>
-        <w:instrText xml:space="preserve"> SEQ Figure \* ARABIC </w:instrText>
-      </w:r>
-      <w:r>
-        <w:fldChar w:fldCharType="separate"/>
-      </w:r>
-      <w:r>
-        <w:rPr>
-          <w:noProof/>
-        </w:rPr>
-        <w:t>8</w:t>
-      </w:r>
-      <w:r>
-        <w:rPr>
-          <w:noProof/>
-        </w:rPr>
-        <w:fldChar w:fldCharType="end"/>
-      </w:r>
+      <w:fldSimple w:instr=" SEQ Figure \* ARABIC ">
+        <w:r>
+          <w:rPr>
+            <w:noProof/>
+          </w:rPr>
+          <w:t>8</w:t>
+        </w:r>
+      </w:fldSimple>
       <w:r>
         <w:t>. Partial list of results from SPARQL query. Generated using TopBraid Composer FE.</w:t>
       </w:r>

</xml_diff>